<commit_message>
Inserita scrittura dei totali incassi e provvigioni per GENERALI, CATTOLICA e TUTELA LEGALE.
</commit_message>
<xml_diff>
--- a/File_Gigi/Osservazioni.docx
+++ b/File_Gigi/Osservazioni.docx
@@ -633,20 +633,13 @@
       </w:r>
       <w:r>
         <w:lastRenderedPageBreak/>
-        <w:t xml:space="preserve">MOBILE POS nel totale e poi si andava a prendere la somma dei MOBILE POS e ad inserirla in CASSA U., mentre adesso metto in CASSA E. direttamente il totale scorporato </w:t>
-      </w:r>
-      <w:proofErr w:type="spellStart"/>
-      <w:proofErr w:type="gramStart"/>
-      <w:r>
-        <w:t>da</w:t>
-      </w:r>
-      <w:proofErr w:type="spellEnd"/>
-      <w:r>
-        <w:t xml:space="preserve"> la</w:t>
-      </w:r>
-      <w:proofErr w:type="gramEnd"/>
-      <w:r>
-        <w:t xml:space="preserve"> somma dei MOBILE POS).</w:t>
+        <w:t>MOBILE POS nel totale e poi si andava a prendere la somma dei MOBILE POS e ad inserirla in CASSA U., mentre adesso metto in CASSA E. direttamente il totale scorporato da</w:t>
+      </w:r>
+      <w:r>
+        <w:t>l</w:t>
+      </w:r>
+      <w:r>
+        <w:t>la somma dei MOBILE POS).</w:t>
       </w:r>
       <w:r>
         <w:t xml:space="preserve"> </w:t>
@@ -1128,9 +1121,6 @@
           <w:numId w:val="1"/>
         </w:numPr>
         <w:jc w:val="both"/>
-        <w:rPr>
-          <w:highlight w:val="green"/>
-        </w:rPr>
       </w:pPr>
       <w:r>
         <w:rPr>
@@ -1141,7 +1131,142 @@
     </w:p>
     <w:p>
       <w:pPr>
-        <w:ind w:left="360"/>
+        <w:pStyle w:val="Paragrafoelenco"/>
+        <w:numPr>
+          <w:ilvl w:val="0"/>
+          <w:numId w:val="1"/>
+        </w:numPr>
+        <w:jc w:val="both"/>
+      </w:pPr>
+      <w:r>
+        <w:t>P</w:t>
+      </w:r>
+      <w:r>
+        <w:t>rendere la data del file direttamente dal file per CATTOLICA e GENERALI e non dal nome del file</w:t>
+      </w:r>
+      <w:r>
+        <w:t>. Colonna Y in CATTOLICA e DATA REGISTRAZIONE colonna F in GENERALI.</w:t>
+      </w:r>
+    </w:p>
+    <w:p>
+      <w:pPr>
+        <w:pStyle w:val="Paragrafoelenco"/>
+        <w:numPr>
+          <w:ilvl w:val="0"/>
+          <w:numId w:val="1"/>
+        </w:numPr>
+        <w:jc w:val="both"/>
+      </w:pPr>
+      <w:r>
+        <w:t>Farsi inviare da Gigi file di GENERALI del 09/02 in quanto c’erano stati problemi col server di Generali e non aveva il file per quella data</w:t>
+      </w:r>
+    </w:p>
+    <w:p>
+      <w:pPr>
+        <w:pStyle w:val="Paragrafoelenco"/>
+        <w:numPr>
+          <w:ilvl w:val="0"/>
+          <w:numId w:val="1"/>
+        </w:numPr>
+        <w:jc w:val="both"/>
+      </w:pPr>
+      <w:r>
+        <w:t>Calcolare provvigioni e incassi ed inserirli in ogni tabella in ‘PRIMA NOTA’</w:t>
+      </w:r>
+    </w:p>
+    <w:p>
+      <w:pPr>
+        <w:pStyle w:val="Paragrafoelenco"/>
+        <w:numPr>
+          <w:ilvl w:val="0"/>
+          <w:numId w:val="1"/>
+        </w:numPr>
+        <w:jc w:val="both"/>
+      </w:pPr>
+      <w:r>
+        <w:lastRenderedPageBreak/>
+        <w:t>Inserire copia del file all’inizio dell’applicazione in modo tale da avere un file di backup opportunamente denominato</w:t>
+      </w:r>
+    </w:p>
+    <w:p>
+      <w:pPr>
+        <w:pStyle w:val="Paragrafoelenco"/>
+        <w:numPr>
+          <w:ilvl w:val="0"/>
+          <w:numId w:val="1"/>
+        </w:numPr>
+        <w:jc w:val="both"/>
+      </w:pPr>
+      <w:r>
+        <w:t>Inserire cancellazione del vecchio file di backup prima della copia e della creazione del nuovo file di backup</w:t>
+      </w:r>
+    </w:p>
+    <w:p>
+      <w:pPr>
+        <w:pStyle w:val="Paragrafoelenco"/>
+        <w:numPr>
+          <w:ilvl w:val="0"/>
+          <w:numId w:val="1"/>
+        </w:numPr>
+        <w:jc w:val="both"/>
+      </w:pPr>
+      <w:r>
+        <w:t>Alla fine dell’elaborazione di ogni singolo file di CATTOLICA, GENERALI e TUTELA ho calcolato i totali delle provvigioni e degli importi e quindi gli scrivo nel foglio ‘PRIMA NOTA’</w:t>
+      </w:r>
+    </w:p>
+    <w:p>
+      <w:pPr>
+        <w:pStyle w:val="Paragrafoelenco"/>
+        <w:numPr>
+          <w:ilvl w:val="0"/>
+          <w:numId w:val="1"/>
+        </w:numPr>
+        <w:jc w:val="both"/>
+      </w:pPr>
+      <w:r>
+        <w:t>Per TUTELA LEGALE bisogna dividere il totale degli INCASSI e delle PROVVIGIONI in base alla DATA</w:t>
+      </w:r>
+    </w:p>
+    <w:p>
+      <w:pPr>
+        <w:pStyle w:val="Paragrafoelenco"/>
+        <w:numPr>
+          <w:ilvl w:val="0"/>
+          <w:numId w:val="1"/>
+        </w:numPr>
+        <w:jc w:val="both"/>
+      </w:pPr>
+      <w:r>
+        <w:t xml:space="preserve">Vedere se utilizzando .index() della lista al posto del ciclo for è più veloce nel trovare i vari indici di riga: probabilmente bisogna prima convertire il </w:t>
+      </w:r>
+      <w:proofErr w:type="spellStart"/>
+      <w:r>
+        <w:t>dataframe</w:t>
+      </w:r>
+      <w:proofErr w:type="spellEnd"/>
+      <w:r>
+        <w:t xml:space="preserve"> in una lista con il metodo </w:t>
+      </w:r>
+      <w:proofErr w:type="spellStart"/>
+      <w:r>
+        <w:rPr>
+          <w:i/>
+          <w:iCs/>
+        </w:rPr>
+        <w:t>dataframe.tolist</w:t>
+      </w:r>
+      <w:proofErr w:type="spellEnd"/>
+      <w:r>
+        <w:rPr>
+          <w:i/>
+          <w:iCs/>
+        </w:rPr>
+        <w:t>()</w:t>
+      </w:r>
+    </w:p>
+    <w:p>
+      <w:pPr>
+        <w:pStyle w:val="Paragrafoelenco"/>
         <w:jc w:val="both"/>
       </w:pPr>
     </w:p>

</xml_diff>

<commit_message>
Sistemato calcolo dei totali INCASSI e PROVVIGIONI. Velocizzata scrittura nei file. Inserite gestione file vuoto di TUTELA LEGALE.
</commit_message>
<xml_diff>
--- a/File_Gigi/Osservazioni.docx
+++ b/File_Gigi/Osservazioni.docx
@@ -1169,8 +1169,111 @@
     </w:p>
     <w:p>
       <w:pPr>
-        <w:jc w:val="both"/>
-      </w:pPr>
+        <w:pStyle w:val="Paragrafoelenco"/>
+        <w:numPr>
+          <w:ilvl w:val="0"/>
+          <w:numId w:val="3"/>
+        </w:numPr>
+        <w:jc w:val="both"/>
+      </w:pPr>
+      <w:r>
+        <w:t>Mettere un controllo in più sull’Eseguito: scriverlo solamente se effettivamente sono stati copiati i dati di quel giorno</w:t>
+      </w:r>
+    </w:p>
+    <w:p>
+      <w:pPr>
+        <w:pStyle w:val="Paragrafoelenco"/>
+        <w:numPr>
+          <w:ilvl w:val="0"/>
+          <w:numId w:val="3"/>
+        </w:numPr>
+        <w:jc w:val="both"/>
+      </w:pPr>
+      <w:r>
+        <w:t>Considerare importi negativi per INCASSI e PROVVIGIONI</w:t>
+      </w:r>
+    </w:p>
+    <w:p>
+      <w:pPr>
+        <w:pStyle w:val="Paragrafoelenco"/>
+        <w:numPr>
+          <w:ilvl w:val="0"/>
+          <w:numId w:val="3"/>
+        </w:numPr>
+        <w:jc w:val="both"/>
+      </w:pPr>
+      <w:r>
+        <w:t>Per le PROVVIGIONI devo considerare i MOBILE POS</w:t>
+      </w:r>
+      <w:r>
+        <w:t xml:space="preserve"> e VIRTUAL POS</w:t>
+      </w:r>
+    </w:p>
+    <w:p>
+      <w:pPr>
+        <w:pStyle w:val="Paragrafoelenco"/>
+        <w:numPr>
+          <w:ilvl w:val="0"/>
+          <w:numId w:val="3"/>
+        </w:numPr>
+        <w:jc w:val="both"/>
+      </w:pPr>
+      <w:r>
+        <w:t>Ricontrollare se considero FINANZIAMENTO AL CONSUMO</w:t>
+      </w:r>
+    </w:p>
+    <w:p>
+      <w:pPr>
+        <w:pStyle w:val="Paragrafoelenco"/>
+        <w:numPr>
+          <w:ilvl w:val="0"/>
+          <w:numId w:val="3"/>
+        </w:numPr>
+        <w:jc w:val="both"/>
+      </w:pPr>
+      <w:r>
+        <w:t>Chiedere a GIGI di riscaricare il file di CATTOLICA del 01/03</w:t>
+      </w:r>
+    </w:p>
+    <w:p>
+      <w:pPr>
+        <w:pStyle w:val="Paragrafoelenco"/>
+        <w:numPr>
+          <w:ilvl w:val="0"/>
+          <w:numId w:val="3"/>
+        </w:numPr>
+        <w:jc w:val="both"/>
+      </w:pPr>
+      <w:r>
+        <w:t>Inserire errore se metodo di pagamento nuovo</w:t>
+      </w:r>
+    </w:p>
+    <w:p>
+      <w:pPr>
+        <w:pStyle w:val="Paragrafoelenco"/>
+        <w:numPr>
+          <w:ilvl w:val="0"/>
+          <w:numId w:val="3"/>
+        </w:numPr>
+        <w:jc w:val="both"/>
+      </w:pPr>
+      <w:r>
+        <w:t>Togliere errore se da un file di GENERALI, CATTOLICA o TUTELA LEGALE sono vuoti quindi non si legge la data: Data mancante</w:t>
+      </w:r>
+    </w:p>
+    <w:p>
+      <w:pPr>
+        <w:pStyle w:val="Paragrafoelenco"/>
+        <w:numPr>
+          <w:ilvl w:val="0"/>
+          <w:numId w:val="3"/>
+        </w:numPr>
+        <w:jc w:val="both"/>
+      </w:pPr>
+      <w:r>
+        <w:lastRenderedPageBreak/>
+        <w:t>Chiedere a Gigi un file di CATTOLICA in cui vi è un finanziamento al consumo ‘Bonifico su CC di Direzione’, per vedere se vengono fatte più righe o meno, in modo tale da capire se considerare solo le provvigioni o anche gli incassi per tale metodo di pagamento</w:t>
+      </w:r>
     </w:p>
     <w:p>
       <w:pPr>

</xml_diff>

<commit_message>
Effettuata modifica data dei NUOVI SOSPESI nel foglio 'PRIMA NOTA'. Inserito controllo nel caso di file vuoti. Velocizzata scrittura dei NUOVI SOSPESI nel foglio 'PRIMA NOTA'.
</commit_message>
<xml_diff>
--- a/File_Gigi/Osservazioni.docx
+++ b/File_Gigi/Osservazioni.docx
@@ -1273,6 +1273,48 @@
       <w:r>
         <w:lastRenderedPageBreak/>
         <w:t>Chiedere a Gigi un file di CATTOLICA in cui vi è un finanziamento al consumo ‘Bonifico su CC di Direzione’, per vedere se vengono fatte più righe o meno, in modo tale da capire se considerare solo le provvigioni o anche gli incassi per tale metodo di pagamento</w:t>
+      </w:r>
+    </w:p>
+    <w:p>
+      <w:pPr>
+        <w:pStyle w:val="Paragrafoelenco"/>
+        <w:numPr>
+          <w:ilvl w:val="0"/>
+          <w:numId w:val="3"/>
+        </w:numPr>
+        <w:jc w:val="both"/>
+      </w:pPr>
+      <w:r>
+        <w:t>Fare prova con file di CATTOLICA e GENERALI vuoti</w:t>
+      </w:r>
+    </w:p>
+    <w:p>
+      <w:pPr>
+        <w:pStyle w:val="Paragrafoelenco"/>
+        <w:numPr>
+          <w:ilvl w:val="0"/>
+          <w:numId w:val="3"/>
+        </w:numPr>
+        <w:jc w:val="both"/>
+      </w:pPr>
+      <w:r>
+        <w:t>Gigi in ‘PRIMA NOTA’ va a prendere dei totali che si trovano nei fogli dei ‘BONIFICI’ e dei ‘SOSPESI’, ma in ‘PRIMA NOTA’ non ci sono le tabelle dei sabato e delle domeniche, che invece ci sono per ‘BONIFICI’ e ‘SOSPESI’, di conseguenza potrebbe essere sbagliat</w:t>
+      </w:r>
+      <w:r>
+        <w:t>a la tabella da cui si vanno a prendere tali valori</w:t>
+      </w:r>
+    </w:p>
+    <w:p>
+      <w:pPr>
+        <w:pStyle w:val="Paragrafoelenco"/>
+        <w:numPr>
+          <w:ilvl w:val="0"/>
+          <w:numId w:val="3"/>
+        </w:numPr>
+        <w:jc w:val="both"/>
+      </w:pPr>
+      <w:r>
+        <w:t>Capire come gestire per i fogli ‘BONIFICI’ e ‘SOSPESI’ i casi di bonifici, contanti, assegni, ecc. con importi negativi. Per i totali degli incassi e delle provvigioni non ci sono problemi per ora.</w:t>
       </w:r>
     </w:p>
     <w:p>

</xml_diff>

<commit_message>
Update file: inseriti file particolari in Osservazioni.docx
</commit_message>
<xml_diff>
--- a/File_Gigi/Osservazioni.docx
+++ b/File_Gigi/Osservazioni.docx
@@ -12,7 +12,15 @@
         <w:jc w:val="both"/>
       </w:pPr>
       <w:r>
-        <w:t xml:space="preserve">Per facilitare i singoli sheet come ad es. </w:t>
+        <w:t xml:space="preserve">Per facilitare i singoli </w:t>
+      </w:r>
+      <w:proofErr w:type="spellStart"/>
+      <w:r>
+        <w:t>sheet</w:t>
+      </w:r>
+      <w:proofErr w:type="spellEnd"/>
+      <w:r>
+        <w:t xml:space="preserve"> come ad es. </w:t>
       </w:r>
       <w:r>
         <w:rPr>
@@ -24,8 +32,17 @@
         <w:t>BONIFICI GENERALI</w:t>
       </w:r>
       <w:r>
-        <w:t xml:space="preserve"> potrei inserire il nome delle colonne solamente nella riga = 1 del file excel, bloccare la vista di tale riga in modo tale che sia sempre visibile anche quando si scrolla in basso e suddividere le varie date con 2 righe colorate completamente di rosso. In questo modo posso sfruttare meglio i vari pacchetti di Python in quanto avrei una sola riga come </w:t>
-      </w:r>
+        <w:t xml:space="preserve"> potrei inserire il nome delle colonne solamente nella riga = 1 del file </w:t>
+      </w:r>
+      <w:proofErr w:type="spellStart"/>
+      <w:r>
+        <w:t>excel</w:t>
+      </w:r>
+      <w:proofErr w:type="spellEnd"/>
+      <w:r>
+        <w:t xml:space="preserve">, bloccare la vista di tale riga in modo tale che sia sempre visibile anche quando si scrolla in basso e suddividere le varie date con 2 righe colorate completamente di rosso. In questo modo posso sfruttare meglio i vari pacchetti di Python in quanto avrei una sola riga come </w:t>
+      </w:r>
+      <w:proofErr w:type="spellStart"/>
       <w:r>
         <w:rPr>
           <w:i/>
@@ -33,6 +50,7 @@
         </w:rPr>
         <w:t>header</w:t>
       </w:r>
+      <w:proofErr w:type="spellEnd"/>
       <w:r>
         <w:t>.</w:t>
       </w:r>
@@ -68,6 +86,7 @@
         </w:numPr>
         <w:jc w:val="both"/>
       </w:pPr>
+      <w:proofErr w:type="spellStart"/>
       <w:r>
         <w:rPr>
           <w:b/>
@@ -84,8 +103,9 @@
           <w:i/>
           <w:iCs/>
         </w:rPr>
-        <w:t xml:space="preserve">yinstaller readExcel.py </w:t>
-      </w:r>
+        <w:t>yinstaller</w:t>
+      </w:r>
+      <w:proofErr w:type="spellEnd"/>
       <w:r>
         <w:rPr>
           <w:b/>
@@ -93,7 +113,7 @@
           <w:i/>
           <w:iCs/>
         </w:rPr>
-        <w:t>--</w:t>
+        <w:t xml:space="preserve"> readExcel.py </w:t>
       </w:r>
       <w:r>
         <w:rPr>
@@ -102,11 +122,9 @@
           <w:i/>
           <w:iCs/>
         </w:rPr>
-        <w:t>onefile</w:t>
-      </w:r>
-      <w:r>
-        <w:t xml:space="preserve">: comando per generare file </w:t>
-      </w:r>
+        <w:t>--</w:t>
+      </w:r>
+      <w:proofErr w:type="spellStart"/>
       <w:r>
         <w:rPr>
           <w:b/>
@@ -114,7 +132,11 @@
           <w:i/>
           <w:iCs/>
         </w:rPr>
-        <w:t>.e</w:t>
+        <w:t>onefile</w:t>
+      </w:r>
+      <w:proofErr w:type="spellEnd"/>
+      <w:r>
+        <w:t xml:space="preserve">: comando per generare file </w:t>
       </w:r>
       <w:r>
         <w:rPr>
@@ -123,11 +145,9 @@
           <w:i/>
           <w:iCs/>
         </w:rPr>
-        <w:t xml:space="preserve">xe </w:t>
-      </w:r>
-      <w:r>
-        <w:t xml:space="preserve">partendo dal file </w:t>
-      </w:r>
+        <w:t>.</w:t>
+      </w:r>
+      <w:proofErr w:type="spellStart"/>
       <w:r>
         <w:rPr>
           <w:b/>
@@ -135,49 +155,7 @@
           <w:i/>
           <w:iCs/>
         </w:rPr>
-        <w:t>.py</w:t>
-      </w:r>
-      <w:r>
-        <w:t xml:space="preserve"> indicato</w:t>
-      </w:r>
-    </w:p>
-    <w:p>
-      <w:pPr>
-        <w:pStyle w:val="Paragrafoelenco"/>
-        <w:numPr>
-          <w:ilvl w:val="0"/>
-          <w:numId w:val="1"/>
-        </w:numPr>
-        <w:jc w:val="both"/>
-      </w:pPr>
-      <w:r>
-        <w:t>Chiedere a Gigi se per ogni file di Cattolica e Generali i dati che si prendono fanno riferimento ad una singola data, e che quindi tutti questi dati vengano inseriti in un’unica tabella del file PRIMA NOTA, altrimenti bisogna aggiungere ulteriori controlli</w:t>
-      </w:r>
-    </w:p>
-    <w:p>
-      <w:pPr>
-        <w:pStyle w:val="Paragrafoelenco"/>
-        <w:numPr>
-          <w:ilvl w:val="0"/>
-          <w:numId w:val="1"/>
-        </w:numPr>
-        <w:jc w:val="both"/>
-      </w:pPr>
-      <w:r>
-        <w:t>Inserire errori nel codice se i dati letti da un file sono errati (ad es. data sbagliata -&gt; non trovo il file quindi non leggo nulla)</w:t>
-      </w:r>
-    </w:p>
-    <w:p>
-      <w:pPr>
-        <w:pStyle w:val="Paragrafoelenco"/>
-        <w:numPr>
-          <w:ilvl w:val="0"/>
-          <w:numId w:val="1"/>
-        </w:numPr>
-        <w:jc w:val="both"/>
-      </w:pPr>
-      <w:r>
-        <w:t xml:space="preserve">Farsi inviare da Gigi tutti i file di gennaio e febbraio di Cattolica e di Generali in modo tale da fare dei test: controllare il tipo di dato degli </w:t>
+        <w:t>e</w:t>
       </w:r>
       <w:r>
         <w:rPr>
@@ -186,8 +164,9 @@
           <w:i/>
           <w:iCs/>
         </w:rPr>
-        <w:t>importi</w:t>
-      </w:r>
+        <w:t>xe</w:t>
+      </w:r>
+      <w:proofErr w:type="spellEnd"/>
       <w:r>
         <w:rPr>
           <w:b/>
@@ -198,30 +177,7 @@
         <w:t xml:space="preserve"> </w:t>
       </w:r>
       <w:r>
-        <w:t>che si hanno in tali file (</w:t>
-      </w:r>
-      <w:r>
-        <w:rPr>
-          <w:i/>
-          <w:iCs/>
-        </w:rPr>
-        <w:t>string, int, float</w:t>
-      </w:r>
-      <w:r>
-        <w:t>)</w:t>
-      </w:r>
-    </w:p>
-    <w:p>
-      <w:pPr>
-        <w:pStyle w:val="Paragrafoelenco"/>
-        <w:numPr>
-          <w:ilvl w:val="0"/>
-          <w:numId w:val="1"/>
-        </w:numPr>
-        <w:jc w:val="both"/>
-      </w:pPr>
-      <w:r>
-        <w:t xml:space="preserve">GENERALI: se numero polizza contiene Fin. Consumo colorare di rosso nella copia dati in quanto quei dati andranno poi eliminati e messi nella parte </w:t>
+        <w:t xml:space="preserve">partendo dal file </w:t>
       </w:r>
       <w:r>
         <w:rPr>
@@ -230,11 +186,9 @@
           <w:i/>
           <w:iCs/>
         </w:rPr>
-        <w:t xml:space="preserve">IN SOSPESO </w:t>
-      </w:r>
-      <w:r>
-        <w:t xml:space="preserve">del file </w:t>
-      </w:r>
+        <w:t>.</w:t>
+      </w:r>
+      <w:proofErr w:type="spellStart"/>
       <w:r>
         <w:rPr>
           <w:b/>
@@ -242,20 +196,50 @@
           <w:i/>
           <w:iCs/>
         </w:rPr>
-        <w:t>PRIMA_NOTA</w:t>
-      </w:r>
-    </w:p>
-    <w:p>
-      <w:pPr>
-        <w:pStyle w:val="Paragrafoelenco"/>
-        <w:numPr>
-          <w:ilvl w:val="0"/>
-          <w:numId w:val="1"/>
-        </w:numPr>
-        <w:jc w:val="both"/>
-      </w:pPr>
-      <w:r>
-        <w:t xml:space="preserve">Non rinominare il file con </w:t>
+        <w:t>py</w:t>
+      </w:r>
+      <w:proofErr w:type="spellEnd"/>
+      <w:r>
+        <w:t xml:space="preserve"> indicato</w:t>
+      </w:r>
+    </w:p>
+    <w:p>
+      <w:pPr>
+        <w:pStyle w:val="Paragrafoelenco"/>
+        <w:numPr>
+          <w:ilvl w:val="0"/>
+          <w:numId w:val="1"/>
+        </w:numPr>
+        <w:jc w:val="both"/>
+      </w:pPr>
+      <w:r>
+        <w:t>Chiedere a Gigi se per ogni file di Cattolica e Generali i dati che si prendono fanno riferimento ad una singola data, e che quindi tutti questi dati vengano inseriti in un’unica tabella del file PRIMA NOTA, altrimenti bisogna aggiungere ulteriori controlli</w:t>
+      </w:r>
+    </w:p>
+    <w:p>
+      <w:pPr>
+        <w:pStyle w:val="Paragrafoelenco"/>
+        <w:numPr>
+          <w:ilvl w:val="0"/>
+          <w:numId w:val="1"/>
+        </w:numPr>
+        <w:jc w:val="both"/>
+      </w:pPr>
+      <w:r>
+        <w:t>Inserire errori nel codice se i dati letti da un file sono errati (ad es. data sbagliata -&gt; non trovo il file quindi non leggo nulla)</w:t>
+      </w:r>
+    </w:p>
+    <w:p>
+      <w:pPr>
+        <w:pStyle w:val="Paragrafoelenco"/>
+        <w:numPr>
+          <w:ilvl w:val="0"/>
+          <w:numId w:val="1"/>
+        </w:numPr>
+        <w:jc w:val="both"/>
+      </w:pPr>
+      <w:r>
+        <w:t xml:space="preserve">Farsi inviare da Gigi tutti i file di gennaio e febbraio di Cattolica e di Generali in modo tale da fare dei test: controllare il tipo di dato degli </w:t>
       </w:r>
       <w:r>
         <w:rPr>
@@ -264,10 +248,7 @@
           <w:i/>
           <w:iCs/>
         </w:rPr>
-        <w:t>_checked</w:t>
-      </w:r>
-      <w:r>
-        <w:t xml:space="preserve"> se non è stata trovata la </w:t>
+        <w:t>importi</w:t>
       </w:r>
       <w:r>
         <w:rPr>
@@ -276,10 +257,58 @@
           <w:i/>
           <w:iCs/>
         </w:rPr>
-        <w:t>rowData</w:t>
-      </w:r>
-      <w:r>
-        <w:t xml:space="preserve"> -&gt; mettere questo controllo in tutte le funzioni di </w:t>
+        <w:t xml:space="preserve"> </w:t>
+      </w:r>
+      <w:r>
+        <w:t>che si hanno in tali file (</w:t>
+      </w:r>
+      <w:proofErr w:type="spellStart"/>
+      <w:r>
+        <w:rPr>
+          <w:i/>
+          <w:iCs/>
+        </w:rPr>
+        <w:t>string</w:t>
+      </w:r>
+      <w:proofErr w:type="spellEnd"/>
+      <w:r>
+        <w:rPr>
+          <w:i/>
+          <w:iCs/>
+        </w:rPr>
+        <w:t xml:space="preserve">, </w:t>
+      </w:r>
+      <w:proofErr w:type="spellStart"/>
+      <w:r>
+        <w:rPr>
+          <w:i/>
+          <w:iCs/>
+        </w:rPr>
+        <w:t>int</w:t>
+      </w:r>
+      <w:proofErr w:type="spellEnd"/>
+      <w:r>
+        <w:rPr>
+          <w:i/>
+          <w:iCs/>
+        </w:rPr>
+        <w:t>, float</w:t>
+      </w:r>
+      <w:r>
+        <w:t>)</w:t>
+      </w:r>
+    </w:p>
+    <w:p>
+      <w:pPr>
+        <w:pStyle w:val="Paragrafoelenco"/>
+        <w:numPr>
+          <w:ilvl w:val="0"/>
+          <w:numId w:val="1"/>
+        </w:numPr>
+        <w:jc w:val="both"/>
+      </w:pPr>
+      <w:r>
+        <w:t xml:space="preserve">GENERALI: se numero polizza contiene Fin. Consumo colorare di rosso nella copia dati in quanto quei dati andranno poi eliminati e messi nella parte </w:t>
       </w:r>
       <w:r>
         <w:rPr>
@@ -288,20 +317,10 @@
           <w:i/>
           <w:iCs/>
         </w:rPr>
-        <w:t>read____</w:t>
-      </w:r>
-    </w:p>
-    <w:p>
-      <w:pPr>
-        <w:pStyle w:val="Paragrafoelenco"/>
-        <w:numPr>
-          <w:ilvl w:val="0"/>
-          <w:numId w:val="1"/>
-        </w:numPr>
-        <w:jc w:val="both"/>
-      </w:pPr>
-      <w:r>
-        <w:t xml:space="preserve">Vedere file di ogni </w:t>
+        <w:t xml:space="preserve">IN SOSPESO </w:t>
+      </w:r>
+      <w:r>
+        <w:t xml:space="preserve">del file </w:t>
       </w:r>
       <w:r>
         <w:rPr>
@@ -310,6 +329,98 @@
           <w:i/>
           <w:iCs/>
         </w:rPr>
+        <w:t>PRIMA_NOTA</w:t>
+      </w:r>
+    </w:p>
+    <w:p>
+      <w:pPr>
+        <w:pStyle w:val="Paragrafoelenco"/>
+        <w:numPr>
+          <w:ilvl w:val="0"/>
+          <w:numId w:val="1"/>
+        </w:numPr>
+        <w:jc w:val="both"/>
+      </w:pPr>
+      <w:r>
+        <w:t xml:space="preserve">Non rinominare il file con </w:t>
+      </w:r>
+      <w:r>
+        <w:rPr>
+          <w:b/>
+          <w:bCs/>
+          <w:i/>
+          <w:iCs/>
+        </w:rPr>
+        <w:t>_</w:t>
+      </w:r>
+      <w:proofErr w:type="spellStart"/>
+      <w:r>
+        <w:rPr>
+          <w:b/>
+          <w:bCs/>
+          <w:i/>
+          <w:iCs/>
+        </w:rPr>
+        <w:t>checked</w:t>
+      </w:r>
+      <w:proofErr w:type="spellEnd"/>
+      <w:r>
+        <w:t xml:space="preserve"> se non è stata trovata la </w:t>
+      </w:r>
+      <w:proofErr w:type="spellStart"/>
+      <w:r>
+        <w:rPr>
+          <w:b/>
+          <w:bCs/>
+          <w:i/>
+          <w:iCs/>
+        </w:rPr>
+        <w:t>rowData</w:t>
+      </w:r>
+      <w:proofErr w:type="spellEnd"/>
+      <w:r>
+        <w:t xml:space="preserve"> -&gt; mettere questo controllo in tutte le funzioni di </w:t>
+      </w:r>
+      <w:proofErr w:type="spellStart"/>
+      <w:r>
+        <w:rPr>
+          <w:b/>
+          <w:bCs/>
+          <w:i/>
+          <w:iCs/>
+        </w:rPr>
+        <w:t>read</w:t>
+      </w:r>
+      <w:proofErr w:type="spellEnd"/>
+      <w:r>
+        <w:rPr>
+          <w:b/>
+          <w:bCs/>
+          <w:i/>
+          <w:iCs/>
+        </w:rPr>
+        <w:t>____</w:t>
+      </w:r>
+    </w:p>
+    <w:p>
+      <w:pPr>
+        <w:pStyle w:val="Paragrafoelenco"/>
+        <w:numPr>
+          <w:ilvl w:val="0"/>
+          <w:numId w:val="1"/>
+        </w:numPr>
+        <w:jc w:val="both"/>
+      </w:pPr>
+      <w:r>
+        <w:t xml:space="preserve">Vedere file di ogni </w:t>
+      </w:r>
+      <w:r>
+        <w:rPr>
+          <w:b/>
+          <w:bCs/>
+          <w:i/>
+          <w:iCs/>
+        </w:rPr>
         <w:t>decade</w:t>
       </w:r>
       <w:r>
@@ -491,7 +602,15 @@
         <w:jc w:val="both"/>
       </w:pPr>
       <w:r>
-        <w:t>Inserire stesso discorso delle 4 agenzie anche per AGOS</w:t>
+        <w:t xml:space="preserve">Inserire stesso discorso delle </w:t>
+      </w:r>
+      <w:proofErr w:type="gramStart"/>
+      <w:r>
+        <w:t>4</w:t>
+      </w:r>
+      <w:proofErr w:type="gramEnd"/>
+      <w:r>
+        <w:t xml:space="preserve"> agenzie anche per AGOS</w:t>
       </w:r>
       <w:r>
         <w:t>, anche qui chiedere l’importo del bonifico ricevuto e diminuirlo dal totale. AGOS fa riferimento a tutti i Finanziamenti a Consumo.</w:t>
@@ -581,14 +700,26 @@
         <w:t xml:space="preserve">TUTELA LEGALE </w:t>
       </w:r>
       <w:r>
-        <w:t xml:space="preserve">in cui viene effettuato il </w:t>
-      </w:r>
-      <w:r>
-        <w:rPr>
-          <w:i/>
-          <w:iCs/>
-        </w:rPr>
-        <w:t>reverse for loop</w:t>
+        <w:t xml:space="preserve">in cui viene effettuato </w:t>
+      </w:r>
+      <w:proofErr w:type="gramStart"/>
+      <w:r>
+        <w:t xml:space="preserve">il </w:t>
+      </w:r>
+      <w:r>
+        <w:rPr>
+          <w:i/>
+          <w:iCs/>
+        </w:rPr>
+        <w:t>reverse</w:t>
+      </w:r>
+      <w:proofErr w:type="gramEnd"/>
+      <w:r>
+        <w:rPr>
+          <w:i/>
+          <w:iCs/>
+        </w:rPr>
+        <w:t xml:space="preserve"> for loop</w:t>
       </w:r>
     </w:p>
     <w:p>
@@ -624,16 +755,32 @@
         <w:rPr>
           <w:highlight w:val="red"/>
         </w:rPr>
-        <w:t xml:space="preserve"> in quanto il file excel </w:t>
-      </w:r>
-      <w:r>
-        <w:rPr>
-          <w:i/>
-          <w:iCs/>
+        <w:t xml:space="preserve"> in quanto il file </w:t>
+      </w:r>
+      <w:proofErr w:type="spellStart"/>
+      <w:r>
+        <w:rPr>
           <w:highlight w:val="red"/>
         </w:rPr>
+        <w:t>excel</w:t>
+      </w:r>
+      <w:proofErr w:type="spellEnd"/>
+      <w:r>
+        <w:rPr>
+          <w:highlight w:val="red"/>
+        </w:rPr>
+        <w:t xml:space="preserve"> </w:t>
+      </w:r>
+      <w:proofErr w:type="spellStart"/>
+      <w:r>
+        <w:rPr>
+          <w:i/>
+          <w:iCs/>
+          <w:highlight w:val="red"/>
+        </w:rPr>
         <w:t>fogliocassa</w:t>
       </w:r>
+      <w:proofErr w:type="spellEnd"/>
       <w:r>
         <w:rPr>
           <w:highlight w:val="red"/>
@@ -711,7 +858,15 @@
         <w:t xml:space="preserve">Tutto il conteggio dei TOTALI SOSPESI NUOVI viene fatto come ultimo step dell’applicazione andando a leggere tutti i </w:t>
       </w:r>
       <w:r>
-        <w:t>dati contenuti nel foglio ‘SOSPESI’: vado a salvare solamente i dati relativi alle tabelle che non hanno alla 1^a riga NOTE la stringa “Eseguito”, in quanto, in tal caso, vuol dire che i SOSPESI NUOVI di quel giorno sono stati già inseriti precedentemente all’interno del foglio ‘PRIMA NOTA’. Dopo ogni scrittura dei SOSPESI NUOVI nel foglio ‘PRIMA NOTA’ vado ad inserire la stringa “Eseguito” nella riga del foglio ‘SOSPESI’ relativ</w:t>
+        <w:t xml:space="preserve">dati contenuti nel foglio ‘SOSPESI’: vado a salvare solamente i dati relativi alle tabelle che non hanno alla </w:t>
+      </w:r>
+      <w:proofErr w:type="gramStart"/>
+      <w:r>
+        <w:t>1^</w:t>
+      </w:r>
+      <w:proofErr w:type="gramEnd"/>
+      <w:r>
+        <w:t>a riga NOTE la stringa “Eseguito”, in quanto, in tal caso, vuol dire che i SOSPESI NUOVI di quel giorno sono stati già inseriti precedentemente all’interno del foglio ‘PRIMA NOTA’. Dopo ogni scrittura dei SOSPESI NUOVI nel foglio ‘PRIMA NOTA’ vado ad inserire la stringa “Eseguito” nella riga del foglio ‘SOSPESI’ relativ</w:t>
       </w:r>
       <w:r>
         <w:t>a alla tabella di quella data.</w:t>
@@ -778,39 +933,119 @@
         <w:jc w:val="both"/>
       </w:pPr>
       <w:r>
-        <w:t>Chiedere a Gigi perché sul foglio ‘PRIMA NOTA’ vi sono 2 colonne per la DATA (A e J)</w:t>
-      </w:r>
-    </w:p>
-    <w:p>
-      <w:pPr>
-        <w:pStyle w:val="Paragrafoelenco"/>
-        <w:numPr>
-          <w:ilvl w:val="0"/>
-          <w:numId w:val="1"/>
-        </w:numPr>
-        <w:jc w:val="both"/>
-        <w:rPr>
-          <w:highlight w:val="green"/>
-        </w:rPr>
-      </w:pPr>
-      <w:r>
-        <w:rPr>
-          <w:highlight w:val="green"/>
-        </w:rPr>
-        <w:t xml:space="preserve">Fare questo test: scrivere in un file excel una datetime.date e vedere come viene scritta. Se viene scritta in formato 01/01/2024 allora </w:t>
-      </w:r>
-      <w:r>
-        <w:rPr>
-          <w:highlight w:val="green"/>
-        </w:rPr>
-        <w:t>nel foglio ‘SOSPESI’ salvo tutte le date in questo formato invece che come stringhe, in questo modo quando vado a leggere i dati dal file excel dovrei ritrovarmi delle date di tipo datetime.datetime oppure datetime.date</w:t>
-      </w:r>
-      <w:r>
-        <w:rPr>
-          <w:highlight w:val="green"/>
-        </w:rPr>
-        <w:t>. Di conseguenza non devo più usare la convertStringToDatetime</w:t>
-      </w:r>
+        <w:t xml:space="preserve">Chiedere a Gigi perché sul foglio ‘PRIMA NOTA’ vi sono </w:t>
+      </w:r>
+      <w:proofErr w:type="gramStart"/>
+      <w:r>
+        <w:t>2</w:t>
+      </w:r>
+      <w:proofErr w:type="gramEnd"/>
+      <w:r>
+        <w:t xml:space="preserve"> colonne per la DATA (A e J)</w:t>
+      </w:r>
+    </w:p>
+    <w:p>
+      <w:pPr>
+        <w:pStyle w:val="Paragrafoelenco"/>
+        <w:numPr>
+          <w:ilvl w:val="0"/>
+          <w:numId w:val="1"/>
+        </w:numPr>
+        <w:jc w:val="both"/>
+        <w:rPr>
+          <w:highlight w:val="green"/>
+        </w:rPr>
+      </w:pPr>
+      <w:r>
+        <w:rPr>
+          <w:highlight w:val="green"/>
+        </w:rPr>
+        <w:t xml:space="preserve">Fare questo test: scrivere in un file </w:t>
+      </w:r>
+      <w:proofErr w:type="spellStart"/>
+      <w:r>
+        <w:rPr>
+          <w:highlight w:val="green"/>
+        </w:rPr>
+        <w:t>excel</w:t>
+      </w:r>
+      <w:proofErr w:type="spellEnd"/>
+      <w:r>
+        <w:rPr>
+          <w:highlight w:val="green"/>
+        </w:rPr>
+        <w:t xml:space="preserve"> una </w:t>
+      </w:r>
+      <w:proofErr w:type="spellStart"/>
+      <w:r>
+        <w:rPr>
+          <w:highlight w:val="green"/>
+        </w:rPr>
+        <w:t>datetime.date</w:t>
+      </w:r>
+      <w:proofErr w:type="spellEnd"/>
+      <w:r>
+        <w:rPr>
+          <w:highlight w:val="green"/>
+        </w:rPr>
+        <w:t xml:space="preserve"> e vedere come viene scritta. Se viene scritta in formato 01/01/2024 allora </w:t>
+      </w:r>
+      <w:r>
+        <w:rPr>
+          <w:highlight w:val="green"/>
+        </w:rPr>
+        <w:t xml:space="preserve">nel foglio ‘SOSPESI’ salvo tutte le date in questo formato invece che come stringhe, in questo modo quando vado a leggere i dati dal file </w:t>
+      </w:r>
+      <w:proofErr w:type="spellStart"/>
+      <w:r>
+        <w:rPr>
+          <w:highlight w:val="green"/>
+        </w:rPr>
+        <w:t>excel</w:t>
+      </w:r>
+      <w:proofErr w:type="spellEnd"/>
+      <w:r>
+        <w:rPr>
+          <w:highlight w:val="green"/>
+        </w:rPr>
+        <w:t xml:space="preserve"> dovrei ritrovarmi delle date di tipo </w:t>
+      </w:r>
+      <w:proofErr w:type="spellStart"/>
+      <w:r>
+        <w:rPr>
+          <w:highlight w:val="green"/>
+        </w:rPr>
+        <w:t>datetime.datetime</w:t>
+      </w:r>
+      <w:proofErr w:type="spellEnd"/>
+      <w:r>
+        <w:rPr>
+          <w:highlight w:val="green"/>
+        </w:rPr>
+        <w:t xml:space="preserve"> oppure </w:t>
+      </w:r>
+      <w:proofErr w:type="spellStart"/>
+      <w:r>
+        <w:rPr>
+          <w:highlight w:val="green"/>
+        </w:rPr>
+        <w:t>datetime.date</w:t>
+      </w:r>
+      <w:proofErr w:type="spellEnd"/>
+      <w:r>
+        <w:rPr>
+          <w:highlight w:val="green"/>
+        </w:rPr>
+        <w:t xml:space="preserve">. Di conseguenza non devo più usare la </w:t>
+      </w:r>
+      <w:proofErr w:type="spellStart"/>
+      <w:r>
+        <w:rPr>
+          <w:highlight w:val="green"/>
+        </w:rPr>
+        <w:t>convertStringToDatetime</w:t>
+      </w:r>
+      <w:proofErr w:type="spellEnd"/>
     </w:p>
     <w:p>
       <w:pPr>
@@ -834,7 +1069,35 @@
         <w:rPr>
           <w:highlight w:val="green"/>
         </w:rPr>
-        <w:t>di TUTELA LEGALE (fogliocassa) nel foglio ‘SOSPESI’ vengono salvate come Timestamp in formato non corretto -&gt; sistemare</w:t>
+        <w:t>di TUTELA LEGALE (</w:t>
+      </w:r>
+      <w:proofErr w:type="spellStart"/>
+      <w:r>
+        <w:rPr>
+          <w:highlight w:val="green"/>
+        </w:rPr>
+        <w:t>fogliocassa</w:t>
+      </w:r>
+      <w:proofErr w:type="spellEnd"/>
+      <w:r>
+        <w:rPr>
+          <w:highlight w:val="green"/>
+        </w:rPr>
+        <w:t xml:space="preserve">) nel foglio ‘SOSPESI’ vengono salvate come </w:t>
+      </w:r>
+      <w:proofErr w:type="spellStart"/>
+      <w:r>
+        <w:rPr>
+          <w:highlight w:val="green"/>
+        </w:rPr>
+        <w:t>Timestamp</w:t>
+      </w:r>
+      <w:proofErr w:type="spellEnd"/>
+      <w:r>
+        <w:rPr>
+          <w:highlight w:val="green"/>
+        </w:rPr>
+        <w:t xml:space="preserve"> in formato non corretto -&gt; sistemare</w:t>
       </w:r>
     </w:p>
     <w:p>
@@ -974,14 +1237,31 @@
         <w:jc w:val="both"/>
       </w:pPr>
       <w:r>
-        <w:t xml:space="preserve">Vedere se utilizzando .index() della lista al posto del ciclo for è più veloce nel trovare i vari indici di riga: probabilmente bisogna prima convertire il dataframe in una lista con il metodo </w:t>
-      </w:r>
-      <w:r>
-        <w:rPr>
-          <w:i/>
-          <w:iCs/>
-        </w:rPr>
-        <w:t>dataframe.tolist()</w:t>
+        <w:t xml:space="preserve">Vedere se utilizzando .index() della lista al posto del ciclo for è più veloce nel trovare i vari indici di riga: probabilmente bisogna prima convertire il </w:t>
+      </w:r>
+      <w:proofErr w:type="spellStart"/>
+      <w:r>
+        <w:t>dataframe</w:t>
+      </w:r>
+      <w:proofErr w:type="spellEnd"/>
+      <w:r>
+        <w:t xml:space="preserve"> in una lista con il metodo </w:t>
+      </w:r>
+      <w:proofErr w:type="spellStart"/>
+      <w:r>
+        <w:rPr>
+          <w:i/>
+          <w:iCs/>
+        </w:rPr>
+        <w:t>dataframe.tolist</w:t>
+      </w:r>
+      <w:proofErr w:type="spellEnd"/>
+      <w:r>
+        <w:rPr>
+          <w:i/>
+          <w:iCs/>
+        </w:rPr>
+        <w:t>()</w:t>
       </w:r>
     </w:p>
     <w:p>
@@ -1097,12 +1377,26 @@
         <w:rPr>
           <w:highlight w:val="red"/>
         </w:rPr>
-        <w:t>Chiedere a Gigi se vuole che la scritta ‘Eseguito’ la metto anche per il giorno corrente (in tal caso non deve mai lanciare il programma prima di aver scaricato tutti i file) oppure se preferisce ch</w:t>
-      </w:r>
+        <w:t xml:space="preserve">Chiedere a Gigi se vuole che la scritta ‘Eseguito’ </w:t>
+      </w:r>
+      <w:proofErr w:type="gramStart"/>
       <w:r>
         <w:rPr>
           <w:highlight w:val="red"/>
         </w:rPr>
+        <w:t>la metto anche</w:t>
+      </w:r>
+      <w:proofErr w:type="gramEnd"/>
+      <w:r>
+        <w:rPr>
+          <w:highlight w:val="red"/>
+        </w:rPr>
+        <w:t xml:space="preserve"> per il giorno corrente (in tal caso non deve mai lanciare il programma prima di aver scaricato tutti i file) oppure se preferisce ch</w:t>
+      </w:r>
+      <w:r>
+        <w:rPr>
+          <w:highlight w:val="red"/>
+        </w:rPr>
         <w:t>e tale stringa venga inserita fino al giorno precedente in modo tale da non avere questo problema, al massimo sarà lui poi ad andare a scrivere Eseguito nella tabella del giorno corrente nel caso in cui faccia delle modifiche nei TOTALI SOSPESI NUOVI in modo tale da non effettuare altre modifiche.</w:t>
       </w:r>
     </w:p>
@@ -1164,7 +1458,15 @@
         <w:jc w:val="both"/>
       </w:pPr>
       <w:r>
-        <w:t>Si può pensare di rinominare il foglio ‘PRIMA NOTA’ come ‘OLD PRIMA NOTA’ e di creare un nuovo foglio ‘PRIMA NOTA’ che abbia al suo interno delle tabelle pulite e formattate come vogliamo noi. Nella 1^a tabella si andranno a prendere dei valori dall’ultima tabella del foglio ‘OLD PRIMA NOTA’, mentre per tutte le altre no. In questo modo manteniamo tutto il vecchio lavoro di Gigi e da una certa data in poi iniziamo a lavorare solamente con l’applicazione.</w:t>
+        <w:t xml:space="preserve">Si può pensare di rinominare il foglio ‘PRIMA NOTA’ come ‘OLD PRIMA NOTA’ e di creare un nuovo foglio ‘PRIMA NOTA’ che abbia al suo interno delle tabelle pulite e formattate come vogliamo noi. Nella </w:t>
+      </w:r>
+      <w:proofErr w:type="gramStart"/>
+      <w:r>
+        <w:t>1^</w:t>
+      </w:r>
+      <w:proofErr w:type="gramEnd"/>
+      <w:r>
+        <w:t>a tabella si andranno a prendere dei valori dall’ultima tabella del foglio ‘OLD PRIMA NOTA’, mentre per tutte le altre no. In questo modo manteniamo tutto il vecchio lavoro di Gigi e da una certa data in poi iniziamo a lavorare solamente con l’applicazione.</w:t>
       </w:r>
     </w:p>
     <w:p>
@@ -1298,7 +1600,15 @@
         <w:jc w:val="both"/>
       </w:pPr>
       <w:r>
-        <w:t>Gigi in ‘PRIMA NOTA’ va a prendere dei totali che si trovano nei fogli dei ‘BONIFICI’ e dei ‘SOSPESI’, ma in ‘PRIMA NOTA’ non ci sono le tabelle dei sabato e delle domeniche, che invece ci sono per ‘BONIFICI’ e ‘SOSPESI’, di conseguenza potrebbe essere sbagliat</w:t>
+        <w:t xml:space="preserve">Gigi in ‘PRIMA NOTA’ va a prendere dei totali che si trovano nei fogli dei ‘BONIFICI’ e dei ‘SOSPESI’, ma in ‘PRIMA NOTA’ non ci sono le tabelle </w:t>
+      </w:r>
+      <w:proofErr w:type="gramStart"/>
+      <w:r>
+        <w:t>dei sabato</w:t>
+      </w:r>
+      <w:proofErr w:type="gramEnd"/>
+      <w:r>
+        <w:t xml:space="preserve"> e delle domeniche, che invece ci sono per ‘BONIFICI’ e ‘SOSPESI’, di conseguenza potrebbe essere sbagliat</w:t>
       </w:r>
       <w:r>
         <w:t>a la tabella da cui si vanno a prendere tali valori</w:t>
@@ -1324,6 +1634,292 @@
     </w:p>
     <w:p>
       <w:pPr>
+        <w:jc w:val="both"/>
+      </w:pPr>
+    </w:p>
+    <w:p>
+      <w:pPr>
+        <w:jc w:val="both"/>
+      </w:pPr>
+    </w:p>
+    <w:p>
+      <w:pPr>
+        <w:jc w:val="both"/>
+      </w:pPr>
+      <w:r>
+        <w:t>File particolari:</w:t>
+      </w:r>
+    </w:p>
+    <w:p>
+      <w:pPr>
+        <w:pStyle w:val="Paragrafoelenco"/>
+        <w:numPr>
+          <w:ilvl w:val="0"/>
+          <w:numId w:val="4"/>
+        </w:numPr>
+        <w:jc w:val="both"/>
+      </w:pPr>
+      <w:r>
+        <w:t>GENERALI 13/02/2024: BONIFICO con importo negativo e provvigione negativa</w:t>
+      </w:r>
+    </w:p>
+    <w:p>
+      <w:pPr>
+        <w:pStyle w:val="Paragrafoelenco"/>
+        <w:numPr>
+          <w:ilvl w:val="0"/>
+          <w:numId w:val="4"/>
+        </w:numPr>
+        <w:jc w:val="both"/>
+      </w:pPr>
+      <w:r>
+        <w:t>GENERALI 15/02/2024: BONIFICO con importo negativo</w:t>
+      </w:r>
+      <w:r>
+        <w:t>: è normale che la provvigione sia comunque positiva?</w:t>
+      </w:r>
+    </w:p>
+    <w:p>
+      <w:pPr>
+        <w:pStyle w:val="Paragrafoelenco"/>
+        <w:numPr>
+          <w:ilvl w:val="0"/>
+          <w:numId w:val="4"/>
+        </w:numPr>
+        <w:jc w:val="both"/>
+      </w:pPr>
+      <w:r>
+        <w:t>GENERALI 23/02/2024: CONTANTI con importo negativo:</w:t>
+      </w:r>
+      <w:r>
+        <w:t xml:space="preserve"> è normale che la provvigione sia comunque positiva?</w:t>
+      </w:r>
+    </w:p>
+    <w:p>
+      <w:pPr>
+        <w:pStyle w:val="Paragrafoelenco"/>
+        <w:numPr>
+          <w:ilvl w:val="0"/>
+          <w:numId w:val="4"/>
+        </w:numPr>
+        <w:jc w:val="both"/>
+      </w:pPr>
+      <w:r>
+        <w:t>GENERALI 26/02/2024: BONIFICO con importo negativo: …</w:t>
+      </w:r>
+    </w:p>
+    <w:p>
+      <w:pPr>
+        <w:pStyle w:val="Paragrafoelenco"/>
+        <w:numPr>
+          <w:ilvl w:val="0"/>
+          <w:numId w:val="4"/>
+        </w:numPr>
+        <w:jc w:val="both"/>
+      </w:pPr>
+      <w:r>
+        <w:t>GENERALI 27/02/2024: BONIFICO con importo negativo: …</w:t>
+      </w:r>
+    </w:p>
+    <w:p>
+      <w:pPr>
+        <w:pStyle w:val="Paragrafoelenco"/>
+        <w:numPr>
+          <w:ilvl w:val="0"/>
+          <w:numId w:val="4"/>
+        </w:numPr>
+        <w:jc w:val="both"/>
+      </w:pPr>
+      <w:r>
+        <w:t>GENERALI 29/02/2024: REGOLAZIONE SU CONTO COMPENSO</w:t>
+      </w:r>
+      <w:r>
+        <w:t xml:space="preserve"> sia con importo negativo che positivo</w:t>
+      </w:r>
+    </w:p>
+    <w:p>
+      <w:pPr>
+        <w:pStyle w:val="Paragrafoelenco"/>
+        <w:numPr>
+          <w:ilvl w:val="0"/>
+          <w:numId w:val="4"/>
+        </w:numPr>
+        <w:jc w:val="both"/>
+      </w:pPr>
+      <w:r>
+        <w:t xml:space="preserve">GENERALI 01/03/2024: BONIFICO con IMPORTO NEGATIVO e </w:t>
+      </w:r>
+      <w:r>
+        <w:t>“</w:t>
+      </w:r>
+      <w:proofErr w:type="spellStart"/>
+      <w:r>
+        <w:t>Restituz</w:t>
+      </w:r>
+      <w:proofErr w:type="spellEnd"/>
+      <w:r>
+        <w:t>. RID agenziale”, lo inserisco nei sospesi? Come tratto eventuali altri “</w:t>
+      </w:r>
+      <w:proofErr w:type="spellStart"/>
+      <w:r>
+        <w:t>Restituz</w:t>
+      </w:r>
+      <w:proofErr w:type="spellEnd"/>
+      <w:r>
+        <w:t xml:space="preserve">. RID </w:t>
+      </w:r>
+      <w:proofErr w:type="spellStart"/>
+      <w:r>
+        <w:t>adenziale</w:t>
+      </w:r>
+      <w:proofErr w:type="spellEnd"/>
+      <w:r>
+        <w:t>”? Li considero comunque per gli INCASSI e le PROVVIGIONI? Se fosse stato un importo positivo l’avrei dovuto mettere nel foglio ‘BONIFICI’?</w:t>
+      </w:r>
+    </w:p>
+    <w:p>
+      <w:pPr>
+        <w:pStyle w:val="Paragrafoelenco"/>
+        <w:numPr>
+          <w:ilvl w:val="0"/>
+          <w:numId w:val="4"/>
+        </w:numPr>
+        <w:jc w:val="both"/>
+      </w:pPr>
+      <w:r>
+        <w:t>GENERALI 08/03/2024: BONIFICO con importo negativo</w:t>
+      </w:r>
+      <w:r>
+        <w:t>: …</w:t>
+      </w:r>
+    </w:p>
+    <w:p>
+      <w:pPr>
+        <w:pStyle w:val="Paragrafoelenco"/>
+        <w:numPr>
+          <w:ilvl w:val="0"/>
+          <w:numId w:val="4"/>
+        </w:numPr>
+        <w:jc w:val="both"/>
+      </w:pPr>
+      <w:r>
+        <w:t xml:space="preserve">GENERALI 11/03/2024: REGOLAZIONE SU CONTO COMPENSO con importo negativo e “Incentivo sul </w:t>
+      </w:r>
+      <w:proofErr w:type="spellStart"/>
+      <w:r>
+        <w:t>raggiung</w:t>
+      </w:r>
+      <w:proofErr w:type="spellEnd"/>
+      <w:r>
+        <w:t>. Target”, come lo tratto?</w:t>
+      </w:r>
+    </w:p>
+    <w:p>
+      <w:pPr>
+        <w:pStyle w:val="Paragrafoelenco"/>
+        <w:numPr>
+          <w:ilvl w:val="0"/>
+          <w:numId w:val="4"/>
+        </w:numPr>
+        <w:jc w:val="both"/>
+      </w:pPr>
+      <w:r>
+        <w:t>C’è qualche differenza tra “REGOLAZIONE SU CONTO COMPENSO” e “REGOLAZIONE SU CONTO COMPENSO; COMPENSAZIONE”</w:t>
+      </w:r>
+    </w:p>
+    <w:p>
+      <w:pPr>
+        <w:pStyle w:val="Paragrafoelenco"/>
+        <w:numPr>
+          <w:ilvl w:val="0"/>
+          <w:numId w:val="4"/>
+        </w:numPr>
+        <w:jc w:val="both"/>
+      </w:pPr>
+      <w:r>
+        <w:t>CATTOLICA 28/02/2024: CONTANTE con importo negativo e provvigione negativa</w:t>
+      </w:r>
+    </w:p>
+    <w:p>
+      <w:pPr>
+        <w:pStyle w:val="Paragrafoelenco"/>
+        <w:numPr>
+          <w:ilvl w:val="0"/>
+          <w:numId w:val="4"/>
+        </w:numPr>
+        <w:jc w:val="both"/>
+      </w:pPr>
+      <w:r>
+        <w:t>CATTOLICA: i Rid vanno nel foglio ‘SOSPESI’ o li considero solo per INCASSI e PROVVIGIONI?</w:t>
+      </w:r>
+    </w:p>
+    <w:p>
+      <w:pPr>
+        <w:pStyle w:val="Paragrafoelenco"/>
+        <w:numPr>
+          <w:ilvl w:val="0"/>
+          <w:numId w:val="4"/>
+        </w:numPr>
+        <w:jc w:val="both"/>
+      </w:pPr>
+      <w:r>
+        <w:t>CATTOLICA 15/02/2024: BONIFICO con importo e provvigioni negative</w:t>
+      </w:r>
+    </w:p>
+    <w:p>
+      <w:pPr>
+        <w:pStyle w:val="Paragrafoelenco"/>
+        <w:numPr>
+          <w:ilvl w:val="0"/>
+          <w:numId w:val="4"/>
+        </w:numPr>
+        <w:jc w:val="both"/>
+      </w:pPr>
+      <w:r>
+        <w:t>CATTOLICA 04/03/2024: AUTOMATICO lo considero solo per incassi e provvigioni?</w:t>
+      </w:r>
+    </w:p>
+    <w:p>
+      <w:pPr>
+        <w:pStyle w:val="Paragrafoelenco"/>
+        <w:numPr>
+          <w:ilvl w:val="0"/>
+          <w:numId w:val="4"/>
+        </w:numPr>
+        <w:jc w:val="both"/>
+      </w:pPr>
+      <w:proofErr w:type="spellStart"/>
+      <w:r>
+        <w:t>MPos</w:t>
+      </w:r>
+      <w:proofErr w:type="spellEnd"/>
+      <w:r>
+        <w:t>, MOBILE POS, VIRTUAL POS -&gt; li considero solo per il calcolo di incassi e provvigioni senza copiarne i dati in qualche foglio giusto?</w:t>
+      </w:r>
+    </w:p>
+    <w:p>
+      <w:pPr>
+        <w:pStyle w:val="Paragrafoelenco"/>
+        <w:numPr>
+          <w:ilvl w:val="0"/>
+          <w:numId w:val="4"/>
+        </w:numPr>
+        <w:jc w:val="both"/>
+      </w:pPr>
+      <w:r>
+        <w:t>CATTOLICA 11/03/2024: CONTANTE con importo e prov</w:t>
+      </w:r>
+      <w:r>
+        <w:t>vigione negative</w:t>
+      </w:r>
+    </w:p>
+    <w:p>
+      <w:pPr>
+        <w:pStyle w:val="Paragrafoelenco"/>
+        <w:numPr>
+          <w:ilvl w:val="0"/>
+          <w:numId w:val="4"/>
+        </w:numPr>
         <w:jc w:val="both"/>
       </w:pPr>
     </w:p>
@@ -1565,6 +2161,118 @@
     </w:lvl>
   </w:abstractNum>
   <w:abstractNum w:abstractNumId="2" w15:restartNumberingAfterBreak="0">
+    <w:nsid w:val="55B0149B"/>
+    <w:multiLevelType w:val="hybridMultilevel"/>
+    <w:tmpl w:val="5D365224"/>
+    <w:lvl w:ilvl="0" w:tplc="8C74DB72">
+      <w:numFmt w:val="bullet"/>
+      <w:lvlText w:val="-"/>
+      <w:lvlJc w:val="left"/>
+      <w:pPr>
+        <w:ind w:left="720" w:hanging="360"/>
+      </w:pPr>
+      <w:rPr>
+        <w:rFonts w:ascii="Calibri" w:eastAsiaTheme="minorHAnsi" w:hAnsi="Calibri" w:cs="Calibri" w:hint="default"/>
+      </w:rPr>
+    </w:lvl>
+    <w:lvl w:ilvl="1" w:tplc="04100003" w:tentative="1">
+      <w:start w:val="1"/>
+      <w:numFmt w:val="bullet"/>
+      <w:lvlText w:val="o"/>
+      <w:lvlJc w:val="left"/>
+      <w:pPr>
+        <w:ind w:left="1440" w:hanging="360"/>
+      </w:pPr>
+      <w:rPr>
+        <w:rFonts w:ascii="Courier New" w:hAnsi="Courier New" w:cs="Courier New" w:hint="default"/>
+      </w:rPr>
+    </w:lvl>
+    <w:lvl w:ilvl="2" w:tplc="04100005" w:tentative="1">
+      <w:start w:val="1"/>
+      <w:numFmt w:val="bullet"/>
+      <w:lvlText w:val=""/>
+      <w:lvlJc w:val="left"/>
+      <w:pPr>
+        <w:ind w:left="2160" w:hanging="360"/>
+      </w:pPr>
+      <w:rPr>
+        <w:rFonts w:ascii="Wingdings" w:hAnsi="Wingdings" w:hint="default"/>
+      </w:rPr>
+    </w:lvl>
+    <w:lvl w:ilvl="3" w:tplc="04100001" w:tentative="1">
+      <w:start w:val="1"/>
+      <w:numFmt w:val="bullet"/>
+      <w:lvlText w:val=""/>
+      <w:lvlJc w:val="left"/>
+      <w:pPr>
+        <w:ind w:left="2880" w:hanging="360"/>
+      </w:pPr>
+      <w:rPr>
+        <w:rFonts w:ascii="Symbol" w:hAnsi="Symbol" w:hint="default"/>
+      </w:rPr>
+    </w:lvl>
+    <w:lvl w:ilvl="4" w:tplc="04100003" w:tentative="1">
+      <w:start w:val="1"/>
+      <w:numFmt w:val="bullet"/>
+      <w:lvlText w:val="o"/>
+      <w:lvlJc w:val="left"/>
+      <w:pPr>
+        <w:ind w:left="3600" w:hanging="360"/>
+      </w:pPr>
+      <w:rPr>
+        <w:rFonts w:ascii="Courier New" w:hAnsi="Courier New" w:cs="Courier New" w:hint="default"/>
+      </w:rPr>
+    </w:lvl>
+    <w:lvl w:ilvl="5" w:tplc="04100005" w:tentative="1">
+      <w:start w:val="1"/>
+      <w:numFmt w:val="bullet"/>
+      <w:lvlText w:val=""/>
+      <w:lvlJc w:val="left"/>
+      <w:pPr>
+        <w:ind w:left="4320" w:hanging="360"/>
+      </w:pPr>
+      <w:rPr>
+        <w:rFonts w:ascii="Wingdings" w:hAnsi="Wingdings" w:hint="default"/>
+      </w:rPr>
+    </w:lvl>
+    <w:lvl w:ilvl="6" w:tplc="04100001" w:tentative="1">
+      <w:start w:val="1"/>
+      <w:numFmt w:val="bullet"/>
+      <w:lvlText w:val=""/>
+      <w:lvlJc w:val="left"/>
+      <w:pPr>
+        <w:ind w:left="5040" w:hanging="360"/>
+      </w:pPr>
+      <w:rPr>
+        <w:rFonts w:ascii="Symbol" w:hAnsi="Symbol" w:hint="default"/>
+      </w:rPr>
+    </w:lvl>
+    <w:lvl w:ilvl="7" w:tplc="04100003" w:tentative="1">
+      <w:start w:val="1"/>
+      <w:numFmt w:val="bullet"/>
+      <w:lvlText w:val="o"/>
+      <w:lvlJc w:val="left"/>
+      <w:pPr>
+        <w:ind w:left="5760" w:hanging="360"/>
+      </w:pPr>
+      <w:rPr>
+        <w:rFonts w:ascii="Courier New" w:hAnsi="Courier New" w:cs="Courier New" w:hint="default"/>
+      </w:rPr>
+    </w:lvl>
+    <w:lvl w:ilvl="8" w:tplc="04100005" w:tentative="1">
+      <w:start w:val="1"/>
+      <w:numFmt w:val="bullet"/>
+      <w:lvlText w:val=""/>
+      <w:lvlJc w:val="left"/>
+      <w:pPr>
+        <w:ind w:left="6480" w:hanging="360"/>
+      </w:pPr>
+      <w:rPr>
+        <w:rFonts w:ascii="Wingdings" w:hAnsi="Wingdings" w:hint="default"/>
+      </w:rPr>
+    </w:lvl>
+  </w:abstractNum>
+  <w:abstractNum w:abstractNumId="3" w15:restartNumberingAfterBreak="0">
     <w:nsid w:val="68B526D3"/>
     <w:multiLevelType w:val="hybridMultilevel"/>
     <w:tmpl w:val="D870EE5A"/>
@@ -1684,6 +2392,9 @@
     <w:abstractNumId w:val="0"/>
   </w:num>
   <w:num w:numId="3" w16cid:durableId="1814370357">
+    <w:abstractNumId w:val="3"/>
+  </w:num>
+  <w:num w:numId="4" w16cid:durableId="808087641">
     <w:abstractNumId w:val="2"/>
   </w:num>
 </w:numbering>

</xml_diff>

<commit_message>
Update file PRIMA_NOTA_TEST_.xlsx e Osservazioni.docx
</commit_message>
<xml_diff>
--- a/File_Gigi/Osservazioni.docx
+++ b/File_Gigi/Osservazioni.docx
@@ -12,15 +12,7 @@
         <w:jc w:val="both"/>
       </w:pPr>
       <w:r>
-        <w:t xml:space="preserve">Per facilitare i singoli </w:t>
-      </w:r>
-      <w:proofErr w:type="spellStart"/>
-      <w:r>
-        <w:t>sheet</w:t>
-      </w:r>
-      <w:proofErr w:type="spellEnd"/>
-      <w:r>
-        <w:t xml:space="preserve"> come ad es. </w:t>
+        <w:t xml:space="preserve">Per facilitare i singoli sheet come ad es. </w:t>
       </w:r>
       <w:r>
         <w:rPr>
@@ -32,17 +24,8 @@
         <w:t>BONIFICI GENERALI</w:t>
       </w:r>
       <w:r>
-        <w:t xml:space="preserve"> potrei inserire il nome delle colonne solamente nella riga = 1 del file </w:t>
-      </w:r>
-      <w:proofErr w:type="spellStart"/>
-      <w:r>
-        <w:t>excel</w:t>
-      </w:r>
-      <w:proofErr w:type="spellEnd"/>
-      <w:r>
-        <w:t xml:space="preserve">, bloccare la vista di tale riga in modo tale che sia sempre visibile anche quando si scrolla in basso e suddividere le varie date con 2 righe colorate completamente di rosso. In questo modo posso sfruttare meglio i vari pacchetti di Python in quanto avrei una sola riga come </w:t>
-      </w:r>
-      <w:proofErr w:type="spellStart"/>
+        <w:t xml:space="preserve"> potrei inserire il nome delle colonne solamente nella riga = 1 del file excel, bloccare la vista di tale riga in modo tale che sia sempre visibile anche quando si scrolla in basso e suddividere le varie date con 2 righe colorate completamente di rosso. In questo modo posso sfruttare meglio i vari pacchetti di Python in quanto avrei una sola riga come </w:t>
+      </w:r>
       <w:r>
         <w:rPr>
           <w:i/>
@@ -50,7 +33,6 @@
         </w:rPr>
         <w:t>header</w:t>
       </w:r>
-      <w:proofErr w:type="spellEnd"/>
       <w:r>
         <w:t>.</w:t>
       </w:r>
@@ -86,7 +68,6 @@
         </w:numPr>
         <w:jc w:val="both"/>
       </w:pPr>
-      <w:proofErr w:type="spellStart"/>
       <w:r>
         <w:rPr>
           <w:b/>
@@ -103,9 +84,8 @@
           <w:i/>
           <w:iCs/>
         </w:rPr>
-        <w:t>yinstaller</w:t>
-      </w:r>
-      <w:proofErr w:type="spellEnd"/>
+        <w:t xml:space="preserve">yinstaller readExcel.py </w:t>
+      </w:r>
       <w:r>
         <w:rPr>
           <w:b/>
@@ -113,7 +93,7 @@
           <w:i/>
           <w:iCs/>
         </w:rPr>
-        <w:t xml:space="preserve"> readExcel.py </w:t>
+        <w:t>--</w:t>
       </w:r>
       <w:r>
         <w:rPr>
@@ -122,9 +102,11 @@
           <w:i/>
           <w:iCs/>
         </w:rPr>
-        <w:t>--</w:t>
-      </w:r>
-      <w:proofErr w:type="spellStart"/>
+        <w:t>onefile</w:t>
+      </w:r>
+      <w:r>
+        <w:t xml:space="preserve">: comando per generare file </w:t>
+      </w:r>
       <w:r>
         <w:rPr>
           <w:b/>
@@ -132,11 +114,7 @@
           <w:i/>
           <w:iCs/>
         </w:rPr>
-        <w:t>onefile</w:t>
-      </w:r>
-      <w:proofErr w:type="spellEnd"/>
-      <w:r>
-        <w:t xml:space="preserve">: comando per generare file </w:t>
+        <w:t>.e</w:t>
       </w:r>
       <w:r>
         <w:rPr>
@@ -145,9 +123,11 @@
           <w:i/>
           <w:iCs/>
         </w:rPr>
-        <w:t>.</w:t>
-      </w:r>
-      <w:proofErr w:type="spellStart"/>
+        <w:t xml:space="preserve">xe </w:t>
+      </w:r>
+      <w:r>
+        <w:t xml:space="preserve">partendo dal file </w:t>
+      </w:r>
       <w:r>
         <w:rPr>
           <w:b/>
@@ -155,7 +135,49 @@
           <w:i/>
           <w:iCs/>
         </w:rPr>
-        <w:t>e</w:t>
+        <w:t>.py</w:t>
+      </w:r>
+      <w:r>
+        <w:t xml:space="preserve"> indicato</w:t>
+      </w:r>
+    </w:p>
+    <w:p>
+      <w:pPr>
+        <w:pStyle w:val="Paragrafoelenco"/>
+        <w:numPr>
+          <w:ilvl w:val="0"/>
+          <w:numId w:val="1"/>
+        </w:numPr>
+        <w:jc w:val="both"/>
+      </w:pPr>
+      <w:r>
+        <w:t>Chiedere a Gigi se per ogni file di Cattolica e Generali i dati che si prendono fanno riferimento ad una singola data, e che quindi tutti questi dati vengano inseriti in un’unica tabella del file PRIMA NOTA, altrimenti bisogna aggiungere ulteriori controlli</w:t>
+      </w:r>
+    </w:p>
+    <w:p>
+      <w:pPr>
+        <w:pStyle w:val="Paragrafoelenco"/>
+        <w:numPr>
+          <w:ilvl w:val="0"/>
+          <w:numId w:val="1"/>
+        </w:numPr>
+        <w:jc w:val="both"/>
+      </w:pPr>
+      <w:r>
+        <w:t>Inserire errori nel codice se i dati letti da un file sono errati (ad es. data sbagliata -&gt; non trovo il file quindi non leggo nulla)</w:t>
+      </w:r>
+    </w:p>
+    <w:p>
+      <w:pPr>
+        <w:pStyle w:val="Paragrafoelenco"/>
+        <w:numPr>
+          <w:ilvl w:val="0"/>
+          <w:numId w:val="1"/>
+        </w:numPr>
+        <w:jc w:val="both"/>
+      </w:pPr>
+      <w:r>
+        <w:t xml:space="preserve">Farsi inviare da Gigi tutti i file di gennaio e febbraio di Cattolica e di Generali in modo tale da fare dei test: controllare il tipo di dato degli </w:t>
       </w:r>
       <w:r>
         <w:rPr>
@@ -164,9 +186,8 @@
           <w:i/>
           <w:iCs/>
         </w:rPr>
-        <w:t>xe</w:t>
-      </w:r>
-      <w:proofErr w:type="spellEnd"/>
+        <w:t>importi</w:t>
+      </w:r>
       <w:r>
         <w:rPr>
           <w:b/>
@@ -177,7 +198,30 @@
         <w:t xml:space="preserve"> </w:t>
       </w:r>
       <w:r>
-        <w:t xml:space="preserve">partendo dal file </w:t>
+        <w:t>che si hanno in tali file (</w:t>
+      </w:r>
+      <w:r>
+        <w:rPr>
+          <w:i/>
+          <w:iCs/>
+        </w:rPr>
+        <w:t>string, int, float</w:t>
+      </w:r>
+      <w:r>
+        <w:t>)</w:t>
+      </w:r>
+    </w:p>
+    <w:p>
+      <w:pPr>
+        <w:pStyle w:val="Paragrafoelenco"/>
+        <w:numPr>
+          <w:ilvl w:val="0"/>
+          <w:numId w:val="1"/>
+        </w:numPr>
+        <w:jc w:val="both"/>
+      </w:pPr>
+      <w:r>
+        <w:t xml:space="preserve">GENERALI: se numero polizza contiene Fin. Consumo colorare di rosso nella copia dati in quanto quei dati andranno poi eliminati e messi nella parte </w:t>
       </w:r>
       <w:r>
         <w:rPr>
@@ -186,9 +230,11 @@
           <w:i/>
           <w:iCs/>
         </w:rPr>
-        <w:t>.</w:t>
-      </w:r>
-      <w:proofErr w:type="spellStart"/>
+        <w:t xml:space="preserve">IN SOSPESO </w:t>
+      </w:r>
+      <w:r>
+        <w:t xml:space="preserve">del file </w:t>
+      </w:r>
       <w:r>
         <w:rPr>
           <w:b/>
@@ -196,50 +242,20 @@
           <w:i/>
           <w:iCs/>
         </w:rPr>
-        <w:t>py</w:t>
-      </w:r>
-      <w:proofErr w:type="spellEnd"/>
-      <w:r>
-        <w:t xml:space="preserve"> indicato</w:t>
-      </w:r>
-    </w:p>
-    <w:p>
-      <w:pPr>
-        <w:pStyle w:val="Paragrafoelenco"/>
-        <w:numPr>
-          <w:ilvl w:val="0"/>
-          <w:numId w:val="1"/>
-        </w:numPr>
-        <w:jc w:val="both"/>
-      </w:pPr>
-      <w:r>
-        <w:t>Chiedere a Gigi se per ogni file di Cattolica e Generali i dati che si prendono fanno riferimento ad una singola data, e che quindi tutti questi dati vengano inseriti in un’unica tabella del file PRIMA NOTA, altrimenti bisogna aggiungere ulteriori controlli</w:t>
-      </w:r>
-    </w:p>
-    <w:p>
-      <w:pPr>
-        <w:pStyle w:val="Paragrafoelenco"/>
-        <w:numPr>
-          <w:ilvl w:val="0"/>
-          <w:numId w:val="1"/>
-        </w:numPr>
-        <w:jc w:val="both"/>
-      </w:pPr>
-      <w:r>
-        <w:t>Inserire errori nel codice se i dati letti da un file sono errati (ad es. data sbagliata -&gt; non trovo il file quindi non leggo nulla)</w:t>
-      </w:r>
-    </w:p>
-    <w:p>
-      <w:pPr>
-        <w:pStyle w:val="Paragrafoelenco"/>
-        <w:numPr>
-          <w:ilvl w:val="0"/>
-          <w:numId w:val="1"/>
-        </w:numPr>
-        <w:jc w:val="both"/>
-      </w:pPr>
-      <w:r>
-        <w:t xml:space="preserve">Farsi inviare da Gigi tutti i file di gennaio e febbraio di Cattolica e di Generali in modo tale da fare dei test: controllare il tipo di dato degli </w:t>
+        <w:t>PRIMA_NOTA</w:t>
+      </w:r>
+    </w:p>
+    <w:p>
+      <w:pPr>
+        <w:pStyle w:val="Paragrafoelenco"/>
+        <w:numPr>
+          <w:ilvl w:val="0"/>
+          <w:numId w:val="1"/>
+        </w:numPr>
+        <w:jc w:val="both"/>
+      </w:pPr>
+      <w:r>
+        <w:t xml:space="preserve">Non rinominare il file con </w:t>
       </w:r>
       <w:r>
         <w:rPr>
@@ -248,7 +264,10 @@
           <w:i/>
           <w:iCs/>
         </w:rPr>
-        <w:t>importi</w:t>
+        <w:t>_checked</w:t>
+      </w:r>
+      <w:r>
+        <w:t xml:space="preserve"> se non è stata trovata la </w:t>
       </w:r>
       <w:r>
         <w:rPr>
@@ -257,58 +276,10 @@
           <w:i/>
           <w:iCs/>
         </w:rPr>
-        <w:t xml:space="preserve"> </w:t>
-      </w:r>
-      <w:r>
-        <w:t>che si hanno in tali file (</w:t>
-      </w:r>
-      <w:proofErr w:type="spellStart"/>
-      <w:r>
-        <w:rPr>
-          <w:i/>
-          <w:iCs/>
-        </w:rPr>
-        <w:t>string</w:t>
-      </w:r>
-      <w:proofErr w:type="spellEnd"/>
-      <w:r>
-        <w:rPr>
-          <w:i/>
-          <w:iCs/>
-        </w:rPr>
-        <w:t xml:space="preserve">, </w:t>
-      </w:r>
-      <w:proofErr w:type="spellStart"/>
-      <w:r>
-        <w:rPr>
-          <w:i/>
-          <w:iCs/>
-        </w:rPr>
-        <w:t>int</w:t>
-      </w:r>
-      <w:proofErr w:type="spellEnd"/>
-      <w:r>
-        <w:rPr>
-          <w:i/>
-          <w:iCs/>
-        </w:rPr>
-        <w:t>, float</w:t>
-      </w:r>
-      <w:r>
-        <w:t>)</w:t>
-      </w:r>
-    </w:p>
-    <w:p>
-      <w:pPr>
-        <w:pStyle w:val="Paragrafoelenco"/>
-        <w:numPr>
-          <w:ilvl w:val="0"/>
-          <w:numId w:val="1"/>
-        </w:numPr>
-        <w:jc w:val="both"/>
-      </w:pPr>
-      <w:r>
-        <w:t xml:space="preserve">GENERALI: se numero polizza contiene Fin. Consumo colorare di rosso nella copia dati in quanto quei dati andranno poi eliminati e messi nella parte </w:t>
+        <w:t>rowData</w:t>
+      </w:r>
+      <w:r>
+        <w:t xml:space="preserve"> -&gt; mettere questo controllo in tutte le funzioni di </w:t>
       </w:r>
       <w:r>
         <w:rPr>
@@ -317,10 +288,20 @@
           <w:i/>
           <w:iCs/>
         </w:rPr>
-        <w:t xml:space="preserve">IN SOSPESO </w:t>
-      </w:r>
-      <w:r>
-        <w:t xml:space="preserve">del file </w:t>
+        <w:t>read____</w:t>
+      </w:r>
+    </w:p>
+    <w:p>
+      <w:pPr>
+        <w:pStyle w:val="Paragrafoelenco"/>
+        <w:numPr>
+          <w:ilvl w:val="0"/>
+          <w:numId w:val="1"/>
+        </w:numPr>
+        <w:jc w:val="both"/>
+      </w:pPr>
+      <w:r>
+        <w:t xml:space="preserve">Vedere file di ogni </w:t>
       </w:r>
       <w:r>
         <w:rPr>
@@ -329,20 +310,233 @@
           <w:i/>
           <w:iCs/>
         </w:rPr>
-        <w:t>PRIMA_NOTA</w:t>
-      </w:r>
-    </w:p>
-    <w:p>
-      <w:pPr>
-        <w:pStyle w:val="Paragrafoelenco"/>
-        <w:numPr>
-          <w:ilvl w:val="0"/>
-          <w:numId w:val="1"/>
-        </w:numPr>
-        <w:jc w:val="both"/>
-      </w:pPr>
-      <w:r>
-        <w:t xml:space="preserve">Non rinominare il file con </w:t>
+        <w:t>decade</w:t>
+      </w:r>
+      <w:r>
+        <w:t xml:space="preserve"> per le varie compagnie</w:t>
+      </w:r>
+    </w:p>
+    <w:p>
+      <w:pPr>
+        <w:jc w:val="both"/>
+      </w:pPr>
+    </w:p>
+    <w:p>
+      <w:pPr>
+        <w:pStyle w:val="Paragrafoelenco"/>
+        <w:numPr>
+          <w:ilvl w:val="0"/>
+          <w:numId w:val="1"/>
+        </w:numPr>
+        <w:jc w:val="both"/>
+        <w:rPr>
+          <w:highlight w:val="green"/>
+        </w:rPr>
+      </w:pPr>
+      <w:r>
+        <w:rPr>
+          <w:highlight w:val="green"/>
+        </w:rPr>
+        <w:t>Per CATTOLICA: considerare solo ‘Bonifico su CC di Agenzia’, in quanto ‘Bonifico su CC di Direzione’ non deve essere considerato.</w:t>
+      </w:r>
+    </w:p>
+    <w:p>
+      <w:pPr>
+        <w:pStyle w:val="Paragrafoelenco"/>
+        <w:numPr>
+          <w:ilvl w:val="0"/>
+          <w:numId w:val="1"/>
+        </w:numPr>
+        <w:jc w:val="both"/>
+        <w:rPr>
+          <w:highlight w:val="green"/>
+        </w:rPr>
+      </w:pPr>
+      <w:r>
+        <w:rPr>
+          <w:highlight w:val="green"/>
+        </w:rPr>
+        <w:t>Fin. A Consumo va finire nei sospesi, quindi non lo copio nei fogli BONIFICI XXX</w:t>
+      </w:r>
+      <w:r>
+        <w:rPr>
+          <w:highlight w:val="green"/>
+        </w:rPr>
+        <w:t xml:space="preserve"> ma lo tratto come ASSEGNI e CONTANTI</w:t>
+      </w:r>
+    </w:p>
+    <w:p>
+      <w:pPr>
+        <w:pStyle w:val="Paragrafoelenco"/>
+        <w:numPr>
+          <w:ilvl w:val="0"/>
+          <w:numId w:val="1"/>
+        </w:numPr>
+        <w:jc w:val="both"/>
+        <w:rPr>
+          <w:highlight w:val="green"/>
+        </w:rPr>
+      </w:pPr>
+      <w:r>
+        <w:rPr>
+          <w:highlight w:val="green"/>
+        </w:rPr>
+        <w:t>Togliere il dover inserire 1,2,3 ma automatizzare il tutto in automatico.</w:t>
+      </w:r>
+    </w:p>
+    <w:p>
+      <w:pPr>
+        <w:pStyle w:val="Paragrafoelenco"/>
+        <w:numPr>
+          <w:ilvl w:val="0"/>
+          <w:numId w:val="1"/>
+        </w:numPr>
+        <w:jc w:val="both"/>
+      </w:pPr>
+      <w:r>
+        <w:t>Sospeso: è da dividere in sospesi vecchi e sospesi del giorno: come sospesi si intende le somme di denaro che non sono ancora disponibili sul conto in banca, quindi finanziamenti a consumo, assegni e contanti. Sospesi vecchi si vanno a sommare ogni giorno e fanno riferimento al passato, mentre sospesi del giorno sono solo quelli relativi al giorno corrente.</w:t>
+      </w:r>
+    </w:p>
+    <w:p>
+      <w:pPr>
+        <w:pStyle w:val="Paragrafoelenco"/>
+        <w:numPr>
+          <w:ilvl w:val="0"/>
+          <w:numId w:val="1"/>
+        </w:numPr>
+        <w:jc w:val="both"/>
+      </w:pPr>
+      <w:r>
+        <w:t>Inserire totalizzatori sospesi vecchi suddivisi per ogni agenzia col metodo di pagamento relativo (ordinarli per agenzia nel foglio ‘Sospesi’)</w:t>
+      </w:r>
+    </w:p>
+    <w:p>
+      <w:pPr>
+        <w:pStyle w:val="Paragrafoelenco"/>
+        <w:numPr>
+          <w:ilvl w:val="0"/>
+          <w:numId w:val="1"/>
+        </w:numPr>
+        <w:jc w:val="both"/>
+      </w:pPr>
+      <w:r>
+        <w:t>All’interno di PRIMA_NOTA inserire i totali per ogni agenzia dei sospesi vecchi.</w:t>
+      </w:r>
+    </w:p>
+    <w:p>
+      <w:pPr>
+        <w:pStyle w:val="Paragrafoelenco"/>
+        <w:numPr>
+          <w:ilvl w:val="0"/>
+          <w:numId w:val="1"/>
+        </w:numPr>
+        <w:jc w:val="both"/>
+      </w:pPr>
+      <w:r>
+        <w:t>Inserire in loop all’interno dell’applicazione una richiesta “Sono stati effettuati dei versamenti?” Se sì di quale agenzia e di quale importo (in loop perché potrei aver fatto un versamento per ogni agenzia).</w:t>
+      </w:r>
+    </w:p>
+    <w:p>
+      <w:pPr>
+        <w:pStyle w:val="Paragrafoelenco"/>
+        <w:numPr>
+          <w:ilvl w:val="0"/>
+          <w:numId w:val="1"/>
+        </w:numPr>
+        <w:jc w:val="both"/>
+      </w:pPr>
+      <w:r>
+        <w:t>In base ai versamenti effettuati inserire riga in PRIMA_NOTA relativa al versamento, all’agenzia e all’importo.</w:t>
+      </w:r>
+    </w:p>
+    <w:p>
+      <w:pPr>
+        <w:pStyle w:val="Paragrafoelenco"/>
+        <w:numPr>
+          <w:ilvl w:val="0"/>
+          <w:numId w:val="1"/>
+        </w:numPr>
+        <w:jc w:val="both"/>
+        <w:rPr>
+          <w:highlight w:val="green"/>
+        </w:rPr>
+      </w:pPr>
+      <w:r>
+        <w:rPr>
+          <w:highlight w:val="green"/>
+        </w:rPr>
+        <w:t>Inserire nel foglio ‘Sospesi’ anche le colonne ‘Pagato’ con NO di default e DATA VERSAMENTO vuota, in modo tale che Gigi se la vada poi a cambiare a mano subito dopo aver effettuato il versamento, in questo modo manteniamo la storicità dei versamenti, ossia a quali pagamenti fanno riferimento.</w:t>
+      </w:r>
+    </w:p>
+    <w:p>
+      <w:pPr>
+        <w:pStyle w:val="Paragrafoelenco"/>
+        <w:numPr>
+          <w:ilvl w:val="0"/>
+          <w:numId w:val="1"/>
+        </w:numPr>
+        <w:jc w:val="both"/>
+      </w:pPr>
+      <w:r>
+        <w:t>I totali devono essere aggiornati in base ai versamenti effettuati in quel giorno, e devono poi tenere conto dei sospesi accumulati nello stesso giorno corrente.</w:t>
+      </w:r>
+    </w:p>
+    <w:p>
+      <w:pPr>
+        <w:pStyle w:val="Paragrafoelenco"/>
+        <w:numPr>
+          <w:ilvl w:val="0"/>
+          <w:numId w:val="1"/>
+        </w:numPr>
+        <w:jc w:val="both"/>
+      </w:pPr>
+      <w:r>
+        <w:t>Inserire stesso discorso delle 4 agenzie anche per AGOS</w:t>
+      </w:r>
+      <w:r>
+        <w:t>, anche qui chiedere l’importo del bonifico ricevuto e diminuirlo dal totale. AGOS fa riferimento a tutti i Finanziamenti a Consumo.</w:t>
+      </w:r>
+    </w:p>
+    <w:p>
+      <w:pPr>
+        <w:pStyle w:val="Paragrafoelenco"/>
+        <w:numPr>
+          <w:ilvl w:val="0"/>
+          <w:numId w:val="1"/>
+        </w:numPr>
+        <w:jc w:val="both"/>
+      </w:pPr>
+      <w:r>
+        <w:t>Inserire in automatico in PRIMA_NOTA il totale degli INCASSI e PROVVIGIONI per ogni compagnia (indipendentemente da BONIFICO, ASSEGNO, ecc.) in CASSA E.</w:t>
+      </w:r>
+      <w:r>
+        <w:t xml:space="preserve"> per il quale però non vado a considerare MOBILE POS come metodo di pagamento (prima in CASSA E. si considerava anche </w:t>
+      </w:r>
+      <w:r>
+        <w:lastRenderedPageBreak/>
+        <w:t>MOBILE POS nel totale e poi si andava a prendere la somma dei MOBILE POS e ad inserirla in CASSA U., mentre adesso metto in CASSA E. direttamente il totale scorporato da</w:t>
+      </w:r>
+      <w:r>
+        <w:t>l</w:t>
+      </w:r>
+      <w:r>
+        <w:t>la somma dei MOBILE POS).</w:t>
+      </w:r>
+      <w:r>
+        <w:t xml:space="preserve"> </w:t>
+      </w:r>
+    </w:p>
+    <w:p>
+      <w:pPr>
+        <w:pStyle w:val="Paragrafoelenco"/>
+        <w:numPr>
+          <w:ilvl w:val="0"/>
+          <w:numId w:val="1"/>
+        </w:numPr>
+        <w:jc w:val="both"/>
+      </w:pPr>
+      <w:r>
+        <w:t xml:space="preserve">Creare una struttura per i SOSPESI, in cui il primo dato deve essere la </w:t>
       </w:r>
       <w:r>
         <w:rPr>
@@ -351,375 +545,50 @@
           <w:i/>
           <w:iCs/>
         </w:rPr>
-        <w:t>_</w:t>
-      </w:r>
-      <w:proofErr w:type="spellStart"/>
-      <w:r>
-        <w:rPr>
-          <w:b/>
-          <w:bCs/>
+        <w:t>data</w:t>
+      </w:r>
+      <w:r>
+        <w:t xml:space="preserve"> in quanto per </w:t>
+      </w:r>
+      <w:r>
+        <w:rPr>
           <w:i/>
           <w:iCs/>
         </w:rPr>
-        <w:t>checked</w:t>
-      </w:r>
-      <w:proofErr w:type="spellEnd"/>
-      <w:r>
-        <w:t xml:space="preserve"> se non è stata trovata la </w:t>
-      </w:r>
-      <w:proofErr w:type="spellStart"/>
-      <w:r>
-        <w:rPr>
-          <w:b/>
-          <w:bCs/>
+        <w:t xml:space="preserve">TUTELA LEGALE </w:t>
+      </w:r>
+      <w:r>
+        <w:t>posso avere i dati relativi a diverse date</w:t>
+      </w:r>
+      <w:r>
+        <w:t xml:space="preserve">, e inserire il ciclo for di scrittura in </w:t>
+      </w:r>
+      <w:r>
+        <w:rPr>
           <w:i/>
           <w:iCs/>
         </w:rPr>
-        <w:t>rowData</w:t>
-      </w:r>
-      <w:proofErr w:type="spellEnd"/>
-      <w:r>
-        <w:t xml:space="preserve"> -&gt; mettere questo controllo in tutte le funzioni di </w:t>
-      </w:r>
-      <w:proofErr w:type="spellStart"/>
-      <w:r>
-        <w:rPr>
-          <w:b/>
-          <w:bCs/>
+        <w:t>SOSPESI</w:t>
+      </w:r>
+      <w:r>
+        <w:t xml:space="preserve"> alla fine di tutto, utilizzando quello inserito in </w:t>
+      </w:r>
+      <w:r>
+        <w:rPr>
           <w:i/>
           <w:iCs/>
         </w:rPr>
-        <w:t>read</w:t>
-      </w:r>
-      <w:proofErr w:type="spellEnd"/>
-      <w:r>
-        <w:rPr>
-          <w:b/>
-          <w:bCs/>
+        <w:t xml:space="preserve">TUTELA LEGALE </w:t>
+      </w:r>
+      <w:r>
+        <w:t xml:space="preserve">in cui viene effettuato il </w:t>
+      </w:r>
+      <w:r>
+        <w:rPr>
           <w:i/>
           <w:iCs/>
         </w:rPr>
-        <w:t>____</w:t>
-      </w:r>
-    </w:p>
-    <w:p>
-      <w:pPr>
-        <w:pStyle w:val="Paragrafoelenco"/>
-        <w:numPr>
-          <w:ilvl w:val="0"/>
-          <w:numId w:val="1"/>
-        </w:numPr>
-        <w:jc w:val="both"/>
-      </w:pPr>
-      <w:r>
-        <w:t xml:space="preserve">Vedere file di ogni </w:t>
-      </w:r>
-      <w:r>
-        <w:rPr>
-          <w:b/>
-          <w:bCs/>
-          <w:i/>
-          <w:iCs/>
-        </w:rPr>
-        <w:t>decade</w:t>
-      </w:r>
-      <w:r>
-        <w:t xml:space="preserve"> per le varie compagnie</w:t>
-      </w:r>
-    </w:p>
-    <w:p>
-      <w:pPr>
-        <w:jc w:val="both"/>
-      </w:pPr>
-    </w:p>
-    <w:p>
-      <w:pPr>
-        <w:pStyle w:val="Paragrafoelenco"/>
-        <w:numPr>
-          <w:ilvl w:val="0"/>
-          <w:numId w:val="1"/>
-        </w:numPr>
-        <w:jc w:val="both"/>
-        <w:rPr>
-          <w:highlight w:val="green"/>
-        </w:rPr>
-      </w:pPr>
-      <w:r>
-        <w:rPr>
-          <w:highlight w:val="green"/>
-        </w:rPr>
-        <w:t>Per CATTOLICA: considerare solo ‘Bonifico su CC di Agenzia’, in quanto ‘Bonifico su CC di Direzione’ non deve essere considerato.</w:t>
-      </w:r>
-    </w:p>
-    <w:p>
-      <w:pPr>
-        <w:pStyle w:val="Paragrafoelenco"/>
-        <w:numPr>
-          <w:ilvl w:val="0"/>
-          <w:numId w:val="1"/>
-        </w:numPr>
-        <w:jc w:val="both"/>
-        <w:rPr>
-          <w:highlight w:val="green"/>
-        </w:rPr>
-      </w:pPr>
-      <w:r>
-        <w:rPr>
-          <w:highlight w:val="green"/>
-        </w:rPr>
-        <w:t>Fin. A Consumo va finire nei sospesi, quindi non lo copio nei fogli BONIFICI XXX</w:t>
-      </w:r>
-      <w:r>
-        <w:rPr>
-          <w:highlight w:val="green"/>
-        </w:rPr>
-        <w:t xml:space="preserve"> ma lo tratto come ASSEGNI e CONTANTI</w:t>
-      </w:r>
-    </w:p>
-    <w:p>
-      <w:pPr>
-        <w:pStyle w:val="Paragrafoelenco"/>
-        <w:numPr>
-          <w:ilvl w:val="0"/>
-          <w:numId w:val="1"/>
-        </w:numPr>
-        <w:jc w:val="both"/>
-        <w:rPr>
-          <w:highlight w:val="green"/>
-        </w:rPr>
-      </w:pPr>
-      <w:r>
-        <w:rPr>
-          <w:highlight w:val="green"/>
-        </w:rPr>
-        <w:t>Togliere il dover inserire 1,2,3 ma automatizzare il tutto in automatico.</w:t>
-      </w:r>
-    </w:p>
-    <w:p>
-      <w:pPr>
-        <w:pStyle w:val="Paragrafoelenco"/>
-        <w:numPr>
-          <w:ilvl w:val="0"/>
-          <w:numId w:val="1"/>
-        </w:numPr>
-        <w:jc w:val="both"/>
-      </w:pPr>
-      <w:r>
-        <w:t>Sospeso: è da dividere in sospesi vecchi e sospesi del giorno: come sospesi si intende le somme di denaro che non sono ancora disponibili sul conto in banca, quindi finanziamenti a consumo, assegni e contanti. Sospesi vecchi si vanno a sommare ogni giorno e fanno riferimento al passato, mentre sospesi del giorno sono solo quelli relativi al giorno corrente.</w:t>
-      </w:r>
-    </w:p>
-    <w:p>
-      <w:pPr>
-        <w:pStyle w:val="Paragrafoelenco"/>
-        <w:numPr>
-          <w:ilvl w:val="0"/>
-          <w:numId w:val="1"/>
-        </w:numPr>
-        <w:jc w:val="both"/>
-      </w:pPr>
-      <w:r>
-        <w:t>Inserire totalizzatori sospesi vecchi suddivisi per ogni agenzia col metodo di pagamento relativo (ordinarli per agenzia nel foglio ‘Sospesi’)</w:t>
-      </w:r>
-    </w:p>
-    <w:p>
-      <w:pPr>
-        <w:pStyle w:val="Paragrafoelenco"/>
-        <w:numPr>
-          <w:ilvl w:val="0"/>
-          <w:numId w:val="1"/>
-        </w:numPr>
-        <w:jc w:val="both"/>
-      </w:pPr>
-      <w:r>
-        <w:t>All’interno di PRIMA_NOTA inserire i totali per ogni agenzia dei sospesi vecchi.</w:t>
-      </w:r>
-    </w:p>
-    <w:p>
-      <w:pPr>
-        <w:pStyle w:val="Paragrafoelenco"/>
-        <w:numPr>
-          <w:ilvl w:val="0"/>
-          <w:numId w:val="1"/>
-        </w:numPr>
-        <w:jc w:val="both"/>
-      </w:pPr>
-      <w:r>
-        <w:t>Inserire in loop all’interno dell’applicazione una richiesta “Sono stati effettuati dei versamenti?” Se sì di quale agenzia e di quale importo (in loop perché potrei aver fatto un versamento per ogni agenzia).</w:t>
-      </w:r>
-    </w:p>
-    <w:p>
-      <w:pPr>
-        <w:pStyle w:val="Paragrafoelenco"/>
-        <w:numPr>
-          <w:ilvl w:val="0"/>
-          <w:numId w:val="1"/>
-        </w:numPr>
-        <w:jc w:val="both"/>
-      </w:pPr>
-      <w:r>
-        <w:t>In base ai versamenti effettuati inserire riga in PRIMA_NOTA relativa al versamento, all’agenzia e all’importo.</w:t>
-      </w:r>
-    </w:p>
-    <w:p>
-      <w:pPr>
-        <w:pStyle w:val="Paragrafoelenco"/>
-        <w:numPr>
-          <w:ilvl w:val="0"/>
-          <w:numId w:val="1"/>
-        </w:numPr>
-        <w:jc w:val="both"/>
-        <w:rPr>
-          <w:highlight w:val="green"/>
-        </w:rPr>
-      </w:pPr>
-      <w:r>
-        <w:rPr>
-          <w:highlight w:val="green"/>
-        </w:rPr>
-        <w:t>Inserire nel foglio ‘Sospesi’ anche le colonne ‘Pagato’ con NO di default e DATA VERSAMENTO vuota, in modo tale che Gigi se la vada poi a cambiare a mano subito dopo aver effettuato il versamento, in questo modo manteniamo la storicità dei versamenti, ossia a quali pagamenti fanno riferimento.</w:t>
-      </w:r>
-    </w:p>
-    <w:p>
-      <w:pPr>
-        <w:pStyle w:val="Paragrafoelenco"/>
-        <w:numPr>
-          <w:ilvl w:val="0"/>
-          <w:numId w:val="1"/>
-        </w:numPr>
-        <w:jc w:val="both"/>
-      </w:pPr>
-      <w:r>
-        <w:t>I totali devono essere aggiornati in base ai versamenti effettuati in quel giorno, e devono poi tenere conto dei sospesi accumulati nello stesso giorno corrente.</w:t>
-      </w:r>
-    </w:p>
-    <w:p>
-      <w:pPr>
-        <w:pStyle w:val="Paragrafoelenco"/>
-        <w:numPr>
-          <w:ilvl w:val="0"/>
-          <w:numId w:val="1"/>
-        </w:numPr>
-        <w:jc w:val="both"/>
-      </w:pPr>
-      <w:r>
-        <w:t xml:space="preserve">Inserire stesso discorso delle </w:t>
-      </w:r>
-      <w:proofErr w:type="gramStart"/>
-      <w:r>
-        <w:t>4</w:t>
-      </w:r>
-      <w:proofErr w:type="gramEnd"/>
-      <w:r>
-        <w:t xml:space="preserve"> agenzie anche per AGOS</w:t>
-      </w:r>
-      <w:r>
-        <w:t>, anche qui chiedere l’importo del bonifico ricevuto e diminuirlo dal totale. AGOS fa riferimento a tutti i Finanziamenti a Consumo.</w:t>
-      </w:r>
-    </w:p>
-    <w:p>
-      <w:pPr>
-        <w:pStyle w:val="Paragrafoelenco"/>
-        <w:numPr>
-          <w:ilvl w:val="0"/>
-          <w:numId w:val="1"/>
-        </w:numPr>
-        <w:jc w:val="both"/>
-      </w:pPr>
-      <w:r>
-        <w:t>Inserire in automatico in PRIMA_NOTA il totale degli INCASSI e PROVVIGIONI per ogni compagnia (indipendentemente da BONIFICO, ASSEGNO, ecc.) in CASSA E.</w:t>
-      </w:r>
-      <w:r>
-        <w:t xml:space="preserve"> per il quale però non vado a considerare MOBILE POS come metodo di pagamento (prima in CASSA E. si considerava anche </w:t>
-      </w:r>
-      <w:r>
-        <w:lastRenderedPageBreak/>
-        <w:t>MOBILE POS nel totale e poi si andava a prendere la somma dei MOBILE POS e ad inserirla in CASSA U., mentre adesso metto in CASSA E. direttamente il totale scorporato da</w:t>
-      </w:r>
-      <w:r>
-        <w:t>l</w:t>
-      </w:r>
-      <w:r>
-        <w:t>la somma dei MOBILE POS).</w:t>
-      </w:r>
-      <w:r>
-        <w:t xml:space="preserve"> </w:t>
-      </w:r>
-    </w:p>
-    <w:p>
-      <w:pPr>
-        <w:pStyle w:val="Paragrafoelenco"/>
-        <w:numPr>
-          <w:ilvl w:val="0"/>
-          <w:numId w:val="1"/>
-        </w:numPr>
-        <w:jc w:val="both"/>
-      </w:pPr>
-      <w:r>
-        <w:t xml:space="preserve">Creare una struttura per i SOSPESI, in cui il primo dato deve essere la </w:t>
-      </w:r>
-      <w:r>
-        <w:rPr>
-          <w:b/>
-          <w:bCs/>
-          <w:i/>
-          <w:iCs/>
-        </w:rPr>
-        <w:t>data</w:t>
-      </w:r>
-      <w:r>
-        <w:t xml:space="preserve"> in quanto per </w:t>
-      </w:r>
-      <w:r>
-        <w:rPr>
-          <w:i/>
-          <w:iCs/>
-        </w:rPr>
-        <w:t xml:space="preserve">TUTELA LEGALE </w:t>
-      </w:r>
-      <w:r>
-        <w:t>posso avere i dati relativi a diverse date</w:t>
-      </w:r>
-      <w:r>
-        <w:t xml:space="preserve">, e inserire il ciclo for di scrittura in </w:t>
-      </w:r>
-      <w:r>
-        <w:rPr>
-          <w:i/>
-          <w:iCs/>
-        </w:rPr>
-        <w:t>SOSPESI</w:t>
-      </w:r>
-      <w:r>
-        <w:t xml:space="preserve"> alla fine di tutto, utilizzando quello inserito in </w:t>
-      </w:r>
-      <w:r>
-        <w:rPr>
-          <w:i/>
-          <w:iCs/>
-        </w:rPr>
-        <w:t xml:space="preserve">TUTELA LEGALE </w:t>
-      </w:r>
-      <w:r>
-        <w:t xml:space="preserve">in cui viene effettuato </w:t>
-      </w:r>
-      <w:proofErr w:type="gramStart"/>
-      <w:r>
-        <w:t xml:space="preserve">il </w:t>
-      </w:r>
-      <w:r>
-        <w:rPr>
-          <w:i/>
-          <w:iCs/>
-        </w:rPr>
-        <w:t>reverse</w:t>
-      </w:r>
-      <w:proofErr w:type="gramEnd"/>
-      <w:r>
-        <w:rPr>
-          <w:i/>
-          <w:iCs/>
-        </w:rPr>
-        <w:t xml:space="preserve"> for loop</w:t>
+        <w:t>reverse for loop</w:t>
       </w:r>
     </w:p>
     <w:p>
@@ -755,23 +624,8 @@
         <w:rPr>
           <w:highlight w:val="red"/>
         </w:rPr>
-        <w:t xml:space="preserve"> in quanto il file </w:t>
-      </w:r>
-      <w:proofErr w:type="spellStart"/>
-      <w:r>
-        <w:rPr>
-          <w:highlight w:val="red"/>
-        </w:rPr>
-        <w:t>excel</w:t>
-      </w:r>
-      <w:proofErr w:type="spellEnd"/>
-      <w:r>
-        <w:rPr>
-          <w:highlight w:val="red"/>
-        </w:rPr>
-        <w:t xml:space="preserve"> </w:t>
-      </w:r>
-      <w:proofErr w:type="spellStart"/>
+        <w:t xml:space="preserve"> in quanto il file excel </w:t>
+      </w:r>
       <w:r>
         <w:rPr>
           <w:i/>
@@ -780,7 +634,6 @@
         </w:rPr>
         <w:t>fogliocassa</w:t>
       </w:r>
-      <w:proofErr w:type="spellEnd"/>
       <w:r>
         <w:rPr>
           <w:highlight w:val="red"/>
@@ -858,15 +711,7 @@
         <w:t xml:space="preserve">Tutto il conteggio dei TOTALI SOSPESI NUOVI viene fatto come ultimo step dell’applicazione andando a leggere tutti i </w:t>
       </w:r>
       <w:r>
-        <w:t xml:space="preserve">dati contenuti nel foglio ‘SOSPESI’: vado a salvare solamente i dati relativi alle tabelle che non hanno alla </w:t>
-      </w:r>
-      <w:proofErr w:type="gramStart"/>
-      <w:r>
-        <w:t>1^</w:t>
-      </w:r>
-      <w:proofErr w:type="gramEnd"/>
-      <w:r>
-        <w:t>a riga NOTE la stringa “Eseguito”, in quanto, in tal caso, vuol dire che i SOSPESI NUOVI di quel giorno sono stati già inseriti precedentemente all’interno del foglio ‘PRIMA NOTA’. Dopo ogni scrittura dei SOSPESI NUOVI nel foglio ‘PRIMA NOTA’ vado ad inserire la stringa “Eseguito” nella riga del foglio ‘SOSPESI’ relativ</w:t>
+        <w:t>dati contenuti nel foglio ‘SOSPESI’: vado a salvare solamente i dati relativi alle tabelle che non hanno alla 1^a riga NOTE la stringa “Eseguito”, in quanto, in tal caso, vuol dire che i SOSPESI NUOVI di quel giorno sono stati già inseriti precedentemente all’interno del foglio ‘PRIMA NOTA’. Dopo ogni scrittura dei SOSPESI NUOVI nel foglio ‘PRIMA NOTA’ vado ad inserire la stringa “Eseguito” nella riga del foglio ‘SOSPESI’ relativ</w:t>
       </w:r>
       <w:r>
         <w:t>a alla tabella di quella data.</w:t>
@@ -933,15 +778,7 @@
         <w:jc w:val="both"/>
       </w:pPr>
       <w:r>
-        <w:t xml:space="preserve">Chiedere a Gigi perché sul foglio ‘PRIMA NOTA’ vi sono </w:t>
-      </w:r>
-      <w:proofErr w:type="gramStart"/>
-      <w:r>
-        <w:t>2</w:t>
-      </w:r>
-      <w:proofErr w:type="gramEnd"/>
-      <w:r>
-        <w:t xml:space="preserve"> colonne per la DATA (A e J)</w:t>
+        <w:t>Chiedere a Gigi perché sul foglio ‘PRIMA NOTA’ vi sono 2 colonne per la DATA (A e J)</w:t>
       </w:r>
     </w:p>
     <w:p>
@@ -960,144 +797,44 @@
         <w:rPr>
           <w:highlight w:val="green"/>
         </w:rPr>
-        <w:t xml:space="preserve">Fare questo test: scrivere in un file </w:t>
-      </w:r>
-      <w:proofErr w:type="spellStart"/>
+        <w:t xml:space="preserve">Fare questo test: scrivere in un file excel una datetime.date e vedere come viene scritta. Se viene scritta in formato 01/01/2024 allora </w:t>
+      </w:r>
       <w:r>
         <w:rPr>
           <w:highlight w:val="green"/>
         </w:rPr>
-        <w:t>excel</w:t>
-      </w:r>
-      <w:proofErr w:type="spellEnd"/>
+        <w:t>nel foglio ‘SOSPESI’ salvo tutte le date in questo formato invece che come stringhe, in questo modo quando vado a leggere i dati dal file excel dovrei ritrovarmi delle date di tipo datetime.datetime oppure datetime.date</w:t>
+      </w:r>
       <w:r>
         <w:rPr>
           <w:highlight w:val="green"/>
         </w:rPr>
-        <w:t xml:space="preserve"> una </w:t>
-      </w:r>
-      <w:proofErr w:type="spellStart"/>
-      <w:r>
+        <w:t>. Di conseguenza non devo più usare la convertStringToDatetime</w:t>
+      </w:r>
+    </w:p>
+    <w:p>
+      <w:pPr>
+        <w:pStyle w:val="Paragrafoelenco"/>
+        <w:numPr>
+          <w:ilvl w:val="0"/>
+          <w:numId w:val="1"/>
+        </w:numPr>
+        <w:jc w:val="both"/>
         <w:rPr>
           <w:highlight w:val="green"/>
         </w:rPr>
-        <w:t>datetime.date</w:t>
-      </w:r>
-      <w:proofErr w:type="spellEnd"/>
+      </w:pPr>
       <w:r>
         <w:rPr>
           <w:highlight w:val="green"/>
         </w:rPr>
-        <w:t xml:space="preserve"> e vedere come viene scritta. Se viene scritta in formato 01/01/2024 allora </w:t>
+        <w:t xml:space="preserve">Le date </w:t>
       </w:r>
       <w:r>
         <w:rPr>
           <w:highlight w:val="green"/>
         </w:rPr>
-        <w:t xml:space="preserve">nel foglio ‘SOSPESI’ salvo tutte le date in questo formato invece che come stringhe, in questo modo quando vado a leggere i dati dal file </w:t>
-      </w:r>
-      <w:proofErr w:type="spellStart"/>
-      <w:r>
-        <w:rPr>
-          <w:highlight w:val="green"/>
-        </w:rPr>
-        <w:t>excel</w:t>
-      </w:r>
-      <w:proofErr w:type="spellEnd"/>
-      <w:r>
-        <w:rPr>
-          <w:highlight w:val="green"/>
-        </w:rPr>
-        <w:t xml:space="preserve"> dovrei ritrovarmi delle date di tipo </w:t>
-      </w:r>
-      <w:proofErr w:type="spellStart"/>
-      <w:r>
-        <w:rPr>
-          <w:highlight w:val="green"/>
-        </w:rPr>
-        <w:t>datetime.datetime</w:t>
-      </w:r>
-      <w:proofErr w:type="spellEnd"/>
-      <w:r>
-        <w:rPr>
-          <w:highlight w:val="green"/>
-        </w:rPr>
-        <w:t xml:space="preserve"> oppure </w:t>
-      </w:r>
-      <w:proofErr w:type="spellStart"/>
-      <w:r>
-        <w:rPr>
-          <w:highlight w:val="green"/>
-        </w:rPr>
-        <w:t>datetime.date</w:t>
-      </w:r>
-      <w:proofErr w:type="spellEnd"/>
-      <w:r>
-        <w:rPr>
-          <w:highlight w:val="green"/>
-        </w:rPr>
-        <w:t xml:space="preserve">. Di conseguenza non devo più usare la </w:t>
-      </w:r>
-      <w:proofErr w:type="spellStart"/>
-      <w:r>
-        <w:rPr>
-          <w:highlight w:val="green"/>
-        </w:rPr>
-        <w:t>convertStringToDatetime</w:t>
-      </w:r>
-      <w:proofErr w:type="spellEnd"/>
-    </w:p>
-    <w:p>
-      <w:pPr>
-        <w:pStyle w:val="Paragrafoelenco"/>
-        <w:numPr>
-          <w:ilvl w:val="0"/>
-          <w:numId w:val="1"/>
-        </w:numPr>
-        <w:jc w:val="both"/>
-        <w:rPr>
-          <w:highlight w:val="green"/>
-        </w:rPr>
-      </w:pPr>
-      <w:r>
-        <w:rPr>
-          <w:highlight w:val="green"/>
-        </w:rPr>
-        <w:t xml:space="preserve">Le date </w:t>
-      </w:r>
-      <w:r>
-        <w:rPr>
-          <w:highlight w:val="green"/>
-        </w:rPr>
-        <w:t>di TUTELA LEGALE (</w:t>
-      </w:r>
-      <w:proofErr w:type="spellStart"/>
-      <w:r>
-        <w:rPr>
-          <w:highlight w:val="green"/>
-        </w:rPr>
-        <w:t>fogliocassa</w:t>
-      </w:r>
-      <w:proofErr w:type="spellEnd"/>
-      <w:r>
-        <w:rPr>
-          <w:highlight w:val="green"/>
-        </w:rPr>
-        <w:t xml:space="preserve">) nel foglio ‘SOSPESI’ vengono salvate come </w:t>
-      </w:r>
-      <w:proofErr w:type="spellStart"/>
-      <w:r>
-        <w:rPr>
-          <w:highlight w:val="green"/>
-        </w:rPr>
-        <w:t>Timestamp</w:t>
-      </w:r>
-      <w:proofErr w:type="spellEnd"/>
-      <w:r>
-        <w:rPr>
-          <w:highlight w:val="green"/>
-        </w:rPr>
-        <w:t xml:space="preserve"> in formato non corretto -&gt; sistemare</w:t>
+        <w:t>di TUTELA LEGALE (fogliocassa) nel foglio ‘SOSPESI’ vengono salvate come Timestamp in formato non corretto -&gt; sistemare</w:t>
       </w:r>
     </w:p>
     <w:p>
@@ -1237,31 +974,14 @@
         <w:jc w:val="both"/>
       </w:pPr>
       <w:r>
-        <w:t xml:space="preserve">Vedere se utilizzando .index() della lista al posto del ciclo for è più veloce nel trovare i vari indici di riga: probabilmente bisogna prima convertire il </w:t>
-      </w:r>
-      <w:proofErr w:type="spellStart"/>
-      <w:r>
-        <w:t>dataframe</w:t>
-      </w:r>
-      <w:proofErr w:type="spellEnd"/>
-      <w:r>
-        <w:t xml:space="preserve"> in una lista con il metodo </w:t>
-      </w:r>
-      <w:proofErr w:type="spellStart"/>
+        <w:t xml:space="preserve">Vedere se utilizzando .index() della lista al posto del ciclo for è più veloce nel trovare i vari indici di riga: probabilmente bisogna prima convertire il dataframe in una lista con il metodo </w:t>
+      </w:r>
       <w:r>
         <w:rPr>
           <w:i/>
           <w:iCs/>
         </w:rPr>
-        <w:t>dataframe.tolist</w:t>
-      </w:r>
-      <w:proofErr w:type="spellEnd"/>
-      <w:r>
-        <w:rPr>
-          <w:i/>
-          <w:iCs/>
-        </w:rPr>
-        <w:t>()</w:t>
+        <w:t>dataframe.tolist()</w:t>
       </w:r>
     </w:p>
     <w:p>
@@ -1377,27 +1097,32 @@
         <w:rPr>
           <w:highlight w:val="red"/>
         </w:rPr>
-        <w:t xml:space="preserve">Chiedere a Gigi se vuole che la scritta ‘Eseguito’ </w:t>
-      </w:r>
-      <w:proofErr w:type="gramStart"/>
+        <w:t>Chiedere a Gigi se vuole che la scritta ‘Eseguito’ la metto anche per il giorno corrente (in tal caso non deve mai lanciare il programma prima di aver scaricato tutti i file) oppure se preferisce ch</w:t>
+      </w:r>
       <w:r>
         <w:rPr>
           <w:highlight w:val="red"/>
         </w:rPr>
-        <w:t>la metto anche</w:t>
-      </w:r>
-      <w:proofErr w:type="gramEnd"/>
-      <w:r>
+        <w:t>e tale stringa venga inserita fino al giorno precedente in modo tale da non avere questo problema, al massimo sarà lui poi ad andare a scrivere Eseguito nella tabella del giorno corrente nel caso in cui faccia delle modifiche nei TOTALI SOSPESI NUOVI in modo tale da non effettuare altre modifiche.</w:t>
+      </w:r>
+    </w:p>
+    <w:p>
+      <w:pPr>
+        <w:pStyle w:val="Paragrafoelenco"/>
+        <w:numPr>
+          <w:ilvl w:val="0"/>
+          <w:numId w:val="3"/>
+        </w:numPr>
+        <w:jc w:val="both"/>
         <w:rPr>
           <w:highlight w:val="red"/>
         </w:rPr>
-        <w:t xml:space="preserve"> per il giorno corrente (in tal caso non deve mai lanciare il programma prima di aver scaricato tutti i file) oppure se preferisce ch</w:t>
-      </w:r>
+      </w:pPr>
       <w:r>
         <w:rPr>
           <w:highlight w:val="red"/>
         </w:rPr>
-        <w:t>e tale stringa venga inserita fino al giorno precedente in modo tale da non avere questo problema, al massimo sarà lui poi ad andare a scrivere Eseguito nella tabella del giorno corrente nel caso in cui faccia delle modifiche nei TOTALI SOSPESI NUOVI in modo tale da non effettuare altre modifiche.</w:t>
+        <w:t>Chiedere a Gigi come vengono chiamati i pagamenti con MOBILE POS per CATTOLICA e TUTELA LEGALE. Gli altri metodi di pagamento per tutte le compagnie sono CONTANTI, BONIFICO e ASSEGNO BANCARIO?</w:t>
       </w:r>
     </w:p>
     <w:p>
@@ -1408,15 +1133,12 @@
           <w:numId w:val="3"/>
         </w:numPr>
         <w:jc w:val="both"/>
+      </w:pPr>
+      <w:r>
         <w:rPr>
           <w:highlight w:val="red"/>
         </w:rPr>
-      </w:pPr>
-      <w:r>
-        <w:rPr>
-          <w:highlight w:val="red"/>
-        </w:rPr>
-        <w:t>Chiedere a Gigi come vengono chiamati i pagamenti con MOBILE POS per CATTOLICA e TUTELA LEGALE. Gli altri metodi di pagamento per tutte le compagnie sono CONTANTI, BONIFICO e ASSEGNO BANCARIO?</w:t>
+        <w:t>Per ogni funzione che analizza il metodo di pagamento inserire un ERRORE e blocco applicazione se si trova un metodo di pagamento diverso da quelli che ci si aspetta (a parte MOBILE POS che deve essere considerato)</w:t>
       </w:r>
     </w:p>
     <w:p>
@@ -1429,10 +1151,7 @@
         <w:jc w:val="both"/>
       </w:pPr>
       <w:r>
-        <w:rPr>
-          <w:highlight w:val="red"/>
-        </w:rPr>
-        <w:t>Per ogni funzione che analizza il metodo di pagamento inserire un ERRORE e blocco applicazione se si trova un metodo di pagamento diverso da quelli che ci si aspetta (a parte MOBILE POS che deve essere considerato)</w:t>
+        <w:t>Avvisare Gigi del fatto di aver inserito la copia iniziale di un file di BACKUP e della sua rimozione al ciclo successivo</w:t>
       </w:r>
     </w:p>
     <w:p>
@@ -1445,28 +1164,7 @@
         <w:jc w:val="both"/>
       </w:pPr>
       <w:r>
-        <w:t>Avvisare Gigi del fatto di aver inserito la copia iniziale di un file di BACKUP e della sua rimozione al ciclo successivo</w:t>
-      </w:r>
-    </w:p>
-    <w:p>
-      <w:pPr>
-        <w:pStyle w:val="Paragrafoelenco"/>
-        <w:numPr>
-          <w:ilvl w:val="0"/>
-          <w:numId w:val="3"/>
-        </w:numPr>
-        <w:jc w:val="both"/>
-      </w:pPr>
-      <w:r>
-        <w:t xml:space="preserve">Si può pensare di rinominare il foglio ‘PRIMA NOTA’ come ‘OLD PRIMA NOTA’ e di creare un nuovo foglio ‘PRIMA NOTA’ che abbia al suo interno delle tabelle pulite e formattate come vogliamo noi. Nella </w:t>
-      </w:r>
-      <w:proofErr w:type="gramStart"/>
-      <w:r>
-        <w:t>1^</w:t>
-      </w:r>
-      <w:proofErr w:type="gramEnd"/>
-      <w:r>
-        <w:t>a tabella si andranno a prendere dei valori dall’ultima tabella del foglio ‘OLD PRIMA NOTA’, mentre per tutte le altre no. In questo modo manteniamo tutto il vecchio lavoro di Gigi e da una certa data in poi iniziamo a lavorare solamente con l’applicazione.</w:t>
+        <w:t>Si può pensare di rinominare il foglio ‘PRIMA NOTA’ come ‘OLD PRIMA NOTA’ e di creare un nuovo foglio ‘PRIMA NOTA’ che abbia al suo interno delle tabelle pulite e formattate come vogliamo noi. Nella 1^a tabella si andranno a prendere dei valori dall’ultima tabella del foglio ‘OLD PRIMA NOTA’, mentre per tutte le altre no. In questo modo manteniamo tutto il vecchio lavoro di Gigi e da una certa data in poi iniziamo a lavorare solamente con l’applicazione.</w:t>
       </w:r>
     </w:p>
     <w:p>
@@ -1600,15 +1298,7 @@
         <w:jc w:val="both"/>
       </w:pPr>
       <w:r>
-        <w:t xml:space="preserve">Gigi in ‘PRIMA NOTA’ va a prendere dei totali che si trovano nei fogli dei ‘BONIFICI’ e dei ‘SOSPESI’, ma in ‘PRIMA NOTA’ non ci sono le tabelle </w:t>
-      </w:r>
-      <w:proofErr w:type="gramStart"/>
-      <w:r>
-        <w:t>dei sabato</w:t>
-      </w:r>
-      <w:proofErr w:type="gramEnd"/>
-      <w:r>
-        <w:t xml:space="preserve"> e delle domeniche, che invece ci sono per ‘BONIFICI’ e ‘SOSPESI’, di conseguenza potrebbe essere sbagliat</w:t>
+        <w:t>Gigi in ‘PRIMA NOTA’ va a prendere dei totali che si trovano nei fogli dei ‘BONIFICI’ e dei ‘SOSPESI’, ma in ‘PRIMA NOTA’ non ci sono le tabelle dei sabato e delle domeniche, che invece ci sono per ‘BONIFICI’ e ‘SOSPESI’, di conseguenza potrebbe essere sbagliat</w:t>
       </w:r>
       <w:r>
         <w:t>a la tabella da cui si vanno a prendere tali valori</w:t>
@@ -1750,31 +1440,7 @@
         <w:t xml:space="preserve">GENERALI 01/03/2024: BONIFICO con IMPORTO NEGATIVO e </w:t>
       </w:r>
       <w:r>
-        <w:t>“</w:t>
-      </w:r>
-      <w:proofErr w:type="spellStart"/>
-      <w:r>
-        <w:t>Restituz</w:t>
-      </w:r>
-      <w:proofErr w:type="spellEnd"/>
-      <w:r>
-        <w:t>. RID agenziale”, lo inserisco nei sospesi? Come tratto eventuali altri “</w:t>
-      </w:r>
-      <w:proofErr w:type="spellStart"/>
-      <w:r>
-        <w:t>Restituz</w:t>
-      </w:r>
-      <w:proofErr w:type="spellEnd"/>
-      <w:r>
-        <w:t xml:space="preserve">. RID </w:t>
-      </w:r>
-      <w:proofErr w:type="spellStart"/>
-      <w:r>
-        <w:t>adenziale</w:t>
-      </w:r>
-      <w:proofErr w:type="spellEnd"/>
-      <w:r>
-        <w:t>”? Li considero comunque per gli INCASSI e le PROVVIGIONI? Se fosse stato un importo positivo l’avrei dovuto mettere nel foglio ‘BONIFICI’?</w:t>
+        <w:t>“Restituz. RID agenziale”, lo inserisco nei sospesi? Come tratto eventuali altri “Restituz. RID adenziale”? Li considero comunque per gli INCASSI e le PROVVIGIONI? Se fosse stato un importo positivo l’avrei dovuto mettere nel foglio ‘BONIFICI’?</w:t>
       </w:r>
     </w:p>
     <w:p>
@@ -1803,15 +1469,7 @@
         <w:jc w:val="both"/>
       </w:pPr>
       <w:r>
-        <w:t xml:space="preserve">GENERALI 11/03/2024: REGOLAZIONE SU CONTO COMPENSO con importo negativo e “Incentivo sul </w:t>
-      </w:r>
-      <w:proofErr w:type="spellStart"/>
-      <w:r>
-        <w:t>raggiung</w:t>
-      </w:r>
-      <w:proofErr w:type="spellEnd"/>
-      <w:r>
-        <w:t>. Target”, come lo tratto?</w:t>
+        <w:t>GENERALI 11/03/2024: REGOLAZIONE SU CONTO COMPENSO con importo negativo e “Incentivo sul raggiung. Target”, come lo tratto?</w:t>
       </w:r>
     </w:p>
     <w:p>
@@ -1888,13 +1546,8 @@
         </w:numPr>
         <w:jc w:val="both"/>
       </w:pPr>
-      <w:proofErr w:type="spellStart"/>
-      <w:r>
-        <w:t>MPos</w:t>
-      </w:r>
-      <w:proofErr w:type="spellEnd"/>
-      <w:r>
-        <w:t>, MOBILE POS, VIRTUAL POS -&gt; li considero solo per il calcolo di incassi e provvigioni senza copiarne i dati in qualche foglio giusto?</w:t>
+      <w:r>
+        <w:t>MPos, MOBILE POS, VIRTUAL POS -&gt; li considero solo per il calcolo di incassi e provvigioni senza copiarne i dati in qualche foglio giusto?</w:t>
       </w:r>
     </w:p>
     <w:p>
@@ -1920,6 +1573,39 @@
           <w:ilvl w:val="0"/>
           <w:numId w:val="4"/>
         </w:numPr>
+        <w:jc w:val="both"/>
+      </w:pPr>
+      <w:r>
+        <w:t>Quando aggiungo BONIFICI e CONTANTI con importo negativi nel foglio ‘SOSPESI’, devo lasciarli col segno negativo o devo metterli col segno +?</w:t>
+      </w:r>
+      <w:r>
+        <w:t xml:space="preserve"> Stessa domanda per il calcolo dei NUOVI SOSPESI. In quanto, avendo il segno negativo andranno a diminuire il totale.</w:t>
+      </w:r>
+    </w:p>
+    <w:p>
+      <w:pPr>
+        <w:pStyle w:val="Paragrafoelenco"/>
+        <w:numPr>
+          <w:ilvl w:val="0"/>
+          <w:numId w:val="4"/>
+        </w:numPr>
+        <w:jc w:val="both"/>
+      </w:pPr>
+      <w:r>
+        <w:t>I SOSPESI NUOVI creati con i dati del venerdì devono essere messi nella tabella di ‘PRIMA NOTA’ del lunedì o vanno bene anche nella tabella del sabato? Perché in tal caso bisogna appunto creare sempre la tabella per tutti i giorni.</w:t>
+      </w:r>
+    </w:p>
+    <w:p>
+      <w:pPr>
+        <w:jc w:val="both"/>
+      </w:pPr>
+      <w:r>
+        <w:lastRenderedPageBreak/>
+        <w:t>Capire in che foglio salvare le varie particolarità, e nel caso di SOSPESI particolari se considerarli o meno per i NUOVI SOSPESI scritti nel foglio ‘PRIMA NOTA’</w:t>
+      </w:r>
+    </w:p>
+    <w:p>
+      <w:pPr>
         <w:jc w:val="both"/>
       </w:pPr>
     </w:p>

</xml_diff>

<commit_message>
Inserita gestione foglio 'RIMBORSI'.
</commit_message>
<xml_diff>
--- a/File_Gigi/Osservazioni.docx
+++ b/File_Gigi/Osservazioni.docx
@@ -12,7 +12,15 @@
         <w:jc w:val="both"/>
       </w:pPr>
       <w:r>
-        <w:t xml:space="preserve">Per facilitare i singoli sheet come ad es. </w:t>
+        <w:t xml:space="preserve">Per facilitare i singoli </w:t>
+      </w:r>
+      <w:proofErr w:type="spellStart"/>
+      <w:r>
+        <w:t>sheet</w:t>
+      </w:r>
+      <w:proofErr w:type="spellEnd"/>
+      <w:r>
+        <w:t xml:space="preserve"> come ad es. </w:t>
       </w:r>
       <w:r>
         <w:rPr>
@@ -24,8 +32,17 @@
         <w:t>BONIFICI GENERALI</w:t>
       </w:r>
       <w:r>
-        <w:t xml:space="preserve"> potrei inserire il nome delle colonne solamente nella riga = 1 del file excel, bloccare la vista di tale riga in modo tale che sia sempre visibile anche quando si scrolla in basso e suddividere le varie date con 2 righe colorate completamente di rosso. In questo modo posso sfruttare meglio i vari pacchetti di Python in quanto avrei una sola riga come </w:t>
-      </w:r>
+        <w:t xml:space="preserve"> potrei inserire il nome delle colonne solamente nella riga = 1 del file </w:t>
+      </w:r>
+      <w:proofErr w:type="spellStart"/>
+      <w:r>
+        <w:t>excel</w:t>
+      </w:r>
+      <w:proofErr w:type="spellEnd"/>
+      <w:r>
+        <w:t xml:space="preserve">, bloccare la vista di tale riga in modo tale che sia sempre visibile anche quando si scrolla in basso e suddividere le varie date con 2 righe colorate completamente di rosso. In questo modo posso sfruttare meglio i vari pacchetti di Python in quanto avrei una sola riga come </w:t>
+      </w:r>
+      <w:proofErr w:type="spellStart"/>
       <w:r>
         <w:rPr>
           <w:i/>
@@ -33,6 +50,7 @@
         </w:rPr>
         <w:t>header</w:t>
       </w:r>
+      <w:proofErr w:type="spellEnd"/>
       <w:r>
         <w:t>.</w:t>
       </w:r>
@@ -68,6 +86,7 @@
         </w:numPr>
         <w:jc w:val="both"/>
       </w:pPr>
+      <w:proofErr w:type="spellStart"/>
       <w:r>
         <w:rPr>
           <w:b/>
@@ -84,8 +103,9 @@
           <w:i/>
           <w:iCs/>
         </w:rPr>
-        <w:t xml:space="preserve">yinstaller readExcel.py </w:t>
-      </w:r>
+        <w:t>yinstaller</w:t>
+      </w:r>
+      <w:proofErr w:type="spellEnd"/>
       <w:r>
         <w:rPr>
           <w:b/>
@@ -93,7 +113,7 @@
           <w:i/>
           <w:iCs/>
         </w:rPr>
-        <w:t>--</w:t>
+        <w:t xml:space="preserve"> readExcel.py </w:t>
       </w:r>
       <w:r>
         <w:rPr>
@@ -102,11 +122,9 @@
           <w:i/>
           <w:iCs/>
         </w:rPr>
-        <w:t>onefile</w:t>
-      </w:r>
-      <w:r>
-        <w:t xml:space="preserve">: comando per generare file </w:t>
-      </w:r>
+        <w:t>--</w:t>
+      </w:r>
+      <w:proofErr w:type="spellStart"/>
       <w:r>
         <w:rPr>
           <w:b/>
@@ -114,7 +132,11 @@
           <w:i/>
           <w:iCs/>
         </w:rPr>
-        <w:t>.e</w:t>
+        <w:t>onefile</w:t>
+      </w:r>
+      <w:proofErr w:type="spellEnd"/>
+      <w:r>
+        <w:t xml:space="preserve">: comando per generare file </w:t>
       </w:r>
       <w:r>
         <w:rPr>
@@ -123,11 +145,9 @@
           <w:i/>
           <w:iCs/>
         </w:rPr>
-        <w:t xml:space="preserve">xe </w:t>
-      </w:r>
-      <w:r>
-        <w:t xml:space="preserve">partendo dal file </w:t>
-      </w:r>
+        <w:t>.</w:t>
+      </w:r>
+      <w:proofErr w:type="spellStart"/>
       <w:r>
         <w:rPr>
           <w:b/>
@@ -135,49 +155,7 @@
           <w:i/>
           <w:iCs/>
         </w:rPr>
-        <w:t>.py</w:t>
-      </w:r>
-      <w:r>
-        <w:t xml:space="preserve"> indicato</w:t>
-      </w:r>
-    </w:p>
-    <w:p>
-      <w:pPr>
-        <w:pStyle w:val="Paragrafoelenco"/>
-        <w:numPr>
-          <w:ilvl w:val="0"/>
-          <w:numId w:val="1"/>
-        </w:numPr>
-        <w:jc w:val="both"/>
-      </w:pPr>
-      <w:r>
-        <w:t>Chiedere a Gigi se per ogni file di Cattolica e Generali i dati che si prendono fanno riferimento ad una singola data, e che quindi tutti questi dati vengano inseriti in un’unica tabella del file PRIMA NOTA, altrimenti bisogna aggiungere ulteriori controlli</w:t>
-      </w:r>
-    </w:p>
-    <w:p>
-      <w:pPr>
-        <w:pStyle w:val="Paragrafoelenco"/>
-        <w:numPr>
-          <w:ilvl w:val="0"/>
-          <w:numId w:val="1"/>
-        </w:numPr>
-        <w:jc w:val="both"/>
-      </w:pPr>
-      <w:r>
-        <w:t>Inserire errori nel codice se i dati letti da un file sono errati (ad es. data sbagliata -&gt; non trovo il file quindi non leggo nulla)</w:t>
-      </w:r>
-    </w:p>
-    <w:p>
-      <w:pPr>
-        <w:pStyle w:val="Paragrafoelenco"/>
-        <w:numPr>
-          <w:ilvl w:val="0"/>
-          <w:numId w:val="1"/>
-        </w:numPr>
-        <w:jc w:val="both"/>
-      </w:pPr>
-      <w:r>
-        <w:t xml:space="preserve">Farsi inviare da Gigi tutti i file di gennaio e febbraio di Cattolica e di Generali in modo tale da fare dei test: controllare il tipo di dato degli </w:t>
+        <w:t>e</w:t>
       </w:r>
       <w:r>
         <w:rPr>
@@ -186,8 +164,9 @@
           <w:i/>
           <w:iCs/>
         </w:rPr>
-        <w:t>importi</w:t>
-      </w:r>
+        <w:t>xe</w:t>
+      </w:r>
+      <w:proofErr w:type="spellEnd"/>
       <w:r>
         <w:rPr>
           <w:b/>
@@ -198,30 +177,7 @@
         <w:t xml:space="preserve"> </w:t>
       </w:r>
       <w:r>
-        <w:t>che si hanno in tali file (</w:t>
-      </w:r>
-      <w:r>
-        <w:rPr>
-          <w:i/>
-          <w:iCs/>
-        </w:rPr>
-        <w:t>string, int, float</w:t>
-      </w:r>
-      <w:r>
-        <w:t>)</w:t>
-      </w:r>
-    </w:p>
-    <w:p>
-      <w:pPr>
-        <w:pStyle w:val="Paragrafoelenco"/>
-        <w:numPr>
-          <w:ilvl w:val="0"/>
-          <w:numId w:val="1"/>
-        </w:numPr>
-        <w:jc w:val="both"/>
-      </w:pPr>
-      <w:r>
-        <w:t xml:space="preserve">GENERALI: se numero polizza contiene Fin. Consumo colorare di rosso nella copia dati in quanto quei dati andranno poi eliminati e messi nella parte </w:t>
+        <w:t xml:space="preserve">partendo dal file </w:t>
       </w:r>
       <w:r>
         <w:rPr>
@@ -230,11 +186,9 @@
           <w:i/>
           <w:iCs/>
         </w:rPr>
-        <w:t xml:space="preserve">IN SOSPESO </w:t>
-      </w:r>
-      <w:r>
-        <w:t xml:space="preserve">del file </w:t>
-      </w:r>
+        <w:t>.</w:t>
+      </w:r>
+      <w:proofErr w:type="spellStart"/>
       <w:r>
         <w:rPr>
           <w:b/>
@@ -242,20 +196,50 @@
           <w:i/>
           <w:iCs/>
         </w:rPr>
-        <w:t>PRIMA_NOTA</w:t>
-      </w:r>
-    </w:p>
-    <w:p>
-      <w:pPr>
-        <w:pStyle w:val="Paragrafoelenco"/>
-        <w:numPr>
-          <w:ilvl w:val="0"/>
-          <w:numId w:val="1"/>
-        </w:numPr>
-        <w:jc w:val="both"/>
-      </w:pPr>
-      <w:r>
-        <w:t xml:space="preserve">Non rinominare il file con </w:t>
+        <w:t>py</w:t>
+      </w:r>
+      <w:proofErr w:type="spellEnd"/>
+      <w:r>
+        <w:t xml:space="preserve"> indicato</w:t>
+      </w:r>
+    </w:p>
+    <w:p>
+      <w:pPr>
+        <w:pStyle w:val="Paragrafoelenco"/>
+        <w:numPr>
+          <w:ilvl w:val="0"/>
+          <w:numId w:val="1"/>
+        </w:numPr>
+        <w:jc w:val="both"/>
+      </w:pPr>
+      <w:r>
+        <w:t>Chiedere a Gigi se per ogni file di Cattolica e Generali i dati che si prendono fanno riferimento ad una singola data, e che quindi tutti questi dati vengano inseriti in un’unica tabella del file PRIMA NOTA, altrimenti bisogna aggiungere ulteriori controlli</w:t>
+      </w:r>
+    </w:p>
+    <w:p>
+      <w:pPr>
+        <w:pStyle w:val="Paragrafoelenco"/>
+        <w:numPr>
+          <w:ilvl w:val="0"/>
+          <w:numId w:val="1"/>
+        </w:numPr>
+        <w:jc w:val="both"/>
+      </w:pPr>
+      <w:r>
+        <w:t>Inserire errori nel codice se i dati letti da un file sono errati (ad es. data sbagliata -&gt; non trovo il file quindi non leggo nulla)</w:t>
+      </w:r>
+    </w:p>
+    <w:p>
+      <w:pPr>
+        <w:pStyle w:val="Paragrafoelenco"/>
+        <w:numPr>
+          <w:ilvl w:val="0"/>
+          <w:numId w:val="1"/>
+        </w:numPr>
+        <w:jc w:val="both"/>
+      </w:pPr>
+      <w:r>
+        <w:t xml:space="preserve">Farsi inviare da Gigi tutti i file di gennaio e febbraio di Cattolica e di Generali in modo tale da fare dei test: controllare il tipo di dato degli </w:t>
       </w:r>
       <w:r>
         <w:rPr>
@@ -264,10 +248,7 @@
           <w:i/>
           <w:iCs/>
         </w:rPr>
-        <w:t>_checked</w:t>
-      </w:r>
-      <w:r>
-        <w:t xml:space="preserve"> se non è stata trovata la </w:t>
+        <w:t>importi</w:t>
       </w:r>
       <w:r>
         <w:rPr>
@@ -276,10 +257,58 @@
           <w:i/>
           <w:iCs/>
         </w:rPr>
-        <w:t>rowData</w:t>
-      </w:r>
-      <w:r>
-        <w:t xml:space="preserve"> -&gt; mettere questo controllo in tutte le funzioni di </w:t>
+        <w:t xml:space="preserve"> </w:t>
+      </w:r>
+      <w:r>
+        <w:t>che si hanno in tali file (</w:t>
+      </w:r>
+      <w:proofErr w:type="spellStart"/>
+      <w:r>
+        <w:rPr>
+          <w:i/>
+          <w:iCs/>
+        </w:rPr>
+        <w:t>string</w:t>
+      </w:r>
+      <w:proofErr w:type="spellEnd"/>
+      <w:r>
+        <w:rPr>
+          <w:i/>
+          <w:iCs/>
+        </w:rPr>
+        <w:t xml:space="preserve">, </w:t>
+      </w:r>
+      <w:proofErr w:type="spellStart"/>
+      <w:r>
+        <w:rPr>
+          <w:i/>
+          <w:iCs/>
+        </w:rPr>
+        <w:t>int</w:t>
+      </w:r>
+      <w:proofErr w:type="spellEnd"/>
+      <w:r>
+        <w:rPr>
+          <w:i/>
+          <w:iCs/>
+        </w:rPr>
+        <w:t>, float</w:t>
+      </w:r>
+      <w:r>
+        <w:t>)</w:t>
+      </w:r>
+    </w:p>
+    <w:p>
+      <w:pPr>
+        <w:pStyle w:val="Paragrafoelenco"/>
+        <w:numPr>
+          <w:ilvl w:val="0"/>
+          <w:numId w:val="1"/>
+        </w:numPr>
+        <w:jc w:val="both"/>
+      </w:pPr>
+      <w:r>
+        <w:t xml:space="preserve">GENERALI: se numero polizza contiene Fin. Consumo colorare di rosso nella copia dati in quanto quei dati andranno poi eliminati e messi nella parte </w:t>
       </w:r>
       <w:r>
         <w:rPr>
@@ -288,20 +317,10 @@
           <w:i/>
           <w:iCs/>
         </w:rPr>
-        <w:t>read____</w:t>
-      </w:r>
-    </w:p>
-    <w:p>
-      <w:pPr>
-        <w:pStyle w:val="Paragrafoelenco"/>
-        <w:numPr>
-          <w:ilvl w:val="0"/>
-          <w:numId w:val="1"/>
-        </w:numPr>
-        <w:jc w:val="both"/>
-      </w:pPr>
-      <w:r>
-        <w:t xml:space="preserve">Vedere file di ogni </w:t>
+        <w:t xml:space="preserve">IN SOSPESO </w:t>
+      </w:r>
+      <w:r>
+        <w:t xml:space="preserve">del file </w:t>
       </w:r>
       <w:r>
         <w:rPr>
@@ -310,6 +329,98 @@
           <w:i/>
           <w:iCs/>
         </w:rPr>
+        <w:t>PRIMA_NOTA</w:t>
+      </w:r>
+    </w:p>
+    <w:p>
+      <w:pPr>
+        <w:pStyle w:val="Paragrafoelenco"/>
+        <w:numPr>
+          <w:ilvl w:val="0"/>
+          <w:numId w:val="1"/>
+        </w:numPr>
+        <w:jc w:val="both"/>
+      </w:pPr>
+      <w:r>
+        <w:t xml:space="preserve">Non rinominare il file con </w:t>
+      </w:r>
+      <w:r>
+        <w:rPr>
+          <w:b/>
+          <w:bCs/>
+          <w:i/>
+          <w:iCs/>
+        </w:rPr>
+        <w:t>_</w:t>
+      </w:r>
+      <w:proofErr w:type="spellStart"/>
+      <w:r>
+        <w:rPr>
+          <w:b/>
+          <w:bCs/>
+          <w:i/>
+          <w:iCs/>
+        </w:rPr>
+        <w:t>checked</w:t>
+      </w:r>
+      <w:proofErr w:type="spellEnd"/>
+      <w:r>
+        <w:t xml:space="preserve"> se non è stata trovata la </w:t>
+      </w:r>
+      <w:proofErr w:type="spellStart"/>
+      <w:r>
+        <w:rPr>
+          <w:b/>
+          <w:bCs/>
+          <w:i/>
+          <w:iCs/>
+        </w:rPr>
+        <w:t>rowData</w:t>
+      </w:r>
+      <w:proofErr w:type="spellEnd"/>
+      <w:r>
+        <w:t xml:space="preserve"> -&gt; mettere questo controllo in tutte le funzioni di </w:t>
+      </w:r>
+      <w:proofErr w:type="spellStart"/>
+      <w:r>
+        <w:rPr>
+          <w:b/>
+          <w:bCs/>
+          <w:i/>
+          <w:iCs/>
+        </w:rPr>
+        <w:t>read</w:t>
+      </w:r>
+      <w:proofErr w:type="spellEnd"/>
+      <w:r>
+        <w:rPr>
+          <w:b/>
+          <w:bCs/>
+          <w:i/>
+          <w:iCs/>
+        </w:rPr>
+        <w:t>____</w:t>
+      </w:r>
+    </w:p>
+    <w:p>
+      <w:pPr>
+        <w:pStyle w:val="Paragrafoelenco"/>
+        <w:numPr>
+          <w:ilvl w:val="0"/>
+          <w:numId w:val="1"/>
+        </w:numPr>
+        <w:jc w:val="both"/>
+      </w:pPr>
+      <w:r>
+        <w:t xml:space="preserve">Vedere file di ogni </w:t>
+      </w:r>
+      <w:r>
+        <w:rPr>
+          <w:b/>
+          <w:bCs/>
+          <w:i/>
+          <w:iCs/>
+        </w:rPr>
         <w:t>decade</w:t>
       </w:r>
       <w:r>
@@ -491,7 +602,15 @@
         <w:jc w:val="both"/>
       </w:pPr>
       <w:r>
-        <w:t>Inserire stesso discorso delle 4 agenzie anche per AGOS</w:t>
+        <w:t xml:space="preserve">Inserire stesso discorso delle </w:t>
+      </w:r>
+      <w:proofErr w:type="gramStart"/>
+      <w:r>
+        <w:t>4</w:t>
+      </w:r>
+      <w:proofErr w:type="gramEnd"/>
+      <w:r>
+        <w:t xml:space="preserve"> agenzie anche per AGOS</w:t>
       </w:r>
       <w:r>
         <w:t>, anche qui chiedere l’importo del bonifico ricevuto e diminuirlo dal totale. AGOS fa riferimento a tutti i Finanziamenti a Consumo.</w:t>
@@ -581,14 +700,26 @@
         <w:t xml:space="preserve">TUTELA LEGALE </w:t>
       </w:r>
       <w:r>
-        <w:t xml:space="preserve">in cui viene effettuato il </w:t>
-      </w:r>
-      <w:r>
-        <w:rPr>
-          <w:i/>
-          <w:iCs/>
-        </w:rPr>
-        <w:t>reverse for loop</w:t>
+        <w:t xml:space="preserve">in cui viene effettuato </w:t>
+      </w:r>
+      <w:proofErr w:type="gramStart"/>
+      <w:r>
+        <w:t xml:space="preserve">il </w:t>
+      </w:r>
+      <w:r>
+        <w:rPr>
+          <w:i/>
+          <w:iCs/>
+        </w:rPr>
+        <w:t>reverse</w:t>
+      </w:r>
+      <w:proofErr w:type="gramEnd"/>
+      <w:r>
+        <w:rPr>
+          <w:i/>
+          <w:iCs/>
+        </w:rPr>
+        <w:t xml:space="preserve"> for loop</w:t>
       </w:r>
     </w:p>
     <w:p>
@@ -624,16 +755,32 @@
         <w:rPr>
           <w:highlight w:val="red"/>
         </w:rPr>
-        <w:t xml:space="preserve"> in quanto il file excel </w:t>
-      </w:r>
-      <w:r>
-        <w:rPr>
-          <w:i/>
-          <w:iCs/>
+        <w:t xml:space="preserve"> in quanto il file </w:t>
+      </w:r>
+      <w:proofErr w:type="spellStart"/>
+      <w:r>
+        <w:rPr>
           <w:highlight w:val="red"/>
         </w:rPr>
+        <w:t>excel</w:t>
+      </w:r>
+      <w:proofErr w:type="spellEnd"/>
+      <w:r>
+        <w:rPr>
+          <w:highlight w:val="red"/>
+        </w:rPr>
+        <w:t xml:space="preserve"> </w:t>
+      </w:r>
+      <w:proofErr w:type="spellStart"/>
+      <w:r>
+        <w:rPr>
+          <w:i/>
+          <w:iCs/>
+          <w:highlight w:val="red"/>
+        </w:rPr>
         <w:t>fogliocassa</w:t>
       </w:r>
+      <w:proofErr w:type="spellEnd"/>
       <w:r>
         <w:rPr>
           <w:highlight w:val="red"/>
@@ -711,7 +858,15 @@
         <w:t xml:space="preserve">Tutto il conteggio dei TOTALI SOSPESI NUOVI viene fatto come ultimo step dell’applicazione andando a leggere tutti i </w:t>
       </w:r>
       <w:r>
-        <w:t>dati contenuti nel foglio ‘SOSPESI’: vado a salvare solamente i dati relativi alle tabelle che non hanno alla 1^a riga NOTE la stringa “Eseguito”, in quanto, in tal caso, vuol dire che i SOSPESI NUOVI di quel giorno sono stati già inseriti precedentemente all’interno del foglio ‘PRIMA NOTA’. Dopo ogni scrittura dei SOSPESI NUOVI nel foglio ‘PRIMA NOTA’ vado ad inserire la stringa “Eseguito” nella riga del foglio ‘SOSPESI’ relativ</w:t>
+        <w:t xml:space="preserve">dati contenuti nel foglio ‘SOSPESI’: vado a salvare solamente i dati relativi alle tabelle che non hanno alla </w:t>
+      </w:r>
+      <w:proofErr w:type="gramStart"/>
+      <w:r>
+        <w:t>1^</w:t>
+      </w:r>
+      <w:proofErr w:type="gramEnd"/>
+      <w:r>
+        <w:t>a riga NOTE la stringa “Eseguito”, in quanto, in tal caso, vuol dire che i SOSPESI NUOVI di quel giorno sono stati già inseriti precedentemente all’interno del foglio ‘PRIMA NOTA’. Dopo ogni scrittura dei SOSPESI NUOVI nel foglio ‘PRIMA NOTA’ vado ad inserire la stringa “Eseguito” nella riga del foglio ‘SOSPESI’ relativ</w:t>
       </w:r>
       <w:r>
         <w:t>a alla tabella di quella data.</w:t>
@@ -778,39 +933,119 @@
         <w:jc w:val="both"/>
       </w:pPr>
       <w:r>
-        <w:t>Chiedere a Gigi perché sul foglio ‘PRIMA NOTA’ vi sono 2 colonne per la DATA (A e J)</w:t>
-      </w:r>
-    </w:p>
-    <w:p>
-      <w:pPr>
-        <w:pStyle w:val="Paragrafoelenco"/>
-        <w:numPr>
-          <w:ilvl w:val="0"/>
-          <w:numId w:val="1"/>
-        </w:numPr>
-        <w:jc w:val="both"/>
-        <w:rPr>
-          <w:highlight w:val="green"/>
-        </w:rPr>
-      </w:pPr>
-      <w:r>
-        <w:rPr>
-          <w:highlight w:val="green"/>
-        </w:rPr>
-        <w:t xml:space="preserve">Fare questo test: scrivere in un file excel una datetime.date e vedere come viene scritta. Se viene scritta in formato 01/01/2024 allora </w:t>
-      </w:r>
-      <w:r>
-        <w:rPr>
-          <w:highlight w:val="green"/>
-        </w:rPr>
-        <w:t>nel foglio ‘SOSPESI’ salvo tutte le date in questo formato invece che come stringhe, in questo modo quando vado a leggere i dati dal file excel dovrei ritrovarmi delle date di tipo datetime.datetime oppure datetime.date</w:t>
-      </w:r>
-      <w:r>
-        <w:rPr>
-          <w:highlight w:val="green"/>
-        </w:rPr>
-        <w:t>. Di conseguenza non devo più usare la convertStringToDatetime</w:t>
-      </w:r>
+        <w:t xml:space="preserve">Chiedere a Gigi perché sul foglio ‘PRIMA NOTA’ vi sono </w:t>
+      </w:r>
+      <w:proofErr w:type="gramStart"/>
+      <w:r>
+        <w:t>2</w:t>
+      </w:r>
+      <w:proofErr w:type="gramEnd"/>
+      <w:r>
+        <w:t xml:space="preserve"> colonne per la DATA (A e J)</w:t>
+      </w:r>
+    </w:p>
+    <w:p>
+      <w:pPr>
+        <w:pStyle w:val="Paragrafoelenco"/>
+        <w:numPr>
+          <w:ilvl w:val="0"/>
+          <w:numId w:val="1"/>
+        </w:numPr>
+        <w:jc w:val="both"/>
+        <w:rPr>
+          <w:highlight w:val="green"/>
+        </w:rPr>
+      </w:pPr>
+      <w:r>
+        <w:rPr>
+          <w:highlight w:val="green"/>
+        </w:rPr>
+        <w:t xml:space="preserve">Fare questo test: scrivere in un file </w:t>
+      </w:r>
+      <w:proofErr w:type="spellStart"/>
+      <w:r>
+        <w:rPr>
+          <w:highlight w:val="green"/>
+        </w:rPr>
+        <w:t>excel</w:t>
+      </w:r>
+      <w:proofErr w:type="spellEnd"/>
+      <w:r>
+        <w:rPr>
+          <w:highlight w:val="green"/>
+        </w:rPr>
+        <w:t xml:space="preserve"> una </w:t>
+      </w:r>
+      <w:proofErr w:type="spellStart"/>
+      <w:r>
+        <w:rPr>
+          <w:highlight w:val="green"/>
+        </w:rPr>
+        <w:t>datetime.date</w:t>
+      </w:r>
+      <w:proofErr w:type="spellEnd"/>
+      <w:r>
+        <w:rPr>
+          <w:highlight w:val="green"/>
+        </w:rPr>
+        <w:t xml:space="preserve"> e vedere come viene scritta. Se viene scritta in formato 01/01/2024 allora </w:t>
+      </w:r>
+      <w:r>
+        <w:rPr>
+          <w:highlight w:val="green"/>
+        </w:rPr>
+        <w:t xml:space="preserve">nel foglio ‘SOSPESI’ salvo tutte le date in questo formato invece che come stringhe, in questo modo quando vado a leggere i dati dal file </w:t>
+      </w:r>
+      <w:proofErr w:type="spellStart"/>
+      <w:r>
+        <w:rPr>
+          <w:highlight w:val="green"/>
+        </w:rPr>
+        <w:t>excel</w:t>
+      </w:r>
+      <w:proofErr w:type="spellEnd"/>
+      <w:r>
+        <w:rPr>
+          <w:highlight w:val="green"/>
+        </w:rPr>
+        <w:t xml:space="preserve"> dovrei ritrovarmi delle date di tipo </w:t>
+      </w:r>
+      <w:proofErr w:type="spellStart"/>
+      <w:r>
+        <w:rPr>
+          <w:highlight w:val="green"/>
+        </w:rPr>
+        <w:t>datetime.datetime</w:t>
+      </w:r>
+      <w:proofErr w:type="spellEnd"/>
+      <w:r>
+        <w:rPr>
+          <w:highlight w:val="green"/>
+        </w:rPr>
+        <w:t xml:space="preserve"> oppure </w:t>
+      </w:r>
+      <w:proofErr w:type="spellStart"/>
+      <w:r>
+        <w:rPr>
+          <w:highlight w:val="green"/>
+        </w:rPr>
+        <w:t>datetime.date</w:t>
+      </w:r>
+      <w:proofErr w:type="spellEnd"/>
+      <w:r>
+        <w:rPr>
+          <w:highlight w:val="green"/>
+        </w:rPr>
+        <w:t xml:space="preserve">. Di conseguenza non devo più usare la </w:t>
+      </w:r>
+      <w:proofErr w:type="spellStart"/>
+      <w:r>
+        <w:rPr>
+          <w:highlight w:val="green"/>
+        </w:rPr>
+        <w:t>convertStringToDatetime</w:t>
+      </w:r>
+      <w:proofErr w:type="spellEnd"/>
     </w:p>
     <w:p>
       <w:pPr>
@@ -834,7 +1069,35 @@
         <w:rPr>
           <w:highlight w:val="green"/>
         </w:rPr>
-        <w:t>di TUTELA LEGALE (fogliocassa) nel foglio ‘SOSPESI’ vengono salvate come Timestamp in formato non corretto -&gt; sistemare</w:t>
+        <w:t>di TUTELA LEGALE (</w:t>
+      </w:r>
+      <w:proofErr w:type="spellStart"/>
+      <w:r>
+        <w:rPr>
+          <w:highlight w:val="green"/>
+        </w:rPr>
+        <w:t>fogliocassa</w:t>
+      </w:r>
+      <w:proofErr w:type="spellEnd"/>
+      <w:r>
+        <w:rPr>
+          <w:highlight w:val="green"/>
+        </w:rPr>
+        <w:t xml:space="preserve">) nel foglio ‘SOSPESI’ vengono salvate come </w:t>
+      </w:r>
+      <w:proofErr w:type="spellStart"/>
+      <w:r>
+        <w:rPr>
+          <w:highlight w:val="green"/>
+        </w:rPr>
+        <w:t>Timestamp</w:t>
+      </w:r>
+      <w:proofErr w:type="spellEnd"/>
+      <w:r>
+        <w:rPr>
+          <w:highlight w:val="green"/>
+        </w:rPr>
+        <w:t xml:space="preserve"> in formato non corretto -&gt; sistemare</w:t>
       </w:r>
     </w:p>
     <w:p>
@@ -974,14 +1237,31 @@
         <w:jc w:val="both"/>
       </w:pPr>
       <w:r>
-        <w:t xml:space="preserve">Vedere se utilizzando .index() della lista al posto del ciclo for è più veloce nel trovare i vari indici di riga: probabilmente bisogna prima convertire il dataframe in una lista con il metodo </w:t>
-      </w:r>
-      <w:r>
-        <w:rPr>
-          <w:i/>
-          <w:iCs/>
-        </w:rPr>
-        <w:t>dataframe.tolist()</w:t>
+        <w:t xml:space="preserve">Vedere se utilizzando .index() della lista al posto del ciclo for è più veloce nel trovare i vari indici di riga: probabilmente bisogna prima convertire il </w:t>
+      </w:r>
+      <w:proofErr w:type="spellStart"/>
+      <w:r>
+        <w:t>dataframe</w:t>
+      </w:r>
+      <w:proofErr w:type="spellEnd"/>
+      <w:r>
+        <w:t xml:space="preserve"> in una lista con il metodo </w:t>
+      </w:r>
+      <w:proofErr w:type="spellStart"/>
+      <w:r>
+        <w:rPr>
+          <w:i/>
+          <w:iCs/>
+        </w:rPr>
+        <w:t>dataframe.tolist</w:t>
+      </w:r>
+      <w:proofErr w:type="spellEnd"/>
+      <w:r>
+        <w:rPr>
+          <w:i/>
+          <w:iCs/>
+        </w:rPr>
+        <w:t>()</w:t>
       </w:r>
     </w:p>
     <w:p>
@@ -1097,12 +1377,26 @@
         <w:rPr>
           <w:highlight w:val="red"/>
         </w:rPr>
-        <w:t>Chiedere a Gigi se vuole che la scritta ‘Eseguito’ la metto anche per il giorno corrente (in tal caso non deve mai lanciare il programma prima di aver scaricato tutti i file) oppure se preferisce ch</w:t>
-      </w:r>
+        <w:t xml:space="preserve">Chiedere a Gigi se vuole che la scritta ‘Eseguito’ </w:t>
+      </w:r>
+      <w:proofErr w:type="gramStart"/>
       <w:r>
         <w:rPr>
           <w:highlight w:val="red"/>
         </w:rPr>
+        <w:t>la metto anche</w:t>
+      </w:r>
+      <w:proofErr w:type="gramEnd"/>
+      <w:r>
+        <w:rPr>
+          <w:highlight w:val="red"/>
+        </w:rPr>
+        <w:t xml:space="preserve"> per il giorno corrente (in tal caso non deve mai lanciare il programma prima di aver scaricato tutti i file) oppure se preferisce ch</w:t>
+      </w:r>
+      <w:r>
+        <w:rPr>
+          <w:highlight w:val="red"/>
+        </w:rPr>
         <w:t>e tale stringa venga inserita fino al giorno precedente in modo tale da non avere questo problema, al massimo sarà lui poi ad andare a scrivere Eseguito nella tabella del giorno corrente nel caso in cui faccia delle modifiche nei TOTALI SOSPESI NUOVI in modo tale da non effettuare altre modifiche.</w:t>
       </w:r>
     </w:p>
@@ -1164,7 +1458,15 @@
         <w:jc w:val="both"/>
       </w:pPr>
       <w:r>
-        <w:t>Si può pensare di rinominare il foglio ‘PRIMA NOTA’ come ‘OLD PRIMA NOTA’ e di creare un nuovo foglio ‘PRIMA NOTA’ che abbia al suo interno delle tabelle pulite e formattate come vogliamo noi. Nella 1^a tabella si andranno a prendere dei valori dall’ultima tabella del foglio ‘OLD PRIMA NOTA’, mentre per tutte le altre no. In questo modo manteniamo tutto il vecchio lavoro di Gigi e da una certa data in poi iniziamo a lavorare solamente con l’applicazione.</w:t>
+        <w:t xml:space="preserve">Si può pensare di rinominare il foglio ‘PRIMA NOTA’ come ‘OLD PRIMA NOTA’ e di creare un nuovo foglio ‘PRIMA NOTA’ che abbia al suo interno delle tabelle pulite e formattate come vogliamo noi. Nella </w:t>
+      </w:r>
+      <w:proofErr w:type="gramStart"/>
+      <w:r>
+        <w:t>1^</w:t>
+      </w:r>
+      <w:proofErr w:type="gramEnd"/>
+      <w:r>
+        <w:t>a tabella si andranno a prendere dei valori dall’ultima tabella del foglio ‘OLD PRIMA NOTA’, mentre per tutte le altre no. In questo modo manteniamo tutto il vecchio lavoro di Gigi e da una certa data in poi iniziamo a lavorare solamente con l’applicazione.</w:t>
       </w:r>
     </w:p>
     <w:p>
@@ -1188,8 +1490,14 @@
           <w:numId w:val="3"/>
         </w:numPr>
         <w:jc w:val="both"/>
-      </w:pPr>
-      <w:r>
+        <w:rPr>
+          <w:highlight w:val="green"/>
+        </w:rPr>
+      </w:pPr>
+      <w:r>
+        <w:rPr>
+          <w:highlight w:val="green"/>
+        </w:rPr>
         <w:t>Considerare importi negativi per INCASSI e PROVVIGIONI</w:t>
       </w:r>
     </w:p>
@@ -1201,11 +1509,20 @@
           <w:numId w:val="3"/>
         </w:numPr>
         <w:jc w:val="both"/>
-      </w:pPr>
-      <w:r>
+        <w:rPr>
+          <w:highlight w:val="green"/>
+        </w:rPr>
+      </w:pPr>
+      <w:r>
+        <w:rPr>
+          <w:highlight w:val="green"/>
+        </w:rPr>
         <w:t>Per le PROVVIGIONI devo considerare i MOBILE POS</w:t>
       </w:r>
       <w:r>
+        <w:rPr>
+          <w:highlight w:val="green"/>
+        </w:rPr>
         <w:t xml:space="preserve"> e VIRTUAL POS</w:t>
       </w:r>
     </w:p>
@@ -1217,8 +1534,14 @@
           <w:numId w:val="3"/>
         </w:numPr>
         <w:jc w:val="both"/>
-      </w:pPr>
-      <w:r>
+        <w:rPr>
+          <w:highlight w:val="green"/>
+        </w:rPr>
+      </w:pPr>
+      <w:r>
+        <w:rPr>
+          <w:highlight w:val="green"/>
+        </w:rPr>
         <w:t>Ricontrollare se considero FINANZIAMENTO AL CONSUMO</w:t>
       </w:r>
     </w:p>
@@ -1243,8 +1566,14 @@
           <w:numId w:val="3"/>
         </w:numPr>
         <w:jc w:val="both"/>
-      </w:pPr>
-      <w:r>
+        <w:rPr>
+          <w:highlight w:val="green"/>
+        </w:rPr>
+      </w:pPr>
+      <w:r>
+        <w:rPr>
+          <w:highlight w:val="green"/>
+        </w:rPr>
         <w:t>Inserire errore se metodo di pagamento nuovo</w:t>
       </w:r>
     </w:p>
@@ -1256,8 +1585,14 @@
           <w:numId w:val="3"/>
         </w:numPr>
         <w:jc w:val="both"/>
-      </w:pPr>
-      <w:r>
+        <w:rPr>
+          <w:highlight w:val="green"/>
+        </w:rPr>
+      </w:pPr>
+      <w:r>
+        <w:rPr>
+          <w:highlight w:val="green"/>
+        </w:rPr>
         <w:t>Togliere errore se da un file di GENERALI, CATTOLICA o TUTELA LEGALE sono vuoti quindi non si legge la data: Data mancante</w:t>
       </w:r>
     </w:p>
@@ -1283,8 +1618,14 @@
           <w:numId w:val="3"/>
         </w:numPr>
         <w:jc w:val="both"/>
-      </w:pPr>
-      <w:r>
+        <w:rPr>
+          <w:highlight w:val="green"/>
+        </w:rPr>
+      </w:pPr>
+      <w:r>
+        <w:rPr>
+          <w:highlight w:val="green"/>
+        </w:rPr>
         <w:t>Fare prova con file di CATTOLICA e GENERALI vuoti</w:t>
       </w:r>
     </w:p>
@@ -1298,7 +1639,15 @@
         <w:jc w:val="both"/>
       </w:pPr>
       <w:r>
-        <w:t>Gigi in ‘PRIMA NOTA’ va a prendere dei totali che si trovano nei fogli dei ‘BONIFICI’ e dei ‘SOSPESI’, ma in ‘PRIMA NOTA’ non ci sono le tabelle dei sabato e delle domeniche, che invece ci sono per ‘BONIFICI’ e ‘SOSPESI’, di conseguenza potrebbe essere sbagliat</w:t>
+        <w:t xml:space="preserve">Gigi in ‘PRIMA NOTA’ va a prendere dei totali che si trovano nei fogli dei ‘BONIFICI’ e dei ‘SOSPESI’, ma in ‘PRIMA NOTA’ non ci sono le tabelle </w:t>
+      </w:r>
+      <w:proofErr w:type="gramStart"/>
+      <w:r>
+        <w:t>dei sabato</w:t>
+      </w:r>
+      <w:proofErr w:type="gramEnd"/>
+      <w:r>
+        <w:t xml:space="preserve"> e delle domeniche, che invece ci sono per ‘BONIFICI’ e ‘SOSPESI’, di conseguenza potrebbe essere sbagliat</w:t>
       </w:r>
       <w:r>
         <w:t>a la tabella da cui si vanno a prendere tali valori</w:t>
@@ -1312,8 +1661,14 @@
           <w:numId w:val="3"/>
         </w:numPr>
         <w:jc w:val="both"/>
-      </w:pPr>
-      <w:r>
+        <w:rPr>
+          <w:highlight w:val="green"/>
+        </w:rPr>
+      </w:pPr>
+      <w:r>
+        <w:rPr>
+          <w:highlight w:val="green"/>
+        </w:rPr>
         <w:t>Capire come gestire per i fogli ‘BONIFICI’ e ‘SOSPESI’ i casi di bonifici, contanti, assegni, ecc. con importi negativi. Per i totali degli incassi e delle provvigioni non ci sono problemi per ora.</w:t>
       </w:r>
     </w:p>
@@ -1321,21 +1676,6 @@
       <w:pPr>
         <w:jc w:val="both"/>
       </w:pPr>
-    </w:p>
-    <w:p>
-      <w:pPr>
-        <w:jc w:val="both"/>
-      </w:pPr>
-    </w:p>
-    <w:p>
-      <w:pPr>
-        <w:jc w:val="both"/>
-      </w:pPr>
-    </w:p>
-    <w:p>
-      <w:pPr>
-        <w:jc w:val="both"/>
-      </w:pPr>
       <w:r>
         <w:t>File particolari:</w:t>
       </w:r>
@@ -1440,7 +1780,31 @@
         <w:t xml:space="preserve">GENERALI 01/03/2024: BONIFICO con IMPORTO NEGATIVO e </w:t>
       </w:r>
       <w:r>
-        <w:t>“Restituz. RID agenziale”, lo inserisco nei sospesi? Come tratto eventuali altri “Restituz. RID adenziale”? Li considero comunque per gli INCASSI e le PROVVIGIONI? Se fosse stato un importo positivo l’avrei dovuto mettere nel foglio ‘BONIFICI’?</w:t>
+        <w:t>“</w:t>
+      </w:r>
+      <w:proofErr w:type="spellStart"/>
+      <w:r>
+        <w:t>Restituz</w:t>
+      </w:r>
+      <w:proofErr w:type="spellEnd"/>
+      <w:r>
+        <w:t>. RID agenziale”, lo inserisco nei sospesi? Come tratto eventuali altri “</w:t>
+      </w:r>
+      <w:proofErr w:type="spellStart"/>
+      <w:r>
+        <w:t>Restituz</w:t>
+      </w:r>
+      <w:proofErr w:type="spellEnd"/>
+      <w:r>
+        <w:t xml:space="preserve">. RID </w:t>
+      </w:r>
+      <w:proofErr w:type="spellStart"/>
+      <w:r>
+        <w:t>adenziale</w:t>
+      </w:r>
+      <w:proofErr w:type="spellEnd"/>
+      <w:r>
+        <w:t>”? Li considero comunque per gli INCASSI e le PROVVIGIONI? Se fosse stato un importo positivo l’avrei dovuto mettere nel foglio ‘BONIFICI’?</w:t>
       </w:r>
     </w:p>
     <w:p>
@@ -1469,7 +1833,15 @@
         <w:jc w:val="both"/>
       </w:pPr>
       <w:r>
-        <w:t>GENERALI 11/03/2024: REGOLAZIONE SU CONTO COMPENSO con importo negativo e “Incentivo sul raggiung. Target”, come lo tratto?</w:t>
+        <w:t xml:space="preserve">GENERALI 11/03/2024: REGOLAZIONE SU CONTO COMPENSO con importo negativo e “Incentivo sul </w:t>
+      </w:r>
+      <w:proofErr w:type="spellStart"/>
+      <w:r>
+        <w:t>raggiung</w:t>
+      </w:r>
+      <w:proofErr w:type="spellEnd"/>
+      <w:r>
+        <w:t>. Target”, come lo tratto?</w:t>
       </w:r>
     </w:p>
     <w:p>
@@ -1546,8 +1918,28 @@
         </w:numPr>
         <w:jc w:val="both"/>
       </w:pPr>
-      <w:r>
-        <w:t>MPos, MOBILE POS, VIRTUAL POS -&gt; li considero solo per il calcolo di incassi e provvigioni senza copiarne i dati in qualche foglio giusto?</w:t>
+      <w:proofErr w:type="spellStart"/>
+      <w:r>
+        <w:t>MPos</w:t>
+      </w:r>
+      <w:proofErr w:type="spellEnd"/>
+      <w:r>
+        <w:t>, MOBILE POS, VIRTUAL POS -&gt; li considero solo per il calcolo d</w:t>
+      </w:r>
+      <w:r>
+        <w:t>ell</w:t>
+      </w:r>
+      <w:r>
+        <w:t>e provvigioni senza copiarne i dati in qualche foglio giusto?</w:t>
+      </w:r>
+      <w:r>
+        <w:t xml:space="preserve"> </w:t>
+      </w:r>
+      <w:r>
+        <w:rPr>
+          <w:highlight w:val="green"/>
+        </w:rPr>
+        <w:t>SI</w:t>
       </w:r>
     </w:p>
     <w:p>
@@ -1565,6 +1957,15 @@
       <w:r>
         <w:t>vigione negative</w:t>
       </w:r>
+      <w:r>
+        <w:t xml:space="preserve"> -&gt; </w:t>
+      </w:r>
+      <w:r>
+        <w:rPr>
+          <w:highlight w:val="green"/>
+        </w:rPr>
+        <w:t>CATTOLICA se incasso è negativo anche la provvigione è negativa</w:t>
+      </w:r>
     </w:p>
     <w:p>
       <w:pPr>
@@ -1574,11 +1975,20 @@
           <w:numId w:val="4"/>
         </w:numPr>
         <w:jc w:val="both"/>
-      </w:pPr>
-      <w:r>
+        <w:rPr>
+          <w:highlight w:val="green"/>
+        </w:rPr>
+      </w:pPr>
+      <w:r>
+        <w:rPr>
+          <w:highlight w:val="green"/>
+        </w:rPr>
         <w:t>Quando aggiungo BONIFICI e CONTANTI con importo negativi nel foglio ‘SOSPESI’, devo lasciarli col segno negativo o devo metterli col segno +?</w:t>
       </w:r>
       <w:r>
+        <w:rPr>
+          <w:highlight w:val="green"/>
+        </w:rPr>
         <w:t xml:space="preserve"> Stessa domanda per il calcolo dei NUOVI SOSPESI. In quanto, avendo il segno negativo andranno a diminuire il totale.</w:t>
       </w:r>
     </w:p>
@@ -1590,8 +2000,14 @@
           <w:numId w:val="4"/>
         </w:numPr>
         <w:jc w:val="both"/>
-      </w:pPr>
-      <w:r>
+        <w:rPr>
+          <w:highlight w:val="green"/>
+        </w:rPr>
+      </w:pPr>
+      <w:r>
+        <w:rPr>
+          <w:highlight w:val="green"/>
+        </w:rPr>
         <w:t>I SOSPESI NUOVI creati con i dati del venerdì devono essere messi nella tabella di ‘PRIMA NOTA’ del lunedì o vanno bene anche nella tabella del sabato? Perché in tal caso bisogna appunto creare sempre la tabella per tutti i giorni.</w:t>
       </w:r>
     </w:p>
@@ -1600,8 +2016,169 @@
         <w:jc w:val="both"/>
       </w:pPr>
       <w:r>
+        <w:t>Capire in che foglio salvare le varie particolarità, e nel caso di SOSPESI particolari se considerarli o meno per i NUOVI SOSPESI scritti nel foglio ‘PRIMA NOTA’</w:t>
+      </w:r>
+    </w:p>
+    <w:p>
+      <w:pPr>
+        <w:pStyle w:val="Paragrafoelenco"/>
+        <w:numPr>
+          <w:ilvl w:val="0"/>
+          <w:numId w:val="4"/>
+        </w:numPr>
+        <w:jc w:val="both"/>
+      </w:pPr>
+      <w:r>
+        <w:rPr>
+          <w:highlight w:val="green"/>
+        </w:rPr>
+        <w:t>BONIFICI, ASSEGNI, CONTANTI con importi negativi inserirli in un nuovo foglio ‘RIMBORSI’ e non nel foglio ‘SOSPESI’</w:t>
+      </w:r>
+      <w:r>
+        <w:t xml:space="preserve"> e aggiungerli come TOTALE sotto il TOTALE dei NUOVI SOSPESI del foglio ‘PRIMA NOTA’</w:t>
+      </w:r>
+    </w:p>
+    <w:p>
+      <w:pPr>
+        <w:pStyle w:val="Paragrafoelenco"/>
+        <w:numPr>
+          <w:ilvl w:val="0"/>
+          <w:numId w:val="4"/>
+        </w:numPr>
+        <w:jc w:val="both"/>
+      </w:pPr>
+      <w:r>
         <w:lastRenderedPageBreak/>
-        <w:t>Capire in che foglio salvare le varie particolarità, e nel caso di SOSPESI particolari se considerarli o meno per i NUOVI SOSPESI scritti nel foglio ‘PRIMA NOTA’</w:t>
+        <w:t>In tutti i fogli c’è lo stesso numero di righe del foglio ‘PRIMA NOTA’: cambiare #define per il salto</w:t>
+      </w:r>
+    </w:p>
+    <w:p>
+      <w:pPr>
+        <w:pStyle w:val="Paragrafoelenco"/>
+        <w:numPr>
+          <w:ilvl w:val="0"/>
+          <w:numId w:val="4"/>
+        </w:numPr>
+        <w:jc w:val="both"/>
+      </w:pPr>
+      <w:r>
+        <w:t>Se un importo</w:t>
+      </w:r>
+      <w:r>
+        <w:t xml:space="preserve"> BONIFICO (NON FIN. AL CONSUMO), CONTANTE, </w:t>
+      </w:r>
+      <w:proofErr w:type="spellStart"/>
+      <w:r>
+        <w:t>ecc</w:t>
+      </w:r>
+      <w:proofErr w:type="spellEnd"/>
+      <w:r>
+        <w:t xml:space="preserve"> è negativo allora la provvigione deve essere sempre NEGATIVA</w:t>
+      </w:r>
+      <w:r>
+        <w:t xml:space="preserve"> -&gt; ATTENZIONE A NON CONSIDERARLO PER IL FINANZIAMENTO AL CONSUMO. In realtà il BONIFICO del FIN. AL CONSUMO non ha la provvigione, idem per FINANZIAMENTO AL CONSUMO con importo negativo, quindi in realtà non cambia nulla.</w:t>
+      </w:r>
+    </w:p>
+    <w:p>
+      <w:pPr>
+        <w:pStyle w:val="Paragrafoelenco"/>
+        <w:numPr>
+          <w:ilvl w:val="0"/>
+          <w:numId w:val="4"/>
+        </w:numPr>
+        <w:jc w:val="both"/>
+        <w:rPr>
+          <w:highlight w:val="green"/>
+        </w:rPr>
+      </w:pPr>
+      <w:r>
+        <w:rPr>
+          <w:highlight w:val="green"/>
+        </w:rPr>
+        <w:t>Per GENERALI: nel caso di “REGOLAZIONE SU CONTO COMPENSO;” oppure “REGOLAZIONE SU CONTO COMPENSO; COMPENSAZIONE” devo cambiare il segno a ciò che c’è negli IMPORTI e considerarlo per le provvigioni MA NON per gli INCASSI</w:t>
+      </w:r>
+      <w:r>
+        <w:rPr>
+          <w:highlight w:val="green"/>
+        </w:rPr>
+        <w:t>. Non devono essere inseriti in nessun foglio.</w:t>
+      </w:r>
+    </w:p>
+    <w:p>
+      <w:pPr>
+        <w:pStyle w:val="Paragrafoelenco"/>
+        <w:numPr>
+          <w:ilvl w:val="0"/>
+          <w:numId w:val="4"/>
+        </w:numPr>
+        <w:jc w:val="both"/>
+      </w:pPr>
+      <w:r>
+        <w:t>Se trovo un “</w:t>
+      </w:r>
+      <w:proofErr w:type="spellStart"/>
+      <w:r>
+        <w:t>Restituz</w:t>
+      </w:r>
+      <w:proofErr w:type="spellEnd"/>
+      <w:r>
+        <w:t>. RID agenziale</w:t>
+      </w:r>
+      <w:r>
+        <w:t xml:space="preserve">” nella </w:t>
+      </w:r>
+      <w:proofErr w:type="gramStart"/>
+      <w:r>
+        <w:t>1^</w:t>
+      </w:r>
+      <w:proofErr w:type="gramEnd"/>
+      <w:r>
+        <w:t>a colonna di GENERALI salto completamente quella riga: caso rarissimo. Inserire magari un messaggio su console evidente</w:t>
+      </w:r>
+    </w:p>
+    <w:p>
+      <w:pPr>
+        <w:pStyle w:val="Paragrafoelenco"/>
+        <w:numPr>
+          <w:ilvl w:val="0"/>
+          <w:numId w:val="4"/>
+        </w:numPr>
+        <w:jc w:val="both"/>
+      </w:pPr>
+      <w:r>
+        <w:t xml:space="preserve">In CATTOLICA i Rid li considero solo per le </w:t>
+      </w:r>
+      <w:r>
+        <w:t>provvigioni, quindi,</w:t>
+      </w:r>
+      <w:r>
+        <w:t xml:space="preserve"> non li metto nel foglio ‘SOSPESI’</w:t>
+      </w:r>
+    </w:p>
+    <w:p>
+      <w:pPr>
+        <w:pStyle w:val="Paragrafoelenco"/>
+        <w:numPr>
+          <w:ilvl w:val="0"/>
+          <w:numId w:val="4"/>
+        </w:numPr>
+        <w:jc w:val="both"/>
+      </w:pPr>
+      <w:r>
+        <w:t>In CATTOLICA: “Automatico” lo considero solo per le provvigioni, no foglio ‘SOSPESI’</w:t>
+      </w:r>
+    </w:p>
+    <w:p>
+      <w:pPr>
+        <w:pStyle w:val="Paragrafoelenco"/>
+        <w:numPr>
+          <w:ilvl w:val="0"/>
+          <w:numId w:val="4"/>
+        </w:numPr>
+        <w:jc w:val="both"/>
+      </w:pPr>
+      <w:r>
+        <w:t>Controllare incassi e provvigioni CATTOLICA per il 29/02/2024.</w:t>
       </w:r>
     </w:p>
     <w:p>

</xml_diff>

<commit_message>
Eseguita modifica per 'ANTICIPO AGENTE'. Sistemati problemi per foglio 'SOSPESI' per file di TUTELA LEGALE. Modificate le print.
</commit_message>
<xml_diff>
--- a/File_Gigi/Osservazioni.docx
+++ b/File_Gigi/Osservazioni.docx
@@ -2292,8 +2292,18 @@
         <w:jc w:val="both"/>
       </w:pPr>
       <w:r>
-        <w:t>Nel caso di ANTICIPO AGENTE per GENERALI devo considerare anche le PROVVIGIONI o solo gli INCASSI?</w:t>
-      </w:r>
+        <w:t>Rivedere con Gigi la formula per calcolare i VECCHI SOSPESI</w:t>
+      </w:r>
+    </w:p>
+    <w:p>
+      <w:pPr>
+        <w:pStyle w:val="Paragrafoelenco"/>
+        <w:numPr>
+          <w:ilvl w:val="0"/>
+          <w:numId w:val="4"/>
+        </w:numPr>
+        <w:jc w:val="both"/>
+      </w:pPr>
     </w:p>
     <w:sectPr>
       <w:pgSz w:w="11906" w:h="16838"/>

</xml_diff>

<commit_message>
Inserito blocco nel caso di nuovo collaboratore non trovato nel file elenco_collaboratori_agenzia.xlsx o nel caso di cella del collaboratore vuota. Inserita gestione del 'Deposito' come TIPO per GENERALI. Ottimizzata scrittura dei dati relativi a TUTELA LEGALE. Inseriti tempi di esecuzione per ogni compagnia.
</commit_message>
<xml_diff>
--- a/File_Gigi/Osservazioni.docx
+++ b/File_Gigi/Osservazioni.docx
@@ -12,15 +12,7 @@
         <w:jc w:val="both"/>
       </w:pPr>
       <w:r>
-        <w:t xml:space="preserve">Per facilitare i singoli </w:t>
-      </w:r>
-      <w:proofErr w:type="spellStart"/>
-      <w:r>
-        <w:t>sheet</w:t>
-      </w:r>
-      <w:proofErr w:type="spellEnd"/>
-      <w:r>
-        <w:t xml:space="preserve"> come ad es. </w:t>
+        <w:t xml:space="preserve">Per facilitare i singoli sheet come ad es. </w:t>
       </w:r>
       <w:r>
         <w:rPr>
@@ -32,17 +24,8 @@
         <w:t>BONIFICI GENERALI</w:t>
       </w:r>
       <w:r>
-        <w:t xml:space="preserve"> potrei inserire il nome delle colonne solamente nella riga = 1 del file </w:t>
-      </w:r>
-      <w:proofErr w:type="spellStart"/>
-      <w:r>
-        <w:t>excel</w:t>
-      </w:r>
-      <w:proofErr w:type="spellEnd"/>
-      <w:r>
-        <w:t xml:space="preserve">, bloccare la vista di tale riga in modo tale che sia sempre visibile anche quando si scrolla in basso e suddividere le varie date con 2 righe colorate completamente di rosso. In questo modo posso sfruttare meglio i vari pacchetti di Python in quanto avrei una sola riga come </w:t>
-      </w:r>
-      <w:proofErr w:type="spellStart"/>
+        <w:t xml:space="preserve"> potrei inserire il nome delle colonne solamente nella riga = 1 del file excel, bloccare la vista di tale riga in modo tale che sia sempre visibile anche quando si scrolla in basso e suddividere le varie date con 2 righe colorate completamente di rosso. In questo modo posso sfruttare meglio i vari pacchetti di Python in quanto avrei una sola riga come </w:t>
+      </w:r>
       <w:r>
         <w:rPr>
           <w:i/>
@@ -50,7 +33,6 @@
         </w:rPr>
         <w:t>header</w:t>
       </w:r>
-      <w:proofErr w:type="spellEnd"/>
       <w:r>
         <w:t>.</w:t>
       </w:r>
@@ -86,7 +68,6 @@
         </w:numPr>
         <w:jc w:val="both"/>
       </w:pPr>
-      <w:proofErr w:type="spellStart"/>
       <w:r>
         <w:rPr>
           <w:b/>
@@ -103,9 +84,8 @@
           <w:i/>
           <w:iCs/>
         </w:rPr>
-        <w:t>yinstaller</w:t>
-      </w:r>
-      <w:proofErr w:type="spellEnd"/>
+        <w:t xml:space="preserve">yinstaller readExcel.py </w:t>
+      </w:r>
       <w:r>
         <w:rPr>
           <w:b/>
@@ -113,7 +93,7 @@
           <w:i/>
           <w:iCs/>
         </w:rPr>
-        <w:t xml:space="preserve"> readExcel.py </w:t>
+        <w:t>--</w:t>
       </w:r>
       <w:r>
         <w:rPr>
@@ -122,9 +102,11 @@
           <w:i/>
           <w:iCs/>
         </w:rPr>
-        <w:t>--</w:t>
-      </w:r>
-      <w:proofErr w:type="spellStart"/>
+        <w:t>onefile</w:t>
+      </w:r>
+      <w:r>
+        <w:t xml:space="preserve">: comando per generare file </w:t>
+      </w:r>
       <w:r>
         <w:rPr>
           <w:b/>
@@ -132,11 +114,7 @@
           <w:i/>
           <w:iCs/>
         </w:rPr>
-        <w:t>onefile</w:t>
-      </w:r>
-      <w:proofErr w:type="spellEnd"/>
-      <w:r>
-        <w:t xml:space="preserve">: comando per generare file </w:t>
+        <w:t>.e</w:t>
       </w:r>
       <w:r>
         <w:rPr>
@@ -145,9 +123,11 @@
           <w:i/>
           <w:iCs/>
         </w:rPr>
-        <w:t>.</w:t>
-      </w:r>
-      <w:proofErr w:type="spellStart"/>
+        <w:t xml:space="preserve">xe </w:t>
+      </w:r>
+      <w:r>
+        <w:t xml:space="preserve">partendo dal file </w:t>
+      </w:r>
       <w:r>
         <w:rPr>
           <w:b/>
@@ -155,7 +135,49 @@
           <w:i/>
           <w:iCs/>
         </w:rPr>
-        <w:t>e</w:t>
+        <w:t>.py</w:t>
+      </w:r>
+      <w:r>
+        <w:t xml:space="preserve"> indicato</w:t>
+      </w:r>
+    </w:p>
+    <w:p>
+      <w:pPr>
+        <w:pStyle w:val="Paragrafoelenco"/>
+        <w:numPr>
+          <w:ilvl w:val="0"/>
+          <w:numId w:val="1"/>
+        </w:numPr>
+        <w:jc w:val="both"/>
+      </w:pPr>
+      <w:r>
+        <w:t>Chiedere a Gigi se per ogni file di Cattolica e Generali i dati che si prendono fanno riferimento ad una singola data, e che quindi tutti questi dati vengano inseriti in un’unica tabella del file PRIMA NOTA, altrimenti bisogna aggiungere ulteriori controlli</w:t>
+      </w:r>
+    </w:p>
+    <w:p>
+      <w:pPr>
+        <w:pStyle w:val="Paragrafoelenco"/>
+        <w:numPr>
+          <w:ilvl w:val="0"/>
+          <w:numId w:val="1"/>
+        </w:numPr>
+        <w:jc w:val="both"/>
+      </w:pPr>
+      <w:r>
+        <w:t>Inserire errori nel codice se i dati letti da un file sono errati (ad es. data sbagliata -&gt; non trovo il file quindi non leggo nulla)</w:t>
+      </w:r>
+    </w:p>
+    <w:p>
+      <w:pPr>
+        <w:pStyle w:val="Paragrafoelenco"/>
+        <w:numPr>
+          <w:ilvl w:val="0"/>
+          <w:numId w:val="1"/>
+        </w:numPr>
+        <w:jc w:val="both"/>
+      </w:pPr>
+      <w:r>
+        <w:t xml:space="preserve">Farsi inviare da Gigi tutti i file di gennaio e febbraio di Cattolica e di Generali in modo tale da fare dei test: controllare il tipo di dato degli </w:t>
       </w:r>
       <w:r>
         <w:rPr>
@@ -164,9 +186,8 @@
           <w:i/>
           <w:iCs/>
         </w:rPr>
-        <w:t>xe</w:t>
-      </w:r>
-      <w:proofErr w:type="spellEnd"/>
+        <w:t>importi</w:t>
+      </w:r>
       <w:r>
         <w:rPr>
           <w:b/>
@@ -177,7 +198,30 @@
         <w:t xml:space="preserve"> </w:t>
       </w:r>
       <w:r>
-        <w:t xml:space="preserve">partendo dal file </w:t>
+        <w:t>che si hanno in tali file (</w:t>
+      </w:r>
+      <w:r>
+        <w:rPr>
+          <w:i/>
+          <w:iCs/>
+        </w:rPr>
+        <w:t>string, int, float</w:t>
+      </w:r>
+      <w:r>
+        <w:t>)</w:t>
+      </w:r>
+    </w:p>
+    <w:p>
+      <w:pPr>
+        <w:pStyle w:val="Paragrafoelenco"/>
+        <w:numPr>
+          <w:ilvl w:val="0"/>
+          <w:numId w:val="1"/>
+        </w:numPr>
+        <w:jc w:val="both"/>
+      </w:pPr>
+      <w:r>
+        <w:t xml:space="preserve">GENERALI: se numero polizza contiene Fin. Consumo colorare di rosso nella copia dati in quanto quei dati andranno poi eliminati e messi nella parte </w:t>
       </w:r>
       <w:r>
         <w:rPr>
@@ -186,9 +230,11 @@
           <w:i/>
           <w:iCs/>
         </w:rPr>
-        <w:t>.</w:t>
-      </w:r>
-      <w:proofErr w:type="spellStart"/>
+        <w:t xml:space="preserve">IN SOSPESO </w:t>
+      </w:r>
+      <w:r>
+        <w:t xml:space="preserve">del file </w:t>
+      </w:r>
       <w:r>
         <w:rPr>
           <w:b/>
@@ -196,50 +242,20 @@
           <w:i/>
           <w:iCs/>
         </w:rPr>
-        <w:t>py</w:t>
-      </w:r>
-      <w:proofErr w:type="spellEnd"/>
-      <w:r>
-        <w:t xml:space="preserve"> indicato</w:t>
-      </w:r>
-    </w:p>
-    <w:p>
-      <w:pPr>
-        <w:pStyle w:val="Paragrafoelenco"/>
-        <w:numPr>
-          <w:ilvl w:val="0"/>
-          <w:numId w:val="1"/>
-        </w:numPr>
-        <w:jc w:val="both"/>
-      </w:pPr>
-      <w:r>
-        <w:t>Chiedere a Gigi se per ogni file di Cattolica e Generali i dati che si prendono fanno riferimento ad una singola data, e che quindi tutti questi dati vengano inseriti in un’unica tabella del file PRIMA NOTA, altrimenti bisogna aggiungere ulteriori controlli</w:t>
-      </w:r>
-    </w:p>
-    <w:p>
-      <w:pPr>
-        <w:pStyle w:val="Paragrafoelenco"/>
-        <w:numPr>
-          <w:ilvl w:val="0"/>
-          <w:numId w:val="1"/>
-        </w:numPr>
-        <w:jc w:val="both"/>
-      </w:pPr>
-      <w:r>
-        <w:t>Inserire errori nel codice se i dati letti da un file sono errati (ad es. data sbagliata -&gt; non trovo il file quindi non leggo nulla)</w:t>
-      </w:r>
-    </w:p>
-    <w:p>
-      <w:pPr>
-        <w:pStyle w:val="Paragrafoelenco"/>
-        <w:numPr>
-          <w:ilvl w:val="0"/>
-          <w:numId w:val="1"/>
-        </w:numPr>
-        <w:jc w:val="both"/>
-      </w:pPr>
-      <w:r>
-        <w:t xml:space="preserve">Farsi inviare da Gigi tutti i file di gennaio e febbraio di Cattolica e di Generali in modo tale da fare dei test: controllare il tipo di dato degli </w:t>
+        <w:t>PRIMA_NOTA</w:t>
+      </w:r>
+    </w:p>
+    <w:p>
+      <w:pPr>
+        <w:pStyle w:val="Paragrafoelenco"/>
+        <w:numPr>
+          <w:ilvl w:val="0"/>
+          <w:numId w:val="1"/>
+        </w:numPr>
+        <w:jc w:val="both"/>
+      </w:pPr>
+      <w:r>
+        <w:t xml:space="preserve">Non rinominare il file con </w:t>
       </w:r>
       <w:r>
         <w:rPr>
@@ -248,7 +264,10 @@
           <w:i/>
           <w:iCs/>
         </w:rPr>
-        <w:t>importi</w:t>
+        <w:t>_checked</w:t>
+      </w:r>
+      <w:r>
+        <w:t xml:space="preserve"> se non è stata trovata la </w:t>
       </w:r>
       <w:r>
         <w:rPr>
@@ -257,58 +276,10 @@
           <w:i/>
           <w:iCs/>
         </w:rPr>
-        <w:t xml:space="preserve"> </w:t>
-      </w:r>
-      <w:r>
-        <w:t>che si hanno in tali file (</w:t>
-      </w:r>
-      <w:proofErr w:type="spellStart"/>
-      <w:r>
-        <w:rPr>
-          <w:i/>
-          <w:iCs/>
-        </w:rPr>
-        <w:t>string</w:t>
-      </w:r>
-      <w:proofErr w:type="spellEnd"/>
-      <w:r>
-        <w:rPr>
-          <w:i/>
-          <w:iCs/>
-        </w:rPr>
-        <w:t xml:space="preserve">, </w:t>
-      </w:r>
-      <w:proofErr w:type="spellStart"/>
-      <w:r>
-        <w:rPr>
-          <w:i/>
-          <w:iCs/>
-        </w:rPr>
-        <w:t>int</w:t>
-      </w:r>
-      <w:proofErr w:type="spellEnd"/>
-      <w:r>
-        <w:rPr>
-          <w:i/>
-          <w:iCs/>
-        </w:rPr>
-        <w:t>, float</w:t>
-      </w:r>
-      <w:r>
-        <w:t>)</w:t>
-      </w:r>
-    </w:p>
-    <w:p>
-      <w:pPr>
-        <w:pStyle w:val="Paragrafoelenco"/>
-        <w:numPr>
-          <w:ilvl w:val="0"/>
-          <w:numId w:val="1"/>
-        </w:numPr>
-        <w:jc w:val="both"/>
-      </w:pPr>
-      <w:r>
-        <w:t xml:space="preserve">GENERALI: se numero polizza contiene Fin. Consumo colorare di rosso nella copia dati in quanto quei dati andranno poi eliminati e messi nella parte </w:t>
+        <w:t>rowData</w:t>
+      </w:r>
+      <w:r>
+        <w:t xml:space="preserve"> -&gt; mettere questo controllo in tutte le funzioni di </w:t>
       </w:r>
       <w:r>
         <w:rPr>
@@ -317,10 +288,20 @@
           <w:i/>
           <w:iCs/>
         </w:rPr>
-        <w:t xml:space="preserve">IN SOSPESO </w:t>
-      </w:r>
-      <w:r>
-        <w:t xml:space="preserve">del file </w:t>
+        <w:t>read____</w:t>
+      </w:r>
+    </w:p>
+    <w:p>
+      <w:pPr>
+        <w:pStyle w:val="Paragrafoelenco"/>
+        <w:numPr>
+          <w:ilvl w:val="0"/>
+          <w:numId w:val="1"/>
+        </w:numPr>
+        <w:jc w:val="both"/>
+      </w:pPr>
+      <w:r>
+        <w:t xml:space="preserve">Vedere file di ogni </w:t>
       </w:r>
       <w:r>
         <w:rPr>
@@ -329,20 +310,233 @@
           <w:i/>
           <w:iCs/>
         </w:rPr>
-        <w:t>PRIMA_NOTA</w:t>
-      </w:r>
-    </w:p>
-    <w:p>
-      <w:pPr>
-        <w:pStyle w:val="Paragrafoelenco"/>
-        <w:numPr>
-          <w:ilvl w:val="0"/>
-          <w:numId w:val="1"/>
-        </w:numPr>
-        <w:jc w:val="both"/>
-      </w:pPr>
-      <w:r>
-        <w:t xml:space="preserve">Non rinominare il file con </w:t>
+        <w:t>decade</w:t>
+      </w:r>
+      <w:r>
+        <w:t xml:space="preserve"> per le varie compagnie</w:t>
+      </w:r>
+    </w:p>
+    <w:p>
+      <w:pPr>
+        <w:jc w:val="both"/>
+      </w:pPr>
+    </w:p>
+    <w:p>
+      <w:pPr>
+        <w:pStyle w:val="Paragrafoelenco"/>
+        <w:numPr>
+          <w:ilvl w:val="0"/>
+          <w:numId w:val="1"/>
+        </w:numPr>
+        <w:jc w:val="both"/>
+        <w:rPr>
+          <w:highlight w:val="green"/>
+        </w:rPr>
+      </w:pPr>
+      <w:r>
+        <w:rPr>
+          <w:highlight w:val="green"/>
+        </w:rPr>
+        <w:t>Per CATTOLICA: considerare solo ‘Bonifico su CC di Agenzia’, in quanto ‘Bonifico su CC di Direzione’ non deve essere considerato.</w:t>
+      </w:r>
+    </w:p>
+    <w:p>
+      <w:pPr>
+        <w:pStyle w:val="Paragrafoelenco"/>
+        <w:numPr>
+          <w:ilvl w:val="0"/>
+          <w:numId w:val="1"/>
+        </w:numPr>
+        <w:jc w:val="both"/>
+        <w:rPr>
+          <w:highlight w:val="green"/>
+        </w:rPr>
+      </w:pPr>
+      <w:r>
+        <w:rPr>
+          <w:highlight w:val="green"/>
+        </w:rPr>
+        <w:t>Fin. A Consumo va finire nei sospesi, quindi non lo copio nei fogli BONIFICI XXX</w:t>
+      </w:r>
+      <w:r>
+        <w:rPr>
+          <w:highlight w:val="green"/>
+        </w:rPr>
+        <w:t xml:space="preserve"> ma lo tratto come ASSEGNI e CONTANTI</w:t>
+      </w:r>
+    </w:p>
+    <w:p>
+      <w:pPr>
+        <w:pStyle w:val="Paragrafoelenco"/>
+        <w:numPr>
+          <w:ilvl w:val="0"/>
+          <w:numId w:val="1"/>
+        </w:numPr>
+        <w:jc w:val="both"/>
+        <w:rPr>
+          <w:highlight w:val="green"/>
+        </w:rPr>
+      </w:pPr>
+      <w:r>
+        <w:rPr>
+          <w:highlight w:val="green"/>
+        </w:rPr>
+        <w:t>Togliere il dover inserire 1,2,3 ma automatizzare il tutto in automatico.</w:t>
+      </w:r>
+    </w:p>
+    <w:p>
+      <w:pPr>
+        <w:pStyle w:val="Paragrafoelenco"/>
+        <w:numPr>
+          <w:ilvl w:val="0"/>
+          <w:numId w:val="1"/>
+        </w:numPr>
+        <w:jc w:val="both"/>
+      </w:pPr>
+      <w:r>
+        <w:t>Sospeso: è da dividere in sospesi vecchi e sospesi del giorno: come sospesi si intende le somme di denaro che non sono ancora disponibili sul conto in banca, quindi finanziamenti a consumo, assegni e contanti. Sospesi vecchi si vanno a sommare ogni giorno e fanno riferimento al passato, mentre sospesi del giorno sono solo quelli relativi al giorno corrente.</w:t>
+      </w:r>
+    </w:p>
+    <w:p>
+      <w:pPr>
+        <w:pStyle w:val="Paragrafoelenco"/>
+        <w:numPr>
+          <w:ilvl w:val="0"/>
+          <w:numId w:val="1"/>
+        </w:numPr>
+        <w:jc w:val="both"/>
+      </w:pPr>
+      <w:r>
+        <w:t>Inserire totalizzatori sospesi vecchi suddivisi per ogni agenzia col metodo di pagamento relativo (ordinarli per agenzia nel foglio ‘Sospesi’)</w:t>
+      </w:r>
+    </w:p>
+    <w:p>
+      <w:pPr>
+        <w:pStyle w:val="Paragrafoelenco"/>
+        <w:numPr>
+          <w:ilvl w:val="0"/>
+          <w:numId w:val="1"/>
+        </w:numPr>
+        <w:jc w:val="both"/>
+      </w:pPr>
+      <w:r>
+        <w:t>All’interno di PRIMA_NOTA inserire i totali per ogni agenzia dei sospesi vecchi.</w:t>
+      </w:r>
+    </w:p>
+    <w:p>
+      <w:pPr>
+        <w:pStyle w:val="Paragrafoelenco"/>
+        <w:numPr>
+          <w:ilvl w:val="0"/>
+          <w:numId w:val="1"/>
+        </w:numPr>
+        <w:jc w:val="both"/>
+      </w:pPr>
+      <w:r>
+        <w:t>Inserire in loop all’interno dell’applicazione una richiesta “Sono stati effettuati dei versamenti?” Se sì di quale agenzia e di quale importo (in loop perché potrei aver fatto un versamento per ogni agenzia).</w:t>
+      </w:r>
+    </w:p>
+    <w:p>
+      <w:pPr>
+        <w:pStyle w:val="Paragrafoelenco"/>
+        <w:numPr>
+          <w:ilvl w:val="0"/>
+          <w:numId w:val="1"/>
+        </w:numPr>
+        <w:jc w:val="both"/>
+      </w:pPr>
+      <w:r>
+        <w:t>In base ai versamenti effettuati inserire riga in PRIMA_NOTA relativa al versamento, all’agenzia e all’importo.</w:t>
+      </w:r>
+    </w:p>
+    <w:p>
+      <w:pPr>
+        <w:pStyle w:val="Paragrafoelenco"/>
+        <w:numPr>
+          <w:ilvl w:val="0"/>
+          <w:numId w:val="1"/>
+        </w:numPr>
+        <w:jc w:val="both"/>
+        <w:rPr>
+          <w:highlight w:val="green"/>
+        </w:rPr>
+      </w:pPr>
+      <w:r>
+        <w:rPr>
+          <w:highlight w:val="green"/>
+        </w:rPr>
+        <w:t>Inserire nel foglio ‘Sospesi’ anche le colonne ‘Pagato’ con NO di default e DATA VERSAMENTO vuota, in modo tale che Gigi se la vada poi a cambiare a mano subito dopo aver effettuato il versamento, in questo modo manteniamo la storicità dei versamenti, ossia a quali pagamenti fanno riferimento.</w:t>
+      </w:r>
+    </w:p>
+    <w:p>
+      <w:pPr>
+        <w:pStyle w:val="Paragrafoelenco"/>
+        <w:numPr>
+          <w:ilvl w:val="0"/>
+          <w:numId w:val="1"/>
+        </w:numPr>
+        <w:jc w:val="both"/>
+      </w:pPr>
+      <w:r>
+        <w:t>I totali devono essere aggiornati in base ai versamenti effettuati in quel giorno, e devono poi tenere conto dei sospesi accumulati nello stesso giorno corrente.</w:t>
+      </w:r>
+    </w:p>
+    <w:p>
+      <w:pPr>
+        <w:pStyle w:val="Paragrafoelenco"/>
+        <w:numPr>
+          <w:ilvl w:val="0"/>
+          <w:numId w:val="1"/>
+        </w:numPr>
+        <w:jc w:val="both"/>
+      </w:pPr>
+      <w:r>
+        <w:t>Inserire stesso discorso delle 4 agenzie anche per AGOS</w:t>
+      </w:r>
+      <w:r>
+        <w:t>, anche qui chiedere l’importo del bonifico ricevuto e diminuirlo dal totale. AGOS fa riferimento a tutti i Finanziamenti a Consumo.</w:t>
+      </w:r>
+    </w:p>
+    <w:p>
+      <w:pPr>
+        <w:pStyle w:val="Paragrafoelenco"/>
+        <w:numPr>
+          <w:ilvl w:val="0"/>
+          <w:numId w:val="1"/>
+        </w:numPr>
+        <w:jc w:val="both"/>
+      </w:pPr>
+      <w:r>
+        <w:t>Inserire in automatico in PRIMA_NOTA il totale degli INCASSI e PROVVIGIONI per ogni compagnia (indipendentemente da BONIFICO, ASSEGNO, ecc.) in CASSA E.</w:t>
+      </w:r>
+      <w:r>
+        <w:t xml:space="preserve"> per il quale però non vado a considerare MOBILE POS come metodo di pagamento (prima in CASSA E. si considerava anche </w:t>
+      </w:r>
+      <w:r>
+        <w:lastRenderedPageBreak/>
+        <w:t>MOBILE POS nel totale e poi si andava a prendere la somma dei MOBILE POS e ad inserirla in CASSA U., mentre adesso metto in CASSA E. direttamente il totale scorporato da</w:t>
+      </w:r>
+      <w:r>
+        <w:t>l</w:t>
+      </w:r>
+      <w:r>
+        <w:t>la somma dei MOBILE POS).</w:t>
+      </w:r>
+      <w:r>
+        <w:t xml:space="preserve"> </w:t>
+      </w:r>
+    </w:p>
+    <w:p>
+      <w:pPr>
+        <w:pStyle w:val="Paragrafoelenco"/>
+        <w:numPr>
+          <w:ilvl w:val="0"/>
+          <w:numId w:val="1"/>
+        </w:numPr>
+        <w:jc w:val="both"/>
+      </w:pPr>
+      <w:r>
+        <w:t xml:space="preserve">Creare una struttura per i SOSPESI, in cui il primo dato deve essere la </w:t>
       </w:r>
       <w:r>
         <w:rPr>
@@ -351,311 +545,6 @@
           <w:i/>
           <w:iCs/>
         </w:rPr>
-        <w:t>_</w:t>
-      </w:r>
-      <w:proofErr w:type="spellStart"/>
-      <w:r>
-        <w:rPr>
-          <w:b/>
-          <w:bCs/>
-          <w:i/>
-          <w:iCs/>
-        </w:rPr>
-        <w:t>checked</w:t>
-      </w:r>
-      <w:proofErr w:type="spellEnd"/>
-      <w:r>
-        <w:t xml:space="preserve"> se non è stata trovata la </w:t>
-      </w:r>
-      <w:proofErr w:type="spellStart"/>
-      <w:r>
-        <w:rPr>
-          <w:b/>
-          <w:bCs/>
-          <w:i/>
-          <w:iCs/>
-        </w:rPr>
-        <w:t>rowData</w:t>
-      </w:r>
-      <w:proofErr w:type="spellEnd"/>
-      <w:r>
-        <w:t xml:space="preserve"> -&gt; mettere questo controllo in tutte le funzioni di </w:t>
-      </w:r>
-      <w:proofErr w:type="spellStart"/>
-      <w:r>
-        <w:rPr>
-          <w:b/>
-          <w:bCs/>
-          <w:i/>
-          <w:iCs/>
-        </w:rPr>
-        <w:t>read</w:t>
-      </w:r>
-      <w:proofErr w:type="spellEnd"/>
-      <w:r>
-        <w:rPr>
-          <w:b/>
-          <w:bCs/>
-          <w:i/>
-          <w:iCs/>
-        </w:rPr>
-        <w:t>____</w:t>
-      </w:r>
-    </w:p>
-    <w:p>
-      <w:pPr>
-        <w:pStyle w:val="Paragrafoelenco"/>
-        <w:numPr>
-          <w:ilvl w:val="0"/>
-          <w:numId w:val="1"/>
-        </w:numPr>
-        <w:jc w:val="both"/>
-      </w:pPr>
-      <w:r>
-        <w:t xml:space="preserve">Vedere file di ogni </w:t>
-      </w:r>
-      <w:r>
-        <w:rPr>
-          <w:b/>
-          <w:bCs/>
-          <w:i/>
-          <w:iCs/>
-        </w:rPr>
-        <w:t>decade</w:t>
-      </w:r>
-      <w:r>
-        <w:t xml:space="preserve"> per le varie compagnie</w:t>
-      </w:r>
-    </w:p>
-    <w:p>
-      <w:pPr>
-        <w:jc w:val="both"/>
-      </w:pPr>
-    </w:p>
-    <w:p>
-      <w:pPr>
-        <w:pStyle w:val="Paragrafoelenco"/>
-        <w:numPr>
-          <w:ilvl w:val="0"/>
-          <w:numId w:val="1"/>
-        </w:numPr>
-        <w:jc w:val="both"/>
-        <w:rPr>
-          <w:highlight w:val="green"/>
-        </w:rPr>
-      </w:pPr>
-      <w:r>
-        <w:rPr>
-          <w:highlight w:val="green"/>
-        </w:rPr>
-        <w:t>Per CATTOLICA: considerare solo ‘Bonifico su CC di Agenzia’, in quanto ‘Bonifico su CC di Direzione’ non deve essere considerato.</w:t>
-      </w:r>
-    </w:p>
-    <w:p>
-      <w:pPr>
-        <w:pStyle w:val="Paragrafoelenco"/>
-        <w:numPr>
-          <w:ilvl w:val="0"/>
-          <w:numId w:val="1"/>
-        </w:numPr>
-        <w:jc w:val="both"/>
-        <w:rPr>
-          <w:highlight w:val="green"/>
-        </w:rPr>
-      </w:pPr>
-      <w:r>
-        <w:rPr>
-          <w:highlight w:val="green"/>
-        </w:rPr>
-        <w:t>Fin. A Consumo va finire nei sospesi, quindi non lo copio nei fogli BONIFICI XXX</w:t>
-      </w:r>
-      <w:r>
-        <w:rPr>
-          <w:highlight w:val="green"/>
-        </w:rPr>
-        <w:t xml:space="preserve"> ma lo tratto come ASSEGNI e CONTANTI</w:t>
-      </w:r>
-    </w:p>
-    <w:p>
-      <w:pPr>
-        <w:pStyle w:val="Paragrafoelenco"/>
-        <w:numPr>
-          <w:ilvl w:val="0"/>
-          <w:numId w:val="1"/>
-        </w:numPr>
-        <w:jc w:val="both"/>
-        <w:rPr>
-          <w:highlight w:val="green"/>
-        </w:rPr>
-      </w:pPr>
-      <w:r>
-        <w:rPr>
-          <w:highlight w:val="green"/>
-        </w:rPr>
-        <w:t>Togliere il dover inserire 1,2,3 ma automatizzare il tutto in automatico.</w:t>
-      </w:r>
-    </w:p>
-    <w:p>
-      <w:pPr>
-        <w:pStyle w:val="Paragrafoelenco"/>
-        <w:numPr>
-          <w:ilvl w:val="0"/>
-          <w:numId w:val="1"/>
-        </w:numPr>
-        <w:jc w:val="both"/>
-      </w:pPr>
-      <w:r>
-        <w:t>Sospeso: è da dividere in sospesi vecchi e sospesi del giorno: come sospesi si intende le somme di denaro che non sono ancora disponibili sul conto in banca, quindi finanziamenti a consumo, assegni e contanti. Sospesi vecchi si vanno a sommare ogni giorno e fanno riferimento al passato, mentre sospesi del giorno sono solo quelli relativi al giorno corrente.</w:t>
-      </w:r>
-    </w:p>
-    <w:p>
-      <w:pPr>
-        <w:pStyle w:val="Paragrafoelenco"/>
-        <w:numPr>
-          <w:ilvl w:val="0"/>
-          <w:numId w:val="1"/>
-        </w:numPr>
-        <w:jc w:val="both"/>
-      </w:pPr>
-      <w:r>
-        <w:t>Inserire totalizzatori sospesi vecchi suddivisi per ogni agenzia col metodo di pagamento relativo (ordinarli per agenzia nel foglio ‘Sospesi’)</w:t>
-      </w:r>
-    </w:p>
-    <w:p>
-      <w:pPr>
-        <w:pStyle w:val="Paragrafoelenco"/>
-        <w:numPr>
-          <w:ilvl w:val="0"/>
-          <w:numId w:val="1"/>
-        </w:numPr>
-        <w:jc w:val="both"/>
-      </w:pPr>
-      <w:r>
-        <w:t>All’interno di PRIMA_NOTA inserire i totali per ogni agenzia dei sospesi vecchi.</w:t>
-      </w:r>
-    </w:p>
-    <w:p>
-      <w:pPr>
-        <w:pStyle w:val="Paragrafoelenco"/>
-        <w:numPr>
-          <w:ilvl w:val="0"/>
-          <w:numId w:val="1"/>
-        </w:numPr>
-        <w:jc w:val="both"/>
-      </w:pPr>
-      <w:r>
-        <w:t>Inserire in loop all’interno dell’applicazione una richiesta “Sono stati effettuati dei versamenti?” Se sì di quale agenzia e di quale importo (in loop perché potrei aver fatto un versamento per ogni agenzia).</w:t>
-      </w:r>
-    </w:p>
-    <w:p>
-      <w:pPr>
-        <w:pStyle w:val="Paragrafoelenco"/>
-        <w:numPr>
-          <w:ilvl w:val="0"/>
-          <w:numId w:val="1"/>
-        </w:numPr>
-        <w:jc w:val="both"/>
-      </w:pPr>
-      <w:r>
-        <w:t>In base ai versamenti effettuati inserire riga in PRIMA_NOTA relativa al versamento, all’agenzia e all’importo.</w:t>
-      </w:r>
-    </w:p>
-    <w:p>
-      <w:pPr>
-        <w:pStyle w:val="Paragrafoelenco"/>
-        <w:numPr>
-          <w:ilvl w:val="0"/>
-          <w:numId w:val="1"/>
-        </w:numPr>
-        <w:jc w:val="both"/>
-        <w:rPr>
-          <w:highlight w:val="green"/>
-        </w:rPr>
-      </w:pPr>
-      <w:r>
-        <w:rPr>
-          <w:highlight w:val="green"/>
-        </w:rPr>
-        <w:t>Inserire nel foglio ‘Sospesi’ anche le colonne ‘Pagato’ con NO di default e DATA VERSAMENTO vuota, in modo tale che Gigi se la vada poi a cambiare a mano subito dopo aver effettuato il versamento, in questo modo manteniamo la storicità dei versamenti, ossia a quali pagamenti fanno riferimento.</w:t>
-      </w:r>
-    </w:p>
-    <w:p>
-      <w:pPr>
-        <w:pStyle w:val="Paragrafoelenco"/>
-        <w:numPr>
-          <w:ilvl w:val="0"/>
-          <w:numId w:val="1"/>
-        </w:numPr>
-        <w:jc w:val="both"/>
-      </w:pPr>
-      <w:r>
-        <w:t>I totali devono essere aggiornati in base ai versamenti effettuati in quel giorno, e devono poi tenere conto dei sospesi accumulati nello stesso giorno corrente.</w:t>
-      </w:r>
-    </w:p>
-    <w:p>
-      <w:pPr>
-        <w:pStyle w:val="Paragrafoelenco"/>
-        <w:numPr>
-          <w:ilvl w:val="0"/>
-          <w:numId w:val="1"/>
-        </w:numPr>
-        <w:jc w:val="both"/>
-      </w:pPr>
-      <w:r>
-        <w:t>Inserire stesso discorso delle 4 agenzie anche per AGOS</w:t>
-      </w:r>
-      <w:r>
-        <w:t>, anche qui chiedere l’importo del bonifico ricevuto e diminuirlo dal totale. AGOS fa riferimento a tutti i Finanziamenti a Consumo.</w:t>
-      </w:r>
-    </w:p>
-    <w:p>
-      <w:pPr>
-        <w:pStyle w:val="Paragrafoelenco"/>
-        <w:numPr>
-          <w:ilvl w:val="0"/>
-          <w:numId w:val="1"/>
-        </w:numPr>
-        <w:jc w:val="both"/>
-      </w:pPr>
-      <w:r>
-        <w:t>Inserire in automatico in PRIMA_NOTA il totale degli INCASSI e PROVVIGIONI per ogni compagnia (indipendentemente da BONIFICO, ASSEGNO, ecc.) in CASSA E.</w:t>
-      </w:r>
-      <w:r>
-        <w:t xml:space="preserve"> per il quale però non vado a considerare MOBILE POS come metodo di pagamento (prima in CASSA E. si considerava anche </w:t>
-      </w:r>
-      <w:r>
-        <w:lastRenderedPageBreak/>
-        <w:t>MOBILE POS nel totale e poi si andava a prendere la somma dei MOBILE POS e ad inserirla in CASSA U., mentre adesso metto in CASSA E. direttamente il totale scorporato da</w:t>
-      </w:r>
-      <w:r>
-        <w:t>l</w:t>
-      </w:r>
-      <w:r>
-        <w:t>la somma dei MOBILE POS).</w:t>
-      </w:r>
-      <w:r>
-        <w:t xml:space="preserve"> </w:t>
-      </w:r>
-    </w:p>
-    <w:p>
-      <w:pPr>
-        <w:pStyle w:val="Paragrafoelenco"/>
-        <w:numPr>
-          <w:ilvl w:val="0"/>
-          <w:numId w:val="1"/>
-        </w:numPr>
-        <w:jc w:val="both"/>
-      </w:pPr>
-      <w:r>
-        <w:t xml:space="preserve">Creare una struttura per i SOSPESI, in cui il primo dato deve essere la </w:t>
-      </w:r>
-      <w:r>
-        <w:rPr>
-          <w:b/>
-          <w:bCs/>
-          <w:i/>
-          <w:iCs/>
-        </w:rPr>
         <w:t>data</w:t>
       </w:r>
       <w:r>
@@ -735,23 +624,8 @@
         <w:rPr>
           <w:highlight w:val="red"/>
         </w:rPr>
-        <w:t xml:space="preserve"> in quanto il file </w:t>
-      </w:r>
-      <w:proofErr w:type="spellStart"/>
-      <w:r>
-        <w:rPr>
-          <w:highlight w:val="red"/>
-        </w:rPr>
-        <w:t>excel</w:t>
-      </w:r>
-      <w:proofErr w:type="spellEnd"/>
-      <w:r>
-        <w:rPr>
-          <w:highlight w:val="red"/>
-        </w:rPr>
-        <w:t xml:space="preserve"> </w:t>
-      </w:r>
-      <w:proofErr w:type="spellStart"/>
+        <w:t xml:space="preserve"> in quanto il file excel </w:t>
+      </w:r>
       <w:r>
         <w:rPr>
           <w:i/>
@@ -760,7 +634,6 @@
         </w:rPr>
         <w:t>fogliocassa</w:t>
       </w:r>
-      <w:proofErr w:type="spellEnd"/>
       <w:r>
         <w:rPr>
           <w:highlight w:val="red"/>
@@ -924,92 +797,20 @@
         <w:rPr>
           <w:highlight w:val="green"/>
         </w:rPr>
-        <w:t xml:space="preserve">Fare questo test: scrivere in un file </w:t>
-      </w:r>
-      <w:proofErr w:type="spellStart"/>
-      <w:r>
-        <w:rPr>
-          <w:highlight w:val="green"/>
-        </w:rPr>
-        <w:t>excel</w:t>
-      </w:r>
-      <w:proofErr w:type="spellEnd"/>
-      <w:r>
-        <w:rPr>
-          <w:highlight w:val="green"/>
-        </w:rPr>
-        <w:t xml:space="preserve"> una </w:t>
-      </w:r>
-      <w:proofErr w:type="spellStart"/>
-      <w:r>
-        <w:rPr>
-          <w:highlight w:val="green"/>
-        </w:rPr>
-        <w:t>datetime.date</w:t>
-      </w:r>
-      <w:proofErr w:type="spellEnd"/>
-      <w:r>
-        <w:rPr>
-          <w:highlight w:val="green"/>
-        </w:rPr>
-        <w:t xml:space="preserve"> e vedere come viene scritta. Se viene scritta in formato 01/01/2024 allora </w:t>
-      </w:r>
-      <w:r>
-        <w:rPr>
-          <w:highlight w:val="green"/>
-        </w:rPr>
-        <w:t xml:space="preserve">nel foglio ‘SOSPESI’ salvo tutte le date in questo formato invece che come stringhe, in questo modo quando vado a leggere i dati dal file </w:t>
-      </w:r>
-      <w:proofErr w:type="spellStart"/>
-      <w:r>
-        <w:rPr>
-          <w:highlight w:val="green"/>
-        </w:rPr>
-        <w:t>excel</w:t>
-      </w:r>
-      <w:proofErr w:type="spellEnd"/>
-      <w:r>
-        <w:rPr>
-          <w:highlight w:val="green"/>
-        </w:rPr>
-        <w:t xml:space="preserve"> dovrei ritrovarmi delle date di tipo </w:t>
-      </w:r>
-      <w:proofErr w:type="spellStart"/>
-      <w:r>
-        <w:rPr>
-          <w:highlight w:val="green"/>
-        </w:rPr>
-        <w:t>datetime.datetime</w:t>
-      </w:r>
-      <w:proofErr w:type="spellEnd"/>
-      <w:r>
-        <w:rPr>
-          <w:highlight w:val="green"/>
-        </w:rPr>
-        <w:t xml:space="preserve"> oppure </w:t>
-      </w:r>
-      <w:proofErr w:type="spellStart"/>
-      <w:r>
-        <w:rPr>
-          <w:highlight w:val="green"/>
-        </w:rPr>
-        <w:t>datetime.date</w:t>
-      </w:r>
-      <w:proofErr w:type="spellEnd"/>
-      <w:r>
-        <w:rPr>
-          <w:highlight w:val="green"/>
-        </w:rPr>
-        <w:t xml:space="preserve">. Di conseguenza non devo più usare la </w:t>
-      </w:r>
-      <w:proofErr w:type="spellStart"/>
-      <w:r>
-        <w:rPr>
-          <w:highlight w:val="green"/>
-        </w:rPr>
-        <w:t>convertStringToDatetime</w:t>
-      </w:r>
-      <w:proofErr w:type="spellEnd"/>
+        <w:t xml:space="preserve">Fare questo test: scrivere in un file excel una datetime.date e vedere come viene scritta. Se viene scritta in formato 01/01/2024 allora </w:t>
+      </w:r>
+      <w:r>
+        <w:rPr>
+          <w:highlight w:val="green"/>
+        </w:rPr>
+        <w:t>nel foglio ‘SOSPESI’ salvo tutte le date in questo formato invece che come stringhe, in questo modo quando vado a leggere i dati dal file excel dovrei ritrovarmi delle date di tipo datetime.datetime oppure datetime.date</w:t>
+      </w:r>
+      <w:r>
+        <w:rPr>
+          <w:highlight w:val="green"/>
+        </w:rPr>
+        <w:t>. Di conseguenza non devo più usare la convertStringToDatetime</w:t>
+      </w:r>
     </w:p>
     <w:p>
       <w:pPr>
@@ -1033,35 +834,7 @@
         <w:rPr>
           <w:highlight w:val="green"/>
         </w:rPr>
-        <w:t>di TUTELA LEGALE (</w:t>
-      </w:r>
-      <w:proofErr w:type="spellStart"/>
-      <w:r>
-        <w:rPr>
-          <w:highlight w:val="green"/>
-        </w:rPr>
-        <w:t>fogliocassa</w:t>
-      </w:r>
-      <w:proofErr w:type="spellEnd"/>
-      <w:r>
-        <w:rPr>
-          <w:highlight w:val="green"/>
-        </w:rPr>
-        <w:t xml:space="preserve">) nel foglio ‘SOSPESI’ vengono salvate come </w:t>
-      </w:r>
-      <w:proofErr w:type="spellStart"/>
-      <w:r>
-        <w:rPr>
-          <w:highlight w:val="green"/>
-        </w:rPr>
-        <w:t>Timestamp</w:t>
-      </w:r>
-      <w:proofErr w:type="spellEnd"/>
-      <w:r>
-        <w:rPr>
-          <w:highlight w:val="green"/>
-        </w:rPr>
-        <w:t xml:space="preserve"> in formato non corretto -&gt; sistemare</w:t>
+        <w:t>di TUTELA LEGALE (fogliocassa) nel foglio ‘SOSPESI’ vengono salvate come Timestamp in formato non corretto -&gt; sistemare</w:t>
       </w:r>
     </w:p>
     <w:p>
@@ -1201,31 +974,14 @@
         <w:jc w:val="both"/>
       </w:pPr>
       <w:r>
-        <w:t xml:space="preserve">Vedere se utilizzando .index() della lista al posto del ciclo for è più veloce nel trovare i vari indici di riga: probabilmente bisogna prima convertire il </w:t>
-      </w:r>
-      <w:proofErr w:type="spellStart"/>
-      <w:r>
-        <w:t>dataframe</w:t>
-      </w:r>
-      <w:proofErr w:type="spellEnd"/>
-      <w:r>
-        <w:t xml:space="preserve"> in una lista con il metodo </w:t>
-      </w:r>
-      <w:proofErr w:type="spellStart"/>
+        <w:t xml:space="preserve">Vedere se utilizzando .index() della lista al posto del ciclo for è più veloce nel trovare i vari indici di riga: probabilmente bisogna prima convertire il dataframe in una lista con il metodo </w:t>
+      </w:r>
       <w:r>
         <w:rPr>
           <w:i/>
           <w:iCs/>
         </w:rPr>
-        <w:t>dataframe.tolist</w:t>
-      </w:r>
-      <w:proofErr w:type="spellEnd"/>
-      <w:r>
-        <w:rPr>
-          <w:i/>
-          <w:iCs/>
-        </w:rPr>
-        <w:t>()</w:t>
+        <w:t>dataframe.tolist()</w:t>
       </w:r>
     </w:p>
     <w:p>
@@ -1714,31 +1470,7 @@
         <w:t xml:space="preserve">GENERALI 01/03/2024: BONIFICO con IMPORTO NEGATIVO e </w:t>
       </w:r>
       <w:r>
-        <w:t>“</w:t>
-      </w:r>
-      <w:proofErr w:type="spellStart"/>
-      <w:r>
-        <w:t>Restituz</w:t>
-      </w:r>
-      <w:proofErr w:type="spellEnd"/>
-      <w:r>
-        <w:t>. RID agenziale”, lo inserisco nei sospesi? Come tratto eventuali altri “</w:t>
-      </w:r>
-      <w:proofErr w:type="spellStart"/>
-      <w:r>
-        <w:t>Restituz</w:t>
-      </w:r>
-      <w:proofErr w:type="spellEnd"/>
-      <w:r>
-        <w:t xml:space="preserve">. RID </w:t>
-      </w:r>
-      <w:proofErr w:type="spellStart"/>
-      <w:r>
-        <w:t>adenziale</w:t>
-      </w:r>
-      <w:proofErr w:type="spellEnd"/>
-      <w:r>
-        <w:t>”? Li considero comunque per gli INCASSI e le PROVVIGIONI? Se fosse stato un importo positivo l’avrei dovuto mettere nel foglio ‘BONIFICI’?</w:t>
+        <w:t>“Restituz. RID agenziale”, lo inserisco nei sospesi? Come tratto eventuali altri “Restituz. RID adenziale”? Li considero comunque per gli INCASSI e le PROVVIGIONI? Se fosse stato un importo positivo l’avrei dovuto mettere nel foglio ‘BONIFICI’?</w:t>
       </w:r>
     </w:p>
     <w:p>
@@ -1767,15 +1499,7 @@
         <w:jc w:val="both"/>
       </w:pPr>
       <w:r>
-        <w:t xml:space="preserve">GENERALI 11/03/2024: REGOLAZIONE SU CONTO COMPENSO con importo negativo e “Incentivo sul </w:t>
-      </w:r>
-      <w:proofErr w:type="spellStart"/>
-      <w:r>
-        <w:t>raggiung</w:t>
-      </w:r>
-      <w:proofErr w:type="spellEnd"/>
-      <w:r>
-        <w:t>. Target”, come lo tratto?</w:t>
+        <w:t>GENERALI 11/03/2024: REGOLAZIONE SU CONTO COMPENSO con importo negativo e “Incentivo sul raggiung. Target”, come lo tratto?</w:t>
       </w:r>
     </w:p>
     <w:p>
@@ -1852,13 +1576,8 @@
         </w:numPr>
         <w:jc w:val="both"/>
       </w:pPr>
-      <w:proofErr w:type="spellStart"/>
-      <w:r>
-        <w:t>MPos</w:t>
-      </w:r>
-      <w:proofErr w:type="spellEnd"/>
-      <w:r>
-        <w:t>, MOBILE POS, VIRTUAL POS -&gt; li considero solo per il calcolo d</w:t>
+      <w:r>
+        <w:t>MPos, MOBILE POS, VIRTUAL POS -&gt; li considero solo per il calcolo d</w:t>
       </w:r>
       <w:r>
         <w:t>ell</w:t>
@@ -2020,16 +1739,8 @@
         <w:rPr>
           <w:highlight w:val="green"/>
         </w:rPr>
-        <w:t xml:space="preserve"> BONIFICO (NON FIN. AL CONSUMO), CONTANTE, </w:t>
-      </w:r>
-      <w:proofErr w:type="spellStart"/>
-      <w:r>
-        <w:rPr>
-          <w:highlight w:val="green"/>
-        </w:rPr>
-        <w:t>ecc</w:t>
-      </w:r>
-      <w:proofErr w:type="spellEnd"/>
+        <w:t xml:space="preserve"> BONIFICO (NON FIN. AL CONSUMO), CONTANTE, ecc</w:t>
+      </w:r>
       <w:r>
         <w:rPr>
           <w:highlight w:val="green"/>
@@ -2084,21 +1795,7 @@
         <w:rPr>
           <w:highlight w:val="green"/>
         </w:rPr>
-        <w:t>Se trovo un “</w:t>
-      </w:r>
-      <w:proofErr w:type="spellStart"/>
-      <w:r>
-        <w:rPr>
-          <w:highlight w:val="green"/>
-        </w:rPr>
-        <w:t>Restituz</w:t>
-      </w:r>
-      <w:proofErr w:type="spellEnd"/>
-      <w:r>
-        <w:rPr>
-          <w:highlight w:val="green"/>
-        </w:rPr>
-        <w:t>. RID agenziale” nella 1^a colonna di GENERALI salto completamente quella riga: caso rarissimo. Inserire magari un messaggio su console evidente</w:t>
+        <w:t>Se trovo un “Restituz. RID agenziale” nella 1^a colonna di GENERALI salto completamente quella riga: caso rarissimo. Inserire magari un messaggio su console evidente</w:t>
       </w:r>
     </w:p>
     <w:p>
@@ -2229,6 +1926,19 @@
       </w:r>
       <w:r>
         <w:t>nuovi sospesi, totale rimborsi, bonifici, sospesi, rimborsi</w:t>
+      </w:r>
+    </w:p>
+    <w:p>
+      <w:pPr>
+        <w:pStyle w:val="Paragrafoelenco"/>
+        <w:numPr>
+          <w:ilvl w:val="0"/>
+          <w:numId w:val="4"/>
+        </w:numPr>
+        <w:jc w:val="both"/>
+      </w:pPr>
+      <w:r>
+        <w:t>Far aggiungere a Gigi nel suo foglio ‘PRIMA NOTA’ il controllo sulla cella del valore Totale ‘Deposito’ GENERALI</w:t>
       </w:r>
     </w:p>
     <w:sectPr>

</xml_diff>